<commit_message>
Add lesson5 And Reaction TimeGame
</commit_message>
<xml_diff>
--- a/VuesJs.docx
+++ b/VuesJs.docx
@@ -14646,6 +14646,7 @@
         </w:rPr>
         <w:t xml:space="preserve"> et </w:t>
       </w:r>
+      <w:proofErr w:type="spellStart"/>
       <w:r>
         <w:rPr>
           <w:rFonts w:ascii="Ubuntu Mono" w:eastAsia="Times New Roman" w:hAnsi="Ubuntu Mono" w:cs="Courier New"/>
@@ -14659,6 +14660,7 @@
         </w:rPr>
         <w:t>computed</w:t>
       </w:r>
+      <w:proofErr w:type="spellEnd"/>
       <w:r>
         <w:rPr>
           <w:rFonts w:ascii="Segoe UI" w:eastAsia="Times New Roman" w:hAnsi="Segoe UI" w:cs="Segoe UI"/>
@@ -23832,6 +23834,7 @@
       </w:pPr>
       <w:r>
         <w:rPr>
+          <w:noProof/>
           <w:color w:val="000000" w:themeColor="text1"/>
           <w:sz w:val="32"/>
           <w:szCs w:val="32"/>
@@ -24136,6 +24139,7 @@
       </w:pPr>
       <w:r>
         <w:rPr>
+          <w:noProof/>
           <w:color w:val="000000" w:themeColor="text1"/>
           <w:sz w:val="32"/>
           <w:szCs w:val="32"/>
@@ -25683,6 +25687,7 @@
       </w:pPr>
       <w:r>
         <w:rPr>
+          <w:noProof/>
           <w:color w:val="FF0000"/>
           <w:sz w:val="32"/>
           <w:szCs w:val="32"/>
@@ -25819,6 +25824,7 @@
       </w:pPr>
       <w:r>
         <w:rPr>
+          <w:noProof/>
           <w:color w:val="FF0000"/>
           <w:sz w:val="32"/>
           <w:szCs w:val="32"/>
@@ -26065,6 +26071,7 @@
       </w:pPr>
       <w:r>
         <w:rPr>
+          <w:noProof/>
           <w:color w:val="FF0000"/>
           <w:sz w:val="32"/>
           <w:szCs w:val="32"/>
@@ -26227,6 +26234,7 @@
       </w:pPr>
       <w:r>
         <w:rPr>
+          <w:noProof/>
           <w:color w:val="FF0000"/>
           <w:sz w:val="32"/>
           <w:szCs w:val="32"/>
@@ -26384,6 +26392,3590 @@
         </w:rPr>
       </w:pPr>
     </w:p>
+    <w:p>
+      <w:pPr>
+        <w:rPr>
+          <w:color w:val="FF0000"/>
+          <w:sz w:val="32"/>
+          <w:szCs w:val="32"/>
+        </w:rPr>
+      </w:pPr>
+    </w:p>
+    <w:p>
+      <w:pPr>
+        <w:pStyle w:val="Paragraphedeliste"/>
+        <w:numPr>
+          <w:ilvl w:val="0"/>
+          <w:numId w:val="28"/>
+        </w:numPr>
+        <w:rPr>
+          <w:color w:val="FF0000"/>
+          <w:sz w:val="40"/>
+          <w:szCs w:val="40"/>
+        </w:rPr>
+      </w:pPr>
+      <w:r>
+        <w:rPr>
+          <w:color w:val="FF0000"/>
+          <w:sz w:val="40"/>
+          <w:szCs w:val="40"/>
+          <w:lang w:val="en-US"/>
+        </w:rPr>
+        <w:t>Reaction Timer Project</w:t>
+      </w:r>
+    </w:p>
+    <w:p>
+      <w:pPr>
+        <w:rPr>
+          <w:color w:val="FF0000"/>
+          <w:sz w:val="32"/>
+          <w:szCs w:val="32"/>
+        </w:rPr>
+      </w:pPr>
+      <w:r>
+        <w:rPr>
+          <w:color w:val="FF0000"/>
+          <w:sz w:val="32"/>
+          <w:szCs w:val="32"/>
+        </w:rPr>
+        <w:lastRenderedPageBreak/>
+        <w:drawing>
+          <wp:inline distT="0" distB="0" distL="0" distR="0" wp14:anchorId="3F5BBA7D" wp14:editId="788280A4">
+            <wp:extent cx="5760720" cy="3949700"/>
+            <wp:effectExtent l="0" t="0" r="0" b="0"/>
+            <wp:docPr id="1260542605" name="Image 1" descr="Une image contenant texte, capture d’écran, Police, logo&#10;&#10;Description générée automatiquement"/>
+            <wp:cNvGraphicFramePr>
+              <a:graphicFrameLocks xmlns:a="http://schemas.openxmlformats.org/drawingml/2006/main" noChangeAspect="1"/>
+            </wp:cNvGraphicFramePr>
+            <a:graphic xmlns:a="http://schemas.openxmlformats.org/drawingml/2006/main">
+              <a:graphicData uri="http://schemas.openxmlformats.org/drawingml/2006/picture">
+                <pic:pic xmlns:pic="http://schemas.openxmlformats.org/drawingml/2006/picture">
+                  <pic:nvPicPr>
+                    <pic:cNvPr id="1260542605" name="Image 1" descr="Une image contenant texte, capture d’écran, Police, logo&#10;&#10;Description générée automatiquement"/>
+                    <pic:cNvPicPr/>
+                  </pic:nvPicPr>
+                  <pic:blipFill>
+                    <a:blip r:embed="rId27"/>
+                    <a:stretch>
+                      <a:fillRect/>
+                    </a:stretch>
+                  </pic:blipFill>
+                  <pic:spPr>
+                    <a:xfrm>
+                      <a:off x="0" y="0"/>
+                      <a:ext cx="5760720" cy="3949700"/>
+                    </a:xfrm>
+                    <a:prstGeom prst="rect">
+                      <a:avLst/>
+                    </a:prstGeom>
+                  </pic:spPr>
+                </pic:pic>
+              </a:graphicData>
+            </a:graphic>
+          </wp:inline>
+        </w:drawing>
+      </w:r>
+    </w:p>
+    <w:p>
+      <w:pPr>
+        <w:rPr>
+          <w:color w:val="FF0000"/>
+          <w:sz w:val="32"/>
+          <w:szCs w:val="32"/>
+        </w:rPr>
+      </w:pPr>
+    </w:p>
+    <w:p>
+      <w:pPr>
+        <w:pStyle w:val="Paragraphedeliste"/>
+        <w:numPr>
+          <w:ilvl w:val="1"/>
+          <w:numId w:val="28"/>
+        </w:numPr>
+        <w:rPr>
+          <w:color w:val="FF0000"/>
+          <w:sz w:val="32"/>
+          <w:szCs w:val="32"/>
+        </w:rPr>
+      </w:pPr>
+      <w:proofErr w:type="spellStart"/>
+      <w:r>
+        <w:rPr>
+          <w:color w:val="FF0000"/>
+          <w:sz w:val="32"/>
+          <w:szCs w:val="32"/>
+        </w:rPr>
+        <w:t>LifeCycle</w:t>
+      </w:r>
+      <w:proofErr w:type="spellEnd"/>
+      <w:r>
+        <w:rPr>
+          <w:color w:val="FF0000"/>
+          <w:sz w:val="32"/>
+          <w:szCs w:val="32"/>
+        </w:rPr>
+        <w:t xml:space="preserve"> Diagram</w:t>
+      </w:r>
+    </w:p>
+    <w:p>
+      <w:pPr>
+        <w:rPr>
+          <w:color w:val="FF0000"/>
+          <w:sz w:val="32"/>
+          <w:szCs w:val="32"/>
+        </w:rPr>
+      </w:pPr>
+      <w:r>
+        <w:rPr>
+          <w:noProof/>
+        </w:rPr>
+        <w:lastRenderedPageBreak/>
+        <w:drawing>
+          <wp:inline distT="0" distB="0" distL="0" distR="0" wp14:anchorId="0D1AD29A" wp14:editId="6841DD74">
+            <wp:extent cx="5760720" cy="7371715"/>
+            <wp:effectExtent l="0" t="0" r="0" b="0"/>
+            <wp:docPr id="1002977217" name="Image 1" descr="Une image contenant texte, capture d’écran, diagramme, Police&#10;&#10;Description générée automatiquement"/>
+            <wp:cNvGraphicFramePr>
+              <a:graphicFrameLocks xmlns:a="http://schemas.openxmlformats.org/drawingml/2006/main" noChangeAspect="1"/>
+            </wp:cNvGraphicFramePr>
+            <a:graphic xmlns:a="http://schemas.openxmlformats.org/drawingml/2006/main">
+              <a:graphicData uri="http://schemas.openxmlformats.org/drawingml/2006/picture">
+                <pic:pic xmlns:pic="http://schemas.openxmlformats.org/drawingml/2006/picture">
+                  <pic:nvPicPr>
+                    <pic:cNvPr id="1002977217" name="Image 1" descr="Une image contenant texte, capture d’écran, diagramme, Police&#10;&#10;Description générée automatiquement"/>
+                    <pic:cNvPicPr>
+                      <a:picLocks noChangeAspect="1" noChangeArrowheads="1"/>
+                    </pic:cNvPicPr>
+                  </pic:nvPicPr>
+                  <pic:blipFill>
+                    <a:blip r:embed="rId28">
+                      <a:extLst>
+                        <a:ext uri="{28A0092B-C50C-407E-A947-70E740481C1C}">
+                          <a14:useLocalDpi xmlns:a14="http://schemas.microsoft.com/office/drawing/2010/main" val="0"/>
+                        </a:ext>
+                      </a:extLst>
+                    </a:blip>
+                    <a:srcRect/>
+                    <a:stretch>
+                      <a:fillRect/>
+                    </a:stretch>
+                  </pic:blipFill>
+                  <pic:spPr bwMode="auto">
+                    <a:xfrm>
+                      <a:off x="0" y="0"/>
+                      <a:ext cx="5760720" cy="7371715"/>
+                    </a:xfrm>
+                    <a:prstGeom prst="rect">
+                      <a:avLst/>
+                    </a:prstGeom>
+                    <a:noFill/>
+                    <a:ln>
+                      <a:noFill/>
+                    </a:ln>
+                  </pic:spPr>
+                </pic:pic>
+              </a:graphicData>
+            </a:graphic>
+          </wp:inline>
+        </w:drawing>
+      </w:r>
+    </w:p>
+    <w:p>
+      <w:pPr>
+        <w:pStyle w:val="NormalWeb"/>
+        <w:pBdr>
+          <w:top w:val="single" w:sz="2" w:space="0" w:color="D9D9E3"/>
+          <w:left w:val="single" w:sz="2" w:space="0" w:color="D9D9E3"/>
+          <w:bottom w:val="single" w:sz="2" w:space="0" w:color="D9D9E3"/>
+          <w:right w:val="single" w:sz="2" w:space="0" w:color="D9D9E3"/>
+        </w:pBdr>
+        <w:shd w:val="clear" w:color="auto" w:fill="F7F7F8"/>
+        <w:spacing w:before="0" w:beforeAutospacing="0" w:after="300" w:afterAutospacing="0"/>
+        <w:rPr>
+          <w:rFonts w:ascii="Segoe UI" w:hAnsi="Segoe UI" w:cs="Segoe UI"/>
+          <w:color w:val="374151"/>
+        </w:rPr>
+      </w:pPr>
+      <w:r>
+        <w:rPr>
+          <w:rFonts w:ascii="Segoe UI" w:hAnsi="Segoe UI" w:cs="Segoe UI"/>
+          <w:color w:val="374151"/>
+        </w:rPr>
+        <w:t>En Vue.js, les "</w:t>
+      </w:r>
+      <w:proofErr w:type="spellStart"/>
+      <w:r>
+        <w:rPr>
+          <w:rFonts w:ascii="Segoe UI" w:hAnsi="Segoe UI" w:cs="Segoe UI"/>
+          <w:color w:val="374151"/>
+        </w:rPr>
+        <w:t>lifecycle</w:t>
+      </w:r>
+      <w:proofErr w:type="spellEnd"/>
+      <w:r>
+        <w:rPr>
+          <w:rFonts w:ascii="Segoe UI" w:hAnsi="Segoe UI" w:cs="Segoe UI"/>
+          <w:color w:val="374151"/>
+        </w:rPr>
+        <w:t xml:space="preserve"> </w:t>
+      </w:r>
+      <w:proofErr w:type="spellStart"/>
+      <w:r>
+        <w:rPr>
+          <w:rFonts w:ascii="Segoe UI" w:hAnsi="Segoe UI" w:cs="Segoe UI"/>
+          <w:color w:val="374151"/>
+        </w:rPr>
+        <w:t>hooks</w:t>
+      </w:r>
+      <w:proofErr w:type="spellEnd"/>
+      <w:r>
+        <w:rPr>
+          <w:rFonts w:ascii="Segoe UI" w:hAnsi="Segoe UI" w:cs="Segoe UI"/>
+          <w:color w:val="374151"/>
+        </w:rPr>
+        <w:t>" (ou "</w:t>
+      </w:r>
+      <w:proofErr w:type="spellStart"/>
+      <w:r>
+        <w:rPr>
+          <w:rFonts w:ascii="Segoe UI" w:hAnsi="Segoe UI" w:cs="Segoe UI"/>
+          <w:color w:val="374151"/>
+        </w:rPr>
+        <w:t>hooks</w:t>
+      </w:r>
+      <w:proofErr w:type="spellEnd"/>
+      <w:r>
+        <w:rPr>
+          <w:rFonts w:ascii="Segoe UI" w:hAnsi="Segoe UI" w:cs="Segoe UI"/>
+          <w:color w:val="374151"/>
+        </w:rPr>
+        <w:t xml:space="preserve"> de cycle de vie") sont des méthodes prédéfinies que vous pouvez ajouter à vos composants pour exécuter des actions à des moments spécifiques du cycle de vie d'un composant. Ces </w:t>
+      </w:r>
+      <w:proofErr w:type="spellStart"/>
+      <w:r>
+        <w:rPr>
+          <w:rFonts w:ascii="Segoe UI" w:hAnsi="Segoe UI" w:cs="Segoe UI"/>
+          <w:color w:val="374151"/>
+        </w:rPr>
+        <w:t>hooks</w:t>
+      </w:r>
+      <w:proofErr w:type="spellEnd"/>
+      <w:r>
+        <w:rPr>
+          <w:rFonts w:ascii="Segoe UI" w:hAnsi="Segoe UI" w:cs="Segoe UI"/>
+          <w:color w:val="374151"/>
+        </w:rPr>
+        <w:t xml:space="preserve"> vous permettent de contrôler le comportement du composant lors de sa création, de sa mise à jour et de sa destruction. Voici les principaux </w:t>
+      </w:r>
+      <w:proofErr w:type="spellStart"/>
+      <w:r>
+        <w:rPr>
+          <w:rFonts w:ascii="Segoe UI" w:hAnsi="Segoe UI" w:cs="Segoe UI"/>
+          <w:color w:val="374151"/>
+        </w:rPr>
+        <w:t>hooks</w:t>
+      </w:r>
+      <w:proofErr w:type="spellEnd"/>
+      <w:r>
+        <w:rPr>
+          <w:rFonts w:ascii="Segoe UI" w:hAnsi="Segoe UI" w:cs="Segoe UI"/>
+          <w:color w:val="374151"/>
+        </w:rPr>
+        <w:t xml:space="preserve"> de cycle de vie disponibles :</w:t>
+      </w:r>
+    </w:p>
+    <w:p>
+      <w:pPr>
+        <w:pStyle w:val="NormalWeb"/>
+        <w:numPr>
+          <w:ilvl w:val="0"/>
+          <w:numId w:val="40"/>
+        </w:numPr>
+        <w:pBdr>
+          <w:top w:val="single" w:sz="2" w:space="0" w:color="D9D9E3"/>
+          <w:left w:val="single" w:sz="2" w:space="5" w:color="D9D9E3"/>
+          <w:bottom w:val="single" w:sz="2" w:space="0" w:color="D9D9E3"/>
+          <w:right w:val="single" w:sz="2" w:space="0" w:color="D9D9E3"/>
+        </w:pBdr>
+        <w:shd w:val="clear" w:color="auto" w:fill="F7F7F8"/>
+        <w:spacing w:before="0" w:beforeAutospacing="0" w:after="0" w:afterAutospacing="0"/>
+        <w:rPr>
+          <w:rFonts w:ascii="Segoe UI" w:hAnsi="Segoe UI" w:cs="Segoe UI"/>
+          <w:color w:val="374151"/>
+        </w:rPr>
+      </w:pPr>
+      <w:proofErr w:type="spellStart"/>
+      <w:proofErr w:type="gramStart"/>
+      <w:r>
+        <w:rPr>
+          <w:rStyle w:val="lev"/>
+          <w:rFonts w:ascii="Segoe UI" w:hAnsi="Segoe UI" w:cs="Segoe UI"/>
+          <w:color w:val="374151"/>
+          <w:bdr w:val="single" w:sz="2" w:space="0" w:color="D9D9E3" w:frame="1"/>
+        </w:rPr>
+        <w:lastRenderedPageBreak/>
+        <w:t>beforeCreate</w:t>
+      </w:r>
+      <w:proofErr w:type="spellEnd"/>
+      <w:r>
+        <w:rPr>
+          <w:rStyle w:val="lev"/>
+          <w:rFonts w:ascii="Segoe UI" w:hAnsi="Segoe UI" w:cs="Segoe UI"/>
+          <w:color w:val="374151"/>
+          <w:bdr w:val="single" w:sz="2" w:space="0" w:color="D9D9E3" w:frame="1"/>
+        </w:rPr>
+        <w:t>(</w:t>
+      </w:r>
+      <w:proofErr w:type="gramEnd"/>
+      <w:r>
+        <w:rPr>
+          <w:rStyle w:val="lev"/>
+          <w:rFonts w:ascii="Segoe UI" w:hAnsi="Segoe UI" w:cs="Segoe UI"/>
+          <w:color w:val="374151"/>
+          <w:bdr w:val="single" w:sz="2" w:space="0" w:color="D9D9E3" w:frame="1"/>
+        </w:rPr>
+        <w:t>) :</w:t>
+      </w:r>
+      <w:r>
+        <w:rPr>
+          <w:rFonts w:ascii="Segoe UI" w:hAnsi="Segoe UI" w:cs="Segoe UI"/>
+          <w:color w:val="374151"/>
+        </w:rPr>
+        <w:t xml:space="preserve"> Ce </w:t>
+      </w:r>
+      <w:proofErr w:type="spellStart"/>
+      <w:r>
+        <w:rPr>
+          <w:rFonts w:ascii="Segoe UI" w:hAnsi="Segoe UI" w:cs="Segoe UI"/>
+          <w:color w:val="374151"/>
+        </w:rPr>
+        <w:t>hook</w:t>
+      </w:r>
+      <w:proofErr w:type="spellEnd"/>
+      <w:r>
+        <w:rPr>
+          <w:rFonts w:ascii="Segoe UI" w:hAnsi="Segoe UI" w:cs="Segoe UI"/>
+          <w:color w:val="374151"/>
+        </w:rPr>
+        <w:t xml:space="preserve"> est appelé immédiatement après la création du composant, avant que les données et les événements ne soient initialisés. Les propriétés et méthodes du composant ne sont pas encore accessibles à ce stade.</w:t>
+      </w:r>
+    </w:p>
+    <w:p>
+      <w:pPr>
+        <w:pStyle w:val="NormalWeb"/>
+        <w:numPr>
+          <w:ilvl w:val="0"/>
+          <w:numId w:val="40"/>
+        </w:numPr>
+        <w:pBdr>
+          <w:top w:val="single" w:sz="2" w:space="0" w:color="D9D9E3"/>
+          <w:left w:val="single" w:sz="2" w:space="5" w:color="D9D9E3"/>
+          <w:bottom w:val="single" w:sz="2" w:space="0" w:color="D9D9E3"/>
+          <w:right w:val="single" w:sz="2" w:space="0" w:color="D9D9E3"/>
+        </w:pBdr>
+        <w:shd w:val="clear" w:color="auto" w:fill="F7F7F8"/>
+        <w:spacing w:before="0" w:beforeAutospacing="0" w:after="0" w:afterAutospacing="0"/>
+        <w:rPr>
+          <w:rFonts w:ascii="Segoe UI" w:hAnsi="Segoe UI" w:cs="Segoe UI"/>
+          <w:color w:val="374151"/>
+        </w:rPr>
+      </w:pPr>
+      <w:proofErr w:type="spellStart"/>
+      <w:proofErr w:type="gramStart"/>
+      <w:r>
+        <w:rPr>
+          <w:rStyle w:val="lev"/>
+          <w:rFonts w:ascii="Segoe UI" w:hAnsi="Segoe UI" w:cs="Segoe UI"/>
+          <w:color w:val="374151"/>
+          <w:bdr w:val="single" w:sz="2" w:space="0" w:color="D9D9E3" w:frame="1"/>
+        </w:rPr>
+        <w:t>created</w:t>
+      </w:r>
+      <w:proofErr w:type="spellEnd"/>
+      <w:r>
+        <w:rPr>
+          <w:rStyle w:val="lev"/>
+          <w:rFonts w:ascii="Segoe UI" w:hAnsi="Segoe UI" w:cs="Segoe UI"/>
+          <w:color w:val="374151"/>
+          <w:bdr w:val="single" w:sz="2" w:space="0" w:color="D9D9E3" w:frame="1"/>
+        </w:rPr>
+        <w:t>(</w:t>
+      </w:r>
+      <w:proofErr w:type="gramEnd"/>
+      <w:r>
+        <w:rPr>
+          <w:rStyle w:val="lev"/>
+          <w:rFonts w:ascii="Segoe UI" w:hAnsi="Segoe UI" w:cs="Segoe UI"/>
+          <w:color w:val="374151"/>
+          <w:bdr w:val="single" w:sz="2" w:space="0" w:color="D9D9E3" w:frame="1"/>
+        </w:rPr>
+        <w:t>) :</w:t>
+      </w:r>
+      <w:r>
+        <w:rPr>
+          <w:rFonts w:ascii="Segoe UI" w:hAnsi="Segoe UI" w:cs="Segoe UI"/>
+          <w:color w:val="374151"/>
+        </w:rPr>
+        <w:t xml:space="preserve"> Ce </w:t>
+      </w:r>
+      <w:proofErr w:type="spellStart"/>
+      <w:r>
+        <w:rPr>
+          <w:rFonts w:ascii="Segoe UI" w:hAnsi="Segoe UI" w:cs="Segoe UI"/>
+          <w:color w:val="374151"/>
+        </w:rPr>
+        <w:t>hook</w:t>
+      </w:r>
+      <w:proofErr w:type="spellEnd"/>
+      <w:r>
+        <w:rPr>
+          <w:rFonts w:ascii="Segoe UI" w:hAnsi="Segoe UI" w:cs="Segoe UI"/>
+          <w:color w:val="374151"/>
+        </w:rPr>
+        <w:t xml:space="preserve"> est appelé lorsque le composant est créé et initialisé, les données, les méthodes, les propriétés calculées et les observateurs ont été configurés. C'est un bon endroit pour effectuer des appels réseau initiaux ou des initialisations asynchrones.</w:t>
+      </w:r>
+    </w:p>
+    <w:p>
+      <w:pPr>
+        <w:pStyle w:val="NormalWeb"/>
+        <w:numPr>
+          <w:ilvl w:val="0"/>
+          <w:numId w:val="40"/>
+        </w:numPr>
+        <w:pBdr>
+          <w:top w:val="single" w:sz="2" w:space="0" w:color="D9D9E3"/>
+          <w:left w:val="single" w:sz="2" w:space="5" w:color="D9D9E3"/>
+          <w:bottom w:val="single" w:sz="2" w:space="0" w:color="D9D9E3"/>
+          <w:right w:val="single" w:sz="2" w:space="0" w:color="D9D9E3"/>
+        </w:pBdr>
+        <w:shd w:val="clear" w:color="auto" w:fill="F7F7F8"/>
+        <w:spacing w:before="0" w:beforeAutospacing="0" w:after="0" w:afterAutospacing="0"/>
+        <w:rPr>
+          <w:rFonts w:ascii="Segoe UI" w:hAnsi="Segoe UI" w:cs="Segoe UI"/>
+          <w:color w:val="374151"/>
+        </w:rPr>
+      </w:pPr>
+      <w:proofErr w:type="spellStart"/>
+      <w:proofErr w:type="gramStart"/>
+      <w:r>
+        <w:rPr>
+          <w:rStyle w:val="lev"/>
+          <w:rFonts w:ascii="Segoe UI" w:hAnsi="Segoe UI" w:cs="Segoe UI"/>
+          <w:color w:val="374151"/>
+          <w:bdr w:val="single" w:sz="2" w:space="0" w:color="D9D9E3" w:frame="1"/>
+        </w:rPr>
+        <w:t>beforeMount</w:t>
+      </w:r>
+      <w:proofErr w:type="spellEnd"/>
+      <w:r>
+        <w:rPr>
+          <w:rStyle w:val="lev"/>
+          <w:rFonts w:ascii="Segoe UI" w:hAnsi="Segoe UI" w:cs="Segoe UI"/>
+          <w:color w:val="374151"/>
+          <w:bdr w:val="single" w:sz="2" w:space="0" w:color="D9D9E3" w:frame="1"/>
+        </w:rPr>
+        <w:t>(</w:t>
+      </w:r>
+      <w:proofErr w:type="gramEnd"/>
+      <w:r>
+        <w:rPr>
+          <w:rStyle w:val="lev"/>
+          <w:rFonts w:ascii="Segoe UI" w:hAnsi="Segoe UI" w:cs="Segoe UI"/>
+          <w:color w:val="374151"/>
+          <w:bdr w:val="single" w:sz="2" w:space="0" w:color="D9D9E3" w:frame="1"/>
+        </w:rPr>
+        <w:t>) :</w:t>
+      </w:r>
+      <w:r>
+        <w:rPr>
+          <w:rFonts w:ascii="Segoe UI" w:hAnsi="Segoe UI" w:cs="Segoe UI"/>
+          <w:color w:val="374151"/>
+        </w:rPr>
+        <w:t xml:space="preserve"> Ce </w:t>
+      </w:r>
+      <w:proofErr w:type="spellStart"/>
+      <w:r>
+        <w:rPr>
+          <w:rFonts w:ascii="Segoe UI" w:hAnsi="Segoe UI" w:cs="Segoe UI"/>
+          <w:color w:val="374151"/>
+        </w:rPr>
+        <w:t>hook</w:t>
+      </w:r>
+      <w:proofErr w:type="spellEnd"/>
+      <w:r>
+        <w:rPr>
+          <w:rFonts w:ascii="Segoe UI" w:hAnsi="Segoe UI" w:cs="Segoe UI"/>
+          <w:color w:val="374151"/>
+        </w:rPr>
+        <w:t xml:space="preserve"> est appelé avant que le composant ne soit inséré dans le DOM. À ce stade, le </w:t>
+      </w:r>
+      <w:proofErr w:type="spellStart"/>
+      <w:r>
+        <w:rPr>
+          <w:rFonts w:ascii="Segoe UI" w:hAnsi="Segoe UI" w:cs="Segoe UI"/>
+          <w:color w:val="374151"/>
+        </w:rPr>
+        <w:t>template</w:t>
+      </w:r>
+      <w:proofErr w:type="spellEnd"/>
+      <w:r>
+        <w:rPr>
+          <w:rFonts w:ascii="Segoe UI" w:hAnsi="Segoe UI" w:cs="Segoe UI"/>
+          <w:color w:val="374151"/>
+        </w:rPr>
+        <w:t xml:space="preserve"> du composant a été compilé et est prêt à être rendu.</w:t>
+      </w:r>
+    </w:p>
+    <w:p>
+      <w:pPr>
+        <w:pStyle w:val="NormalWeb"/>
+        <w:numPr>
+          <w:ilvl w:val="0"/>
+          <w:numId w:val="40"/>
+        </w:numPr>
+        <w:pBdr>
+          <w:top w:val="single" w:sz="2" w:space="0" w:color="D9D9E3"/>
+          <w:left w:val="single" w:sz="2" w:space="5" w:color="D9D9E3"/>
+          <w:bottom w:val="single" w:sz="2" w:space="0" w:color="D9D9E3"/>
+          <w:right w:val="single" w:sz="2" w:space="0" w:color="D9D9E3"/>
+        </w:pBdr>
+        <w:shd w:val="clear" w:color="auto" w:fill="F7F7F8"/>
+        <w:spacing w:before="0" w:beforeAutospacing="0" w:after="0" w:afterAutospacing="0"/>
+        <w:rPr>
+          <w:rFonts w:ascii="Segoe UI" w:hAnsi="Segoe UI" w:cs="Segoe UI"/>
+          <w:color w:val="374151"/>
+        </w:rPr>
+      </w:pPr>
+      <w:proofErr w:type="spellStart"/>
+      <w:proofErr w:type="gramStart"/>
+      <w:r>
+        <w:rPr>
+          <w:rStyle w:val="lev"/>
+          <w:rFonts w:ascii="Segoe UI" w:hAnsi="Segoe UI" w:cs="Segoe UI"/>
+          <w:color w:val="374151"/>
+          <w:bdr w:val="single" w:sz="2" w:space="0" w:color="D9D9E3" w:frame="1"/>
+        </w:rPr>
+        <w:t>mounted</w:t>
+      </w:r>
+      <w:proofErr w:type="spellEnd"/>
+      <w:r>
+        <w:rPr>
+          <w:rStyle w:val="lev"/>
+          <w:rFonts w:ascii="Segoe UI" w:hAnsi="Segoe UI" w:cs="Segoe UI"/>
+          <w:color w:val="374151"/>
+          <w:bdr w:val="single" w:sz="2" w:space="0" w:color="D9D9E3" w:frame="1"/>
+        </w:rPr>
+        <w:t>(</w:t>
+      </w:r>
+      <w:proofErr w:type="gramEnd"/>
+      <w:r>
+        <w:rPr>
+          <w:rStyle w:val="lev"/>
+          <w:rFonts w:ascii="Segoe UI" w:hAnsi="Segoe UI" w:cs="Segoe UI"/>
+          <w:color w:val="374151"/>
+          <w:bdr w:val="single" w:sz="2" w:space="0" w:color="D9D9E3" w:frame="1"/>
+        </w:rPr>
+        <w:t>) :</w:t>
+      </w:r>
+      <w:r>
+        <w:rPr>
+          <w:rFonts w:ascii="Segoe UI" w:hAnsi="Segoe UI" w:cs="Segoe UI"/>
+          <w:color w:val="374151"/>
+        </w:rPr>
+        <w:t xml:space="preserve"> Ce </w:t>
+      </w:r>
+      <w:proofErr w:type="spellStart"/>
+      <w:r>
+        <w:rPr>
+          <w:rFonts w:ascii="Segoe UI" w:hAnsi="Segoe UI" w:cs="Segoe UI"/>
+          <w:color w:val="374151"/>
+        </w:rPr>
+        <w:t>hook</w:t>
+      </w:r>
+      <w:proofErr w:type="spellEnd"/>
+      <w:r>
+        <w:rPr>
+          <w:rFonts w:ascii="Segoe UI" w:hAnsi="Segoe UI" w:cs="Segoe UI"/>
+          <w:color w:val="374151"/>
+        </w:rPr>
+        <w:t xml:space="preserve"> est appelé une fois que le composant a été inséré dans le DOM. C'est le moment idéal pour accéder au DOM du composant et interagir avec des bibliothèques tierces via des plugins.</w:t>
+      </w:r>
+    </w:p>
+    <w:p>
+      <w:pPr>
+        <w:pStyle w:val="NormalWeb"/>
+        <w:numPr>
+          <w:ilvl w:val="0"/>
+          <w:numId w:val="40"/>
+        </w:numPr>
+        <w:pBdr>
+          <w:top w:val="single" w:sz="2" w:space="0" w:color="D9D9E3"/>
+          <w:left w:val="single" w:sz="2" w:space="5" w:color="D9D9E3"/>
+          <w:bottom w:val="single" w:sz="2" w:space="0" w:color="D9D9E3"/>
+          <w:right w:val="single" w:sz="2" w:space="0" w:color="D9D9E3"/>
+        </w:pBdr>
+        <w:shd w:val="clear" w:color="auto" w:fill="F7F7F8"/>
+        <w:spacing w:before="0" w:beforeAutospacing="0" w:after="0" w:afterAutospacing="0"/>
+        <w:rPr>
+          <w:rFonts w:ascii="Segoe UI" w:hAnsi="Segoe UI" w:cs="Segoe UI"/>
+          <w:color w:val="374151"/>
+        </w:rPr>
+      </w:pPr>
+      <w:proofErr w:type="spellStart"/>
+      <w:proofErr w:type="gramStart"/>
+      <w:r>
+        <w:rPr>
+          <w:rStyle w:val="lev"/>
+          <w:rFonts w:ascii="Segoe UI" w:hAnsi="Segoe UI" w:cs="Segoe UI"/>
+          <w:color w:val="374151"/>
+          <w:bdr w:val="single" w:sz="2" w:space="0" w:color="D9D9E3" w:frame="1"/>
+        </w:rPr>
+        <w:t>beforeUpdate</w:t>
+      </w:r>
+      <w:proofErr w:type="spellEnd"/>
+      <w:r>
+        <w:rPr>
+          <w:rStyle w:val="lev"/>
+          <w:rFonts w:ascii="Segoe UI" w:hAnsi="Segoe UI" w:cs="Segoe UI"/>
+          <w:color w:val="374151"/>
+          <w:bdr w:val="single" w:sz="2" w:space="0" w:color="D9D9E3" w:frame="1"/>
+        </w:rPr>
+        <w:t>(</w:t>
+      </w:r>
+      <w:proofErr w:type="gramEnd"/>
+      <w:r>
+        <w:rPr>
+          <w:rStyle w:val="lev"/>
+          <w:rFonts w:ascii="Segoe UI" w:hAnsi="Segoe UI" w:cs="Segoe UI"/>
+          <w:color w:val="374151"/>
+          <w:bdr w:val="single" w:sz="2" w:space="0" w:color="D9D9E3" w:frame="1"/>
+        </w:rPr>
+        <w:t>) :</w:t>
+      </w:r>
+      <w:r>
+        <w:rPr>
+          <w:rFonts w:ascii="Segoe UI" w:hAnsi="Segoe UI" w:cs="Segoe UI"/>
+          <w:color w:val="374151"/>
+        </w:rPr>
+        <w:t xml:space="preserve"> Ce </w:t>
+      </w:r>
+      <w:proofErr w:type="spellStart"/>
+      <w:r>
+        <w:rPr>
+          <w:rFonts w:ascii="Segoe UI" w:hAnsi="Segoe UI" w:cs="Segoe UI"/>
+          <w:color w:val="374151"/>
+        </w:rPr>
+        <w:t>hook</w:t>
+      </w:r>
+      <w:proofErr w:type="spellEnd"/>
+      <w:r>
+        <w:rPr>
+          <w:rFonts w:ascii="Segoe UI" w:hAnsi="Segoe UI" w:cs="Segoe UI"/>
+          <w:color w:val="374151"/>
+        </w:rPr>
+        <w:t xml:space="preserve"> est appelé avant que les données du composant ne soient mises à jour et que le re-rendering soit déclenché. Vous pouvez utiliser ce </w:t>
+      </w:r>
+      <w:proofErr w:type="spellStart"/>
+      <w:r>
+        <w:rPr>
+          <w:rFonts w:ascii="Segoe UI" w:hAnsi="Segoe UI" w:cs="Segoe UI"/>
+          <w:color w:val="374151"/>
+        </w:rPr>
+        <w:t>hook</w:t>
+      </w:r>
+      <w:proofErr w:type="spellEnd"/>
+      <w:r>
+        <w:rPr>
+          <w:rFonts w:ascii="Segoe UI" w:hAnsi="Segoe UI" w:cs="Segoe UI"/>
+          <w:color w:val="374151"/>
+        </w:rPr>
+        <w:t xml:space="preserve"> pour effectuer des opérations spécifiques avant que les changements ne soient appliqués.</w:t>
+      </w:r>
+    </w:p>
+    <w:p>
+      <w:pPr>
+        <w:pStyle w:val="NormalWeb"/>
+        <w:numPr>
+          <w:ilvl w:val="0"/>
+          <w:numId w:val="40"/>
+        </w:numPr>
+        <w:pBdr>
+          <w:top w:val="single" w:sz="2" w:space="0" w:color="D9D9E3"/>
+          <w:left w:val="single" w:sz="2" w:space="5" w:color="D9D9E3"/>
+          <w:bottom w:val="single" w:sz="2" w:space="0" w:color="D9D9E3"/>
+          <w:right w:val="single" w:sz="2" w:space="0" w:color="D9D9E3"/>
+        </w:pBdr>
+        <w:shd w:val="clear" w:color="auto" w:fill="F7F7F8"/>
+        <w:spacing w:before="0" w:beforeAutospacing="0" w:after="0" w:afterAutospacing="0"/>
+        <w:rPr>
+          <w:rFonts w:ascii="Segoe UI" w:hAnsi="Segoe UI" w:cs="Segoe UI"/>
+          <w:color w:val="374151"/>
+        </w:rPr>
+      </w:pPr>
+      <w:proofErr w:type="spellStart"/>
+      <w:proofErr w:type="gramStart"/>
+      <w:r>
+        <w:rPr>
+          <w:rStyle w:val="lev"/>
+          <w:rFonts w:ascii="Segoe UI" w:hAnsi="Segoe UI" w:cs="Segoe UI"/>
+          <w:color w:val="374151"/>
+          <w:bdr w:val="single" w:sz="2" w:space="0" w:color="D9D9E3" w:frame="1"/>
+        </w:rPr>
+        <w:t>updated</w:t>
+      </w:r>
+      <w:proofErr w:type="spellEnd"/>
+      <w:r>
+        <w:rPr>
+          <w:rStyle w:val="lev"/>
+          <w:rFonts w:ascii="Segoe UI" w:hAnsi="Segoe UI" w:cs="Segoe UI"/>
+          <w:color w:val="374151"/>
+          <w:bdr w:val="single" w:sz="2" w:space="0" w:color="D9D9E3" w:frame="1"/>
+        </w:rPr>
+        <w:t>(</w:t>
+      </w:r>
+      <w:proofErr w:type="gramEnd"/>
+      <w:r>
+        <w:rPr>
+          <w:rStyle w:val="lev"/>
+          <w:rFonts w:ascii="Segoe UI" w:hAnsi="Segoe UI" w:cs="Segoe UI"/>
+          <w:color w:val="374151"/>
+          <w:bdr w:val="single" w:sz="2" w:space="0" w:color="D9D9E3" w:frame="1"/>
+        </w:rPr>
+        <w:t>) :</w:t>
+      </w:r>
+      <w:r>
+        <w:rPr>
+          <w:rFonts w:ascii="Segoe UI" w:hAnsi="Segoe UI" w:cs="Segoe UI"/>
+          <w:color w:val="374151"/>
+        </w:rPr>
+        <w:t xml:space="preserve"> Ce </w:t>
+      </w:r>
+      <w:proofErr w:type="spellStart"/>
+      <w:r>
+        <w:rPr>
+          <w:rFonts w:ascii="Segoe UI" w:hAnsi="Segoe UI" w:cs="Segoe UI"/>
+          <w:color w:val="374151"/>
+        </w:rPr>
+        <w:t>hook</w:t>
+      </w:r>
+      <w:proofErr w:type="spellEnd"/>
+      <w:r>
+        <w:rPr>
+          <w:rFonts w:ascii="Segoe UI" w:hAnsi="Segoe UI" w:cs="Segoe UI"/>
+          <w:color w:val="374151"/>
+        </w:rPr>
+        <w:t xml:space="preserve"> est appelé après que les données du composant ont été mises à jour et que le re-rendering a été effectué. C'est un bon endroit pour effectuer des opérations supplémentaires après une mise à jour, mais soyez prudent pour éviter les boucles infinies en modifiant les données du composant ici.</w:t>
+      </w:r>
+    </w:p>
+    <w:p>
+      <w:pPr>
+        <w:pStyle w:val="NormalWeb"/>
+        <w:numPr>
+          <w:ilvl w:val="0"/>
+          <w:numId w:val="40"/>
+        </w:numPr>
+        <w:pBdr>
+          <w:top w:val="single" w:sz="2" w:space="0" w:color="D9D9E3"/>
+          <w:left w:val="single" w:sz="2" w:space="5" w:color="D9D9E3"/>
+          <w:bottom w:val="single" w:sz="2" w:space="0" w:color="D9D9E3"/>
+          <w:right w:val="single" w:sz="2" w:space="0" w:color="D9D9E3"/>
+        </w:pBdr>
+        <w:shd w:val="clear" w:color="auto" w:fill="F7F7F8"/>
+        <w:spacing w:before="0" w:beforeAutospacing="0" w:after="0" w:afterAutospacing="0"/>
+        <w:rPr>
+          <w:rFonts w:ascii="Segoe UI" w:hAnsi="Segoe UI" w:cs="Segoe UI"/>
+          <w:color w:val="374151"/>
+        </w:rPr>
+      </w:pPr>
+      <w:proofErr w:type="spellStart"/>
+      <w:proofErr w:type="gramStart"/>
+      <w:r>
+        <w:rPr>
+          <w:rStyle w:val="lev"/>
+          <w:rFonts w:ascii="Segoe UI" w:hAnsi="Segoe UI" w:cs="Segoe UI"/>
+          <w:color w:val="374151"/>
+          <w:bdr w:val="single" w:sz="2" w:space="0" w:color="D9D9E3" w:frame="1"/>
+        </w:rPr>
+        <w:t>beforeUnmount</w:t>
+      </w:r>
+      <w:proofErr w:type="spellEnd"/>
+      <w:r>
+        <w:rPr>
+          <w:rStyle w:val="lev"/>
+          <w:rFonts w:ascii="Segoe UI" w:hAnsi="Segoe UI" w:cs="Segoe UI"/>
+          <w:color w:val="374151"/>
+          <w:bdr w:val="single" w:sz="2" w:space="0" w:color="D9D9E3" w:frame="1"/>
+        </w:rPr>
+        <w:t>(</w:t>
+      </w:r>
+      <w:proofErr w:type="gramEnd"/>
+      <w:r>
+        <w:rPr>
+          <w:rStyle w:val="lev"/>
+          <w:rFonts w:ascii="Segoe UI" w:hAnsi="Segoe UI" w:cs="Segoe UI"/>
+          <w:color w:val="374151"/>
+          <w:bdr w:val="single" w:sz="2" w:space="0" w:color="D9D9E3" w:frame="1"/>
+        </w:rPr>
+        <w:t>) :</w:t>
+      </w:r>
+      <w:r>
+        <w:rPr>
+          <w:rFonts w:ascii="Segoe UI" w:hAnsi="Segoe UI" w:cs="Segoe UI"/>
+          <w:color w:val="374151"/>
+        </w:rPr>
+        <w:t xml:space="preserve"> Ce </w:t>
+      </w:r>
+      <w:proofErr w:type="spellStart"/>
+      <w:r>
+        <w:rPr>
+          <w:rFonts w:ascii="Segoe UI" w:hAnsi="Segoe UI" w:cs="Segoe UI"/>
+          <w:color w:val="374151"/>
+        </w:rPr>
+        <w:t>hook</w:t>
+      </w:r>
+      <w:proofErr w:type="spellEnd"/>
+      <w:r>
+        <w:rPr>
+          <w:rFonts w:ascii="Segoe UI" w:hAnsi="Segoe UI" w:cs="Segoe UI"/>
+          <w:color w:val="374151"/>
+        </w:rPr>
+        <w:t xml:space="preserve"> est appelé avant que le composant ne soit retiré du DOM. Vous pouvez utiliser ce </w:t>
+      </w:r>
+      <w:proofErr w:type="spellStart"/>
+      <w:r>
+        <w:rPr>
+          <w:rFonts w:ascii="Segoe UI" w:hAnsi="Segoe UI" w:cs="Segoe UI"/>
+          <w:color w:val="374151"/>
+        </w:rPr>
+        <w:t>hook</w:t>
+      </w:r>
+      <w:proofErr w:type="spellEnd"/>
+      <w:r>
+        <w:rPr>
+          <w:rFonts w:ascii="Segoe UI" w:hAnsi="Segoe UI" w:cs="Segoe UI"/>
+          <w:color w:val="374151"/>
+        </w:rPr>
+        <w:t xml:space="preserve"> pour nettoyer les ressources, annuler les abonnements aux événements ou arrêter les minuteries.</w:t>
+      </w:r>
+    </w:p>
+    <w:p>
+      <w:pPr>
+        <w:pStyle w:val="NormalWeb"/>
+        <w:numPr>
+          <w:ilvl w:val="0"/>
+          <w:numId w:val="40"/>
+        </w:numPr>
+        <w:pBdr>
+          <w:top w:val="single" w:sz="2" w:space="0" w:color="D9D9E3"/>
+          <w:left w:val="single" w:sz="2" w:space="5" w:color="D9D9E3"/>
+          <w:bottom w:val="single" w:sz="2" w:space="0" w:color="D9D9E3"/>
+          <w:right w:val="single" w:sz="2" w:space="0" w:color="D9D9E3"/>
+        </w:pBdr>
+        <w:shd w:val="clear" w:color="auto" w:fill="F7F7F8"/>
+        <w:spacing w:before="0" w:beforeAutospacing="0" w:after="0" w:afterAutospacing="0"/>
+        <w:rPr>
+          <w:rFonts w:ascii="Segoe UI" w:hAnsi="Segoe UI" w:cs="Segoe UI"/>
+          <w:color w:val="374151"/>
+        </w:rPr>
+      </w:pPr>
+      <w:proofErr w:type="spellStart"/>
+      <w:proofErr w:type="gramStart"/>
+      <w:r>
+        <w:rPr>
+          <w:rStyle w:val="lev"/>
+          <w:rFonts w:ascii="Segoe UI" w:hAnsi="Segoe UI" w:cs="Segoe UI"/>
+          <w:color w:val="374151"/>
+          <w:bdr w:val="single" w:sz="2" w:space="0" w:color="D9D9E3" w:frame="1"/>
+        </w:rPr>
+        <w:t>unmounted</w:t>
+      </w:r>
+      <w:proofErr w:type="spellEnd"/>
+      <w:r>
+        <w:rPr>
+          <w:rStyle w:val="lev"/>
+          <w:rFonts w:ascii="Segoe UI" w:hAnsi="Segoe UI" w:cs="Segoe UI"/>
+          <w:color w:val="374151"/>
+          <w:bdr w:val="single" w:sz="2" w:space="0" w:color="D9D9E3" w:frame="1"/>
+        </w:rPr>
+        <w:t>(</w:t>
+      </w:r>
+      <w:proofErr w:type="gramEnd"/>
+      <w:r>
+        <w:rPr>
+          <w:rStyle w:val="lev"/>
+          <w:rFonts w:ascii="Segoe UI" w:hAnsi="Segoe UI" w:cs="Segoe UI"/>
+          <w:color w:val="374151"/>
+          <w:bdr w:val="single" w:sz="2" w:space="0" w:color="D9D9E3" w:frame="1"/>
+        </w:rPr>
+        <w:t>) :</w:t>
+      </w:r>
+      <w:r>
+        <w:rPr>
+          <w:rFonts w:ascii="Segoe UI" w:hAnsi="Segoe UI" w:cs="Segoe UI"/>
+          <w:color w:val="374151"/>
+        </w:rPr>
+        <w:t xml:space="preserve"> Ce </w:t>
+      </w:r>
+      <w:proofErr w:type="spellStart"/>
+      <w:r>
+        <w:rPr>
+          <w:rFonts w:ascii="Segoe UI" w:hAnsi="Segoe UI" w:cs="Segoe UI"/>
+          <w:color w:val="374151"/>
+        </w:rPr>
+        <w:t>hook</w:t>
+      </w:r>
+      <w:proofErr w:type="spellEnd"/>
+      <w:r>
+        <w:rPr>
+          <w:rFonts w:ascii="Segoe UI" w:hAnsi="Segoe UI" w:cs="Segoe UI"/>
+          <w:color w:val="374151"/>
+        </w:rPr>
+        <w:t xml:space="preserve"> est appelé une fois que le composant a été retiré du DOM. À ce stade, le composant n'est plus actif et toutes les références à ses données et méthodes doivent être supprimées.</w:t>
+      </w:r>
+    </w:p>
+    <w:p>
+      <w:pPr>
+        <w:pStyle w:val="NormalWeb"/>
+        <w:pBdr>
+          <w:top w:val="single" w:sz="2" w:space="0" w:color="D9D9E3"/>
+          <w:left w:val="single" w:sz="2" w:space="0" w:color="D9D9E3"/>
+          <w:bottom w:val="single" w:sz="2" w:space="0" w:color="D9D9E3"/>
+          <w:right w:val="single" w:sz="2" w:space="0" w:color="D9D9E3"/>
+        </w:pBdr>
+        <w:shd w:val="clear" w:color="auto" w:fill="F7F7F8"/>
+        <w:spacing w:before="300" w:beforeAutospacing="0" w:after="300" w:afterAutospacing="0"/>
+        <w:rPr>
+          <w:rFonts w:ascii="Segoe UI" w:hAnsi="Segoe UI" w:cs="Segoe UI"/>
+          <w:color w:val="374151"/>
+        </w:rPr>
+      </w:pPr>
+      <w:r>
+        <w:rPr>
+          <w:rFonts w:ascii="Segoe UI" w:hAnsi="Segoe UI" w:cs="Segoe UI"/>
+          <w:color w:val="374151"/>
+        </w:rPr>
+        <w:t xml:space="preserve">Il est important de noter que les </w:t>
+      </w:r>
+      <w:proofErr w:type="spellStart"/>
+      <w:r>
+        <w:rPr>
+          <w:rFonts w:ascii="Segoe UI" w:hAnsi="Segoe UI" w:cs="Segoe UI"/>
+          <w:color w:val="374151"/>
+        </w:rPr>
+        <w:t>hooks</w:t>
+      </w:r>
+      <w:proofErr w:type="spellEnd"/>
+      <w:r>
+        <w:rPr>
+          <w:rFonts w:ascii="Segoe UI" w:hAnsi="Segoe UI" w:cs="Segoe UI"/>
+          <w:color w:val="374151"/>
+        </w:rPr>
+        <w:t xml:space="preserve"> de cycle de vie ne sont disponibles que pour les composants Vue.js en instance (composants déclarés avec </w:t>
+      </w:r>
+      <w:r>
+        <w:rPr>
+          <w:rStyle w:val="CodeHTML"/>
+          <w:rFonts w:ascii="Ubuntu Mono" w:hAnsi="Ubuntu Mono"/>
+          <w:b/>
+          <w:bCs/>
+          <w:color w:val="374151"/>
+          <w:sz w:val="21"/>
+          <w:szCs w:val="21"/>
+          <w:bdr w:val="single" w:sz="2" w:space="0" w:color="D9D9E3" w:frame="1"/>
+        </w:rPr>
+        <w:t xml:space="preserve">new </w:t>
+      </w:r>
+      <w:proofErr w:type="gramStart"/>
+      <w:r>
+        <w:rPr>
+          <w:rStyle w:val="CodeHTML"/>
+          <w:rFonts w:ascii="Ubuntu Mono" w:hAnsi="Ubuntu Mono"/>
+          <w:b/>
+          <w:bCs/>
+          <w:color w:val="374151"/>
+          <w:sz w:val="21"/>
+          <w:szCs w:val="21"/>
+          <w:bdr w:val="single" w:sz="2" w:space="0" w:color="D9D9E3" w:frame="1"/>
+        </w:rPr>
+        <w:t>Vue(</w:t>
+      </w:r>
+      <w:proofErr w:type="gramEnd"/>
+      <w:r>
+        <w:rPr>
+          <w:rStyle w:val="CodeHTML"/>
+          <w:rFonts w:ascii="Ubuntu Mono" w:hAnsi="Ubuntu Mono"/>
+          <w:b/>
+          <w:bCs/>
+          <w:color w:val="374151"/>
+          <w:sz w:val="21"/>
+          <w:szCs w:val="21"/>
+          <w:bdr w:val="single" w:sz="2" w:space="0" w:color="D9D9E3" w:frame="1"/>
+        </w:rPr>
+        <w:t>)</w:t>
+      </w:r>
+      <w:r>
+        <w:rPr>
+          <w:rFonts w:ascii="Segoe UI" w:hAnsi="Segoe UI" w:cs="Segoe UI"/>
+          <w:color w:val="374151"/>
+        </w:rPr>
+        <w:t xml:space="preserve">). Pour les composants Vue.js en simple fichier (Single File Components), vous pouvez utiliser les </w:t>
+      </w:r>
+      <w:proofErr w:type="spellStart"/>
+      <w:r>
+        <w:rPr>
+          <w:rFonts w:ascii="Segoe UI" w:hAnsi="Segoe UI" w:cs="Segoe UI"/>
+          <w:color w:val="374151"/>
+        </w:rPr>
+        <w:t>hooks</w:t>
+      </w:r>
+      <w:proofErr w:type="spellEnd"/>
+      <w:r>
+        <w:rPr>
+          <w:rFonts w:ascii="Segoe UI" w:hAnsi="Segoe UI" w:cs="Segoe UI"/>
+          <w:color w:val="374151"/>
+        </w:rPr>
+        <w:t xml:space="preserve"> fournis par le système de compilation, tels que </w:t>
+      </w:r>
+      <w:proofErr w:type="spellStart"/>
+      <w:r>
+        <w:rPr>
+          <w:rStyle w:val="CodeHTML"/>
+          <w:rFonts w:ascii="Ubuntu Mono" w:hAnsi="Ubuntu Mono"/>
+          <w:b/>
+          <w:bCs/>
+          <w:color w:val="374151"/>
+          <w:sz w:val="21"/>
+          <w:szCs w:val="21"/>
+          <w:bdr w:val="single" w:sz="2" w:space="0" w:color="D9D9E3" w:frame="1"/>
+        </w:rPr>
+        <w:t>beforeCreate</w:t>
+      </w:r>
+      <w:proofErr w:type="spellEnd"/>
+      <w:r>
+        <w:rPr>
+          <w:rFonts w:ascii="Segoe UI" w:hAnsi="Segoe UI" w:cs="Segoe UI"/>
+          <w:color w:val="374151"/>
+        </w:rPr>
+        <w:t xml:space="preserve">, </w:t>
+      </w:r>
+      <w:proofErr w:type="spellStart"/>
+      <w:r>
+        <w:rPr>
+          <w:rStyle w:val="CodeHTML"/>
+          <w:rFonts w:ascii="Ubuntu Mono" w:hAnsi="Ubuntu Mono"/>
+          <w:b/>
+          <w:bCs/>
+          <w:color w:val="374151"/>
+          <w:sz w:val="21"/>
+          <w:szCs w:val="21"/>
+          <w:bdr w:val="single" w:sz="2" w:space="0" w:color="D9D9E3" w:frame="1"/>
+        </w:rPr>
+        <w:t>created</w:t>
+      </w:r>
+      <w:proofErr w:type="spellEnd"/>
+      <w:r>
+        <w:rPr>
+          <w:rFonts w:ascii="Segoe UI" w:hAnsi="Segoe UI" w:cs="Segoe UI"/>
+          <w:color w:val="374151"/>
+        </w:rPr>
+        <w:t xml:space="preserve">, </w:t>
+      </w:r>
+      <w:proofErr w:type="spellStart"/>
+      <w:r>
+        <w:rPr>
+          <w:rStyle w:val="CodeHTML"/>
+          <w:rFonts w:ascii="Ubuntu Mono" w:hAnsi="Ubuntu Mono"/>
+          <w:b/>
+          <w:bCs/>
+          <w:color w:val="374151"/>
+          <w:sz w:val="21"/>
+          <w:szCs w:val="21"/>
+          <w:bdr w:val="single" w:sz="2" w:space="0" w:color="D9D9E3" w:frame="1"/>
+        </w:rPr>
+        <w:t>beforeMount</w:t>
+      </w:r>
+      <w:proofErr w:type="spellEnd"/>
+      <w:r>
+        <w:rPr>
+          <w:rFonts w:ascii="Segoe UI" w:hAnsi="Segoe UI" w:cs="Segoe UI"/>
+          <w:color w:val="374151"/>
+        </w:rPr>
+        <w:t>, etc.</w:t>
+      </w:r>
+    </w:p>
+    <w:p>
+      <w:pPr>
+        <w:pStyle w:val="NormalWeb"/>
+        <w:pBdr>
+          <w:top w:val="single" w:sz="2" w:space="0" w:color="D9D9E3"/>
+          <w:left w:val="single" w:sz="2" w:space="0" w:color="D9D9E3"/>
+          <w:bottom w:val="single" w:sz="2" w:space="0" w:color="D9D9E3"/>
+          <w:right w:val="single" w:sz="2" w:space="0" w:color="D9D9E3"/>
+        </w:pBdr>
+        <w:shd w:val="clear" w:color="auto" w:fill="F7F7F8"/>
+        <w:spacing w:before="300" w:beforeAutospacing="0" w:after="0" w:afterAutospacing="0"/>
+        <w:rPr>
+          <w:rFonts w:ascii="Segoe UI" w:hAnsi="Segoe UI" w:cs="Segoe UI"/>
+          <w:color w:val="374151"/>
+        </w:rPr>
+      </w:pPr>
+      <w:r>
+        <w:rPr>
+          <w:rFonts w:ascii="Segoe UI" w:hAnsi="Segoe UI" w:cs="Segoe UI"/>
+          <w:color w:val="374151"/>
+        </w:rPr>
+        <w:t xml:space="preserve">Les </w:t>
+      </w:r>
+      <w:proofErr w:type="spellStart"/>
+      <w:r>
+        <w:rPr>
+          <w:rFonts w:ascii="Segoe UI" w:hAnsi="Segoe UI" w:cs="Segoe UI"/>
+          <w:color w:val="374151"/>
+        </w:rPr>
+        <w:t>hooks</w:t>
+      </w:r>
+      <w:proofErr w:type="spellEnd"/>
+      <w:r>
+        <w:rPr>
+          <w:rFonts w:ascii="Segoe UI" w:hAnsi="Segoe UI" w:cs="Segoe UI"/>
+          <w:color w:val="374151"/>
+        </w:rPr>
+        <w:t xml:space="preserve"> de cycle de vie sont un outil puissant pour gérer le comportement des composants à différents moments de leur cycle de vie. Ils vous permettent de réaliser des actions spécifiques à chaque étape et de contrôler le flux de votre application Vue.js.</w:t>
+      </w:r>
+    </w:p>
+    <w:p>
+      <w:pPr>
+        <w:rPr>
+          <w:color w:val="FF0000"/>
+          <w:sz w:val="32"/>
+          <w:szCs w:val="32"/>
+        </w:rPr>
+      </w:pPr>
+    </w:p>
+    <w:p>
+      <w:pPr>
+        <w:shd w:val="clear" w:color="auto" w:fill="1F1F1F"/>
+        <w:spacing w:after="0" w:line="285" w:lineRule="atLeast"/>
+        <w:rPr>
+          <w:rFonts w:ascii="Consolas" w:eastAsia="Times New Roman" w:hAnsi="Consolas" w:cs="Times New Roman"/>
+          <w:color w:val="CCCCCC"/>
+          <w:sz w:val="21"/>
+          <w:szCs w:val="21"/>
+          <w:lang w:val="en-US" w:eastAsia="fr-FR"/>
+        </w:rPr>
+      </w:pPr>
+      <w:r>
+        <w:rPr>
+          <w:rFonts w:ascii="Consolas" w:eastAsia="Times New Roman" w:hAnsi="Consolas" w:cs="Times New Roman"/>
+          <w:color w:val="808080"/>
+          <w:sz w:val="21"/>
+          <w:szCs w:val="21"/>
+          <w:lang w:val="en-US" w:eastAsia="fr-FR"/>
+        </w:rPr>
+        <w:t>&lt;</w:t>
+      </w:r>
+      <w:r>
+        <w:rPr>
+          <w:rFonts w:ascii="Consolas" w:eastAsia="Times New Roman" w:hAnsi="Consolas" w:cs="Times New Roman"/>
+          <w:color w:val="569CD6"/>
+          <w:sz w:val="21"/>
+          <w:szCs w:val="21"/>
+          <w:lang w:val="en-US" w:eastAsia="fr-FR"/>
+        </w:rPr>
+        <w:t>template</w:t>
+      </w:r>
+      <w:r>
+        <w:rPr>
+          <w:rFonts w:ascii="Consolas" w:eastAsia="Times New Roman" w:hAnsi="Consolas" w:cs="Times New Roman"/>
+          <w:color w:val="808080"/>
+          <w:sz w:val="21"/>
+          <w:szCs w:val="21"/>
+          <w:lang w:val="en-US" w:eastAsia="fr-FR"/>
+        </w:rPr>
+        <w:t>&gt;</w:t>
+      </w:r>
+    </w:p>
+    <w:p>
+      <w:pPr>
+        <w:shd w:val="clear" w:color="auto" w:fill="1F1F1F"/>
+        <w:spacing w:after="0" w:line="285" w:lineRule="atLeast"/>
+        <w:rPr>
+          <w:rFonts w:ascii="Consolas" w:eastAsia="Times New Roman" w:hAnsi="Consolas" w:cs="Times New Roman"/>
+          <w:color w:val="CCCCCC"/>
+          <w:sz w:val="21"/>
+          <w:szCs w:val="21"/>
+          <w:lang w:val="en-US" w:eastAsia="fr-FR"/>
+        </w:rPr>
+      </w:pPr>
+      <w:r>
+        <w:rPr>
+          <w:rFonts w:ascii="Consolas" w:eastAsia="Times New Roman" w:hAnsi="Consolas" w:cs="Times New Roman"/>
+          <w:color w:val="CCCCCC"/>
+          <w:sz w:val="21"/>
+          <w:szCs w:val="21"/>
+          <w:lang w:val="en-US" w:eastAsia="fr-FR"/>
+        </w:rPr>
+        <w:t xml:space="preserve">  </w:t>
+      </w:r>
+      <w:r>
+        <w:rPr>
+          <w:rFonts w:ascii="Consolas" w:eastAsia="Times New Roman" w:hAnsi="Consolas" w:cs="Times New Roman"/>
+          <w:color w:val="808080"/>
+          <w:sz w:val="21"/>
+          <w:szCs w:val="21"/>
+          <w:lang w:val="en-US" w:eastAsia="fr-FR"/>
+        </w:rPr>
+        <w:t>&lt;</w:t>
+      </w:r>
+      <w:r>
+        <w:rPr>
+          <w:rFonts w:ascii="Consolas" w:eastAsia="Times New Roman" w:hAnsi="Consolas" w:cs="Times New Roman"/>
+          <w:color w:val="569CD6"/>
+          <w:sz w:val="21"/>
+          <w:szCs w:val="21"/>
+          <w:lang w:val="en-US" w:eastAsia="fr-FR"/>
+        </w:rPr>
+        <w:t>div</w:t>
+      </w:r>
+      <w:r>
+        <w:rPr>
+          <w:rFonts w:ascii="Consolas" w:eastAsia="Times New Roman" w:hAnsi="Consolas" w:cs="Times New Roman"/>
+          <w:color w:val="CCCCCC"/>
+          <w:sz w:val="21"/>
+          <w:szCs w:val="21"/>
+          <w:lang w:val="en-US" w:eastAsia="fr-FR"/>
+        </w:rPr>
+        <w:t xml:space="preserve"> </w:t>
+      </w:r>
+      <w:r>
+        <w:rPr>
+          <w:rFonts w:ascii="Consolas" w:eastAsia="Times New Roman" w:hAnsi="Consolas" w:cs="Times New Roman"/>
+          <w:color w:val="9CDCFE"/>
+          <w:sz w:val="21"/>
+          <w:szCs w:val="21"/>
+          <w:lang w:val="en-US" w:eastAsia="fr-FR"/>
+        </w:rPr>
+        <w:t>class</w:t>
+      </w:r>
+      <w:r>
+        <w:rPr>
+          <w:rFonts w:ascii="Consolas" w:eastAsia="Times New Roman" w:hAnsi="Consolas" w:cs="Times New Roman"/>
+          <w:color w:val="CCCCCC"/>
+          <w:sz w:val="21"/>
+          <w:szCs w:val="21"/>
+          <w:lang w:val="en-US" w:eastAsia="fr-FR"/>
+        </w:rPr>
+        <w:t>=</w:t>
+      </w:r>
+      <w:r>
+        <w:rPr>
+          <w:rFonts w:ascii="Consolas" w:eastAsia="Times New Roman" w:hAnsi="Consolas" w:cs="Times New Roman"/>
+          <w:color w:val="CE9178"/>
+          <w:sz w:val="21"/>
+          <w:szCs w:val="21"/>
+          <w:lang w:val="en-US" w:eastAsia="fr-FR"/>
+        </w:rPr>
+        <w:t>"block"</w:t>
+      </w:r>
+      <w:r>
+        <w:rPr>
+          <w:rFonts w:ascii="Consolas" w:eastAsia="Times New Roman" w:hAnsi="Consolas" w:cs="Times New Roman"/>
+          <w:color w:val="CCCCCC"/>
+          <w:sz w:val="21"/>
+          <w:szCs w:val="21"/>
+          <w:lang w:val="en-US" w:eastAsia="fr-FR"/>
+        </w:rPr>
+        <w:t xml:space="preserve"> </w:t>
+      </w:r>
+      <w:r>
+        <w:rPr>
+          <w:rFonts w:ascii="Consolas" w:eastAsia="Times New Roman" w:hAnsi="Consolas" w:cs="Times New Roman"/>
+          <w:color w:val="9CDCFE"/>
+          <w:sz w:val="21"/>
+          <w:szCs w:val="21"/>
+          <w:lang w:val="en-US" w:eastAsia="fr-FR"/>
+        </w:rPr>
+        <w:t>v-if</w:t>
+      </w:r>
+      <w:r>
+        <w:rPr>
+          <w:rFonts w:ascii="Consolas" w:eastAsia="Times New Roman" w:hAnsi="Consolas" w:cs="Times New Roman"/>
+          <w:color w:val="CCCCCC"/>
+          <w:sz w:val="21"/>
+          <w:szCs w:val="21"/>
+          <w:lang w:val="en-US" w:eastAsia="fr-FR"/>
+        </w:rPr>
+        <w:t>="</w:t>
+      </w:r>
+      <w:proofErr w:type="spellStart"/>
+      <w:r>
+        <w:rPr>
+          <w:rFonts w:ascii="Consolas" w:eastAsia="Times New Roman" w:hAnsi="Consolas" w:cs="Times New Roman"/>
+          <w:color w:val="9CDCFE"/>
+          <w:sz w:val="21"/>
+          <w:szCs w:val="21"/>
+          <w:lang w:val="en-US" w:eastAsia="fr-FR"/>
+        </w:rPr>
+        <w:t>showBlock</w:t>
+      </w:r>
+      <w:proofErr w:type="spellEnd"/>
+      <w:r>
+        <w:rPr>
+          <w:rFonts w:ascii="Consolas" w:eastAsia="Times New Roman" w:hAnsi="Consolas" w:cs="Times New Roman"/>
+          <w:color w:val="CCCCCC"/>
+          <w:sz w:val="21"/>
+          <w:szCs w:val="21"/>
+          <w:lang w:val="en-US" w:eastAsia="fr-FR"/>
+        </w:rPr>
+        <w:t>"</w:t>
+      </w:r>
+      <w:r>
+        <w:rPr>
+          <w:rFonts w:ascii="Consolas" w:eastAsia="Times New Roman" w:hAnsi="Consolas" w:cs="Times New Roman"/>
+          <w:color w:val="808080"/>
+          <w:sz w:val="21"/>
+          <w:szCs w:val="21"/>
+          <w:lang w:val="en-US" w:eastAsia="fr-FR"/>
+        </w:rPr>
+        <w:t>&gt;</w:t>
+      </w:r>
+      <w:r>
+        <w:rPr>
+          <w:rFonts w:ascii="Consolas" w:eastAsia="Times New Roman" w:hAnsi="Consolas" w:cs="Times New Roman"/>
+          <w:color w:val="CCCCCC"/>
+          <w:sz w:val="21"/>
+          <w:szCs w:val="21"/>
+          <w:lang w:val="en-US" w:eastAsia="fr-FR"/>
+        </w:rPr>
+        <w:t>Click me</w:t>
+      </w:r>
+      <w:r>
+        <w:rPr>
+          <w:rFonts w:ascii="Consolas" w:eastAsia="Times New Roman" w:hAnsi="Consolas" w:cs="Times New Roman"/>
+          <w:color w:val="808080"/>
+          <w:sz w:val="21"/>
+          <w:szCs w:val="21"/>
+          <w:lang w:val="en-US" w:eastAsia="fr-FR"/>
+        </w:rPr>
+        <w:t>&lt;/</w:t>
+      </w:r>
+      <w:r>
+        <w:rPr>
+          <w:rFonts w:ascii="Consolas" w:eastAsia="Times New Roman" w:hAnsi="Consolas" w:cs="Times New Roman"/>
+          <w:color w:val="569CD6"/>
+          <w:sz w:val="21"/>
+          <w:szCs w:val="21"/>
+          <w:lang w:val="en-US" w:eastAsia="fr-FR"/>
+        </w:rPr>
+        <w:t>div</w:t>
+      </w:r>
+      <w:r>
+        <w:rPr>
+          <w:rFonts w:ascii="Consolas" w:eastAsia="Times New Roman" w:hAnsi="Consolas" w:cs="Times New Roman"/>
+          <w:color w:val="808080"/>
+          <w:sz w:val="21"/>
+          <w:szCs w:val="21"/>
+          <w:lang w:val="en-US" w:eastAsia="fr-FR"/>
+        </w:rPr>
+        <w:t>&gt;</w:t>
+      </w:r>
+    </w:p>
+    <w:p>
+      <w:pPr>
+        <w:shd w:val="clear" w:color="auto" w:fill="1F1F1F"/>
+        <w:spacing w:after="0" w:line="285" w:lineRule="atLeast"/>
+        <w:rPr>
+          <w:rFonts w:ascii="Consolas" w:eastAsia="Times New Roman" w:hAnsi="Consolas" w:cs="Times New Roman"/>
+          <w:color w:val="CCCCCC"/>
+          <w:sz w:val="21"/>
+          <w:szCs w:val="21"/>
+          <w:lang w:val="en-US" w:eastAsia="fr-FR"/>
+        </w:rPr>
+      </w:pPr>
+      <w:r>
+        <w:rPr>
+          <w:rFonts w:ascii="Consolas" w:eastAsia="Times New Roman" w:hAnsi="Consolas" w:cs="Times New Roman"/>
+          <w:color w:val="808080"/>
+          <w:sz w:val="21"/>
+          <w:szCs w:val="21"/>
+          <w:lang w:val="en-US" w:eastAsia="fr-FR"/>
+        </w:rPr>
+        <w:lastRenderedPageBreak/>
+        <w:t>&lt;/</w:t>
+      </w:r>
+      <w:r>
+        <w:rPr>
+          <w:rFonts w:ascii="Consolas" w:eastAsia="Times New Roman" w:hAnsi="Consolas" w:cs="Times New Roman"/>
+          <w:color w:val="569CD6"/>
+          <w:sz w:val="21"/>
+          <w:szCs w:val="21"/>
+          <w:lang w:val="en-US" w:eastAsia="fr-FR"/>
+        </w:rPr>
+        <w:t>template</w:t>
+      </w:r>
+      <w:r>
+        <w:rPr>
+          <w:rFonts w:ascii="Consolas" w:eastAsia="Times New Roman" w:hAnsi="Consolas" w:cs="Times New Roman"/>
+          <w:color w:val="808080"/>
+          <w:sz w:val="21"/>
+          <w:szCs w:val="21"/>
+          <w:lang w:val="en-US" w:eastAsia="fr-FR"/>
+        </w:rPr>
+        <w:t>&gt;</w:t>
+      </w:r>
+    </w:p>
+    <w:p>
+      <w:pPr>
+        <w:shd w:val="clear" w:color="auto" w:fill="1F1F1F"/>
+        <w:spacing w:after="0" w:line="285" w:lineRule="atLeast"/>
+        <w:rPr>
+          <w:rFonts w:ascii="Consolas" w:eastAsia="Times New Roman" w:hAnsi="Consolas" w:cs="Times New Roman"/>
+          <w:color w:val="CCCCCC"/>
+          <w:sz w:val="21"/>
+          <w:szCs w:val="21"/>
+          <w:lang w:val="en-US" w:eastAsia="fr-FR"/>
+        </w:rPr>
+      </w:pPr>
+    </w:p>
+    <w:p>
+      <w:pPr>
+        <w:shd w:val="clear" w:color="auto" w:fill="1F1F1F"/>
+        <w:spacing w:after="0" w:line="285" w:lineRule="atLeast"/>
+        <w:rPr>
+          <w:rFonts w:ascii="Consolas" w:eastAsia="Times New Roman" w:hAnsi="Consolas" w:cs="Times New Roman"/>
+          <w:color w:val="CCCCCC"/>
+          <w:sz w:val="21"/>
+          <w:szCs w:val="21"/>
+          <w:lang w:val="en-US" w:eastAsia="fr-FR"/>
+        </w:rPr>
+      </w:pPr>
+      <w:r>
+        <w:rPr>
+          <w:rFonts w:ascii="Consolas" w:eastAsia="Times New Roman" w:hAnsi="Consolas" w:cs="Times New Roman"/>
+          <w:color w:val="808080"/>
+          <w:sz w:val="21"/>
+          <w:szCs w:val="21"/>
+          <w:lang w:val="en-US" w:eastAsia="fr-FR"/>
+        </w:rPr>
+        <w:t>&lt;</w:t>
+      </w:r>
+      <w:r>
+        <w:rPr>
+          <w:rFonts w:ascii="Consolas" w:eastAsia="Times New Roman" w:hAnsi="Consolas" w:cs="Times New Roman"/>
+          <w:color w:val="569CD6"/>
+          <w:sz w:val="21"/>
+          <w:szCs w:val="21"/>
+          <w:lang w:val="en-US" w:eastAsia="fr-FR"/>
+        </w:rPr>
+        <w:t>script</w:t>
+      </w:r>
+      <w:r>
+        <w:rPr>
+          <w:rFonts w:ascii="Consolas" w:eastAsia="Times New Roman" w:hAnsi="Consolas" w:cs="Times New Roman"/>
+          <w:color w:val="808080"/>
+          <w:sz w:val="21"/>
+          <w:szCs w:val="21"/>
+          <w:lang w:val="en-US" w:eastAsia="fr-FR"/>
+        </w:rPr>
+        <w:t>&gt;</w:t>
+      </w:r>
+    </w:p>
+    <w:p>
+      <w:pPr>
+        <w:shd w:val="clear" w:color="auto" w:fill="1F1F1F"/>
+        <w:spacing w:after="0" w:line="285" w:lineRule="atLeast"/>
+        <w:rPr>
+          <w:rFonts w:ascii="Consolas" w:eastAsia="Times New Roman" w:hAnsi="Consolas" w:cs="Times New Roman"/>
+          <w:color w:val="CCCCCC"/>
+          <w:sz w:val="21"/>
+          <w:szCs w:val="21"/>
+          <w:lang w:val="en-US" w:eastAsia="fr-FR"/>
+        </w:rPr>
+      </w:pPr>
+      <w:r>
+        <w:rPr>
+          <w:rFonts w:ascii="Consolas" w:eastAsia="Times New Roman" w:hAnsi="Consolas" w:cs="Times New Roman"/>
+          <w:color w:val="C586C0"/>
+          <w:sz w:val="21"/>
+          <w:szCs w:val="21"/>
+          <w:lang w:val="en-US" w:eastAsia="fr-FR"/>
+        </w:rPr>
+        <w:t>export</w:t>
+      </w:r>
+      <w:r>
+        <w:rPr>
+          <w:rFonts w:ascii="Consolas" w:eastAsia="Times New Roman" w:hAnsi="Consolas" w:cs="Times New Roman"/>
+          <w:color w:val="CCCCCC"/>
+          <w:sz w:val="21"/>
+          <w:szCs w:val="21"/>
+          <w:lang w:val="en-US" w:eastAsia="fr-FR"/>
+        </w:rPr>
+        <w:t xml:space="preserve"> </w:t>
+      </w:r>
+      <w:r>
+        <w:rPr>
+          <w:rFonts w:ascii="Consolas" w:eastAsia="Times New Roman" w:hAnsi="Consolas" w:cs="Times New Roman"/>
+          <w:color w:val="C586C0"/>
+          <w:sz w:val="21"/>
+          <w:szCs w:val="21"/>
+          <w:lang w:val="en-US" w:eastAsia="fr-FR"/>
+        </w:rPr>
+        <w:t>default</w:t>
+      </w:r>
+      <w:r>
+        <w:rPr>
+          <w:rFonts w:ascii="Consolas" w:eastAsia="Times New Roman" w:hAnsi="Consolas" w:cs="Times New Roman"/>
+          <w:color w:val="CCCCCC"/>
+          <w:sz w:val="21"/>
+          <w:szCs w:val="21"/>
+          <w:lang w:val="en-US" w:eastAsia="fr-FR"/>
+        </w:rPr>
+        <w:t xml:space="preserve"> {</w:t>
+      </w:r>
+    </w:p>
+    <w:p>
+      <w:pPr>
+        <w:shd w:val="clear" w:color="auto" w:fill="1F1F1F"/>
+        <w:spacing w:after="0" w:line="285" w:lineRule="atLeast"/>
+        <w:rPr>
+          <w:rFonts w:ascii="Consolas" w:eastAsia="Times New Roman" w:hAnsi="Consolas" w:cs="Times New Roman"/>
+          <w:color w:val="CCCCCC"/>
+          <w:sz w:val="21"/>
+          <w:szCs w:val="21"/>
+          <w:lang w:val="en-US" w:eastAsia="fr-FR"/>
+        </w:rPr>
+      </w:pPr>
+      <w:r>
+        <w:rPr>
+          <w:rFonts w:ascii="Consolas" w:eastAsia="Times New Roman" w:hAnsi="Consolas" w:cs="Times New Roman"/>
+          <w:color w:val="CCCCCC"/>
+          <w:sz w:val="21"/>
+          <w:szCs w:val="21"/>
+          <w:lang w:val="en-US" w:eastAsia="fr-FR"/>
+        </w:rPr>
+        <w:t xml:space="preserve">  </w:t>
+      </w:r>
+      <w:r>
+        <w:rPr>
+          <w:rFonts w:ascii="Consolas" w:eastAsia="Times New Roman" w:hAnsi="Consolas" w:cs="Times New Roman"/>
+          <w:color w:val="9CDCFE"/>
+          <w:sz w:val="21"/>
+          <w:szCs w:val="21"/>
+          <w:lang w:val="en-US" w:eastAsia="fr-FR"/>
+        </w:rPr>
+        <w:t>props:</w:t>
+      </w:r>
+      <w:r>
+        <w:rPr>
+          <w:rFonts w:ascii="Consolas" w:eastAsia="Times New Roman" w:hAnsi="Consolas" w:cs="Times New Roman"/>
+          <w:color w:val="CCCCCC"/>
+          <w:sz w:val="21"/>
+          <w:szCs w:val="21"/>
+          <w:lang w:val="en-US" w:eastAsia="fr-FR"/>
+        </w:rPr>
+        <w:t xml:space="preserve"> [</w:t>
+      </w:r>
+      <w:r>
+        <w:rPr>
+          <w:rFonts w:ascii="Consolas" w:eastAsia="Times New Roman" w:hAnsi="Consolas" w:cs="Times New Roman"/>
+          <w:color w:val="CE9178"/>
+          <w:sz w:val="21"/>
+          <w:szCs w:val="21"/>
+          <w:lang w:val="en-US" w:eastAsia="fr-FR"/>
+        </w:rPr>
+        <w:t>"delay"</w:t>
+      </w:r>
+      <w:r>
+        <w:rPr>
+          <w:rFonts w:ascii="Consolas" w:eastAsia="Times New Roman" w:hAnsi="Consolas" w:cs="Times New Roman"/>
+          <w:color w:val="CCCCCC"/>
+          <w:sz w:val="21"/>
+          <w:szCs w:val="21"/>
+          <w:lang w:val="en-US" w:eastAsia="fr-FR"/>
+        </w:rPr>
+        <w:t>],</w:t>
+      </w:r>
+    </w:p>
+    <w:p>
+      <w:pPr>
+        <w:shd w:val="clear" w:color="auto" w:fill="1F1F1F"/>
+        <w:spacing w:after="0" w:line="285" w:lineRule="atLeast"/>
+        <w:rPr>
+          <w:rFonts w:ascii="Consolas" w:eastAsia="Times New Roman" w:hAnsi="Consolas" w:cs="Times New Roman"/>
+          <w:color w:val="CCCCCC"/>
+          <w:sz w:val="21"/>
+          <w:szCs w:val="21"/>
+          <w:lang w:val="en-US" w:eastAsia="fr-FR"/>
+        </w:rPr>
+      </w:pPr>
+      <w:r>
+        <w:rPr>
+          <w:rFonts w:ascii="Consolas" w:eastAsia="Times New Roman" w:hAnsi="Consolas" w:cs="Times New Roman"/>
+          <w:color w:val="CCCCCC"/>
+          <w:sz w:val="21"/>
+          <w:szCs w:val="21"/>
+          <w:lang w:val="en-US" w:eastAsia="fr-FR"/>
+        </w:rPr>
+        <w:t xml:space="preserve">  </w:t>
+      </w:r>
+      <w:proofErr w:type="gramStart"/>
+      <w:r>
+        <w:rPr>
+          <w:rFonts w:ascii="Consolas" w:eastAsia="Times New Roman" w:hAnsi="Consolas" w:cs="Times New Roman"/>
+          <w:color w:val="DCDCAA"/>
+          <w:sz w:val="21"/>
+          <w:szCs w:val="21"/>
+          <w:lang w:val="en-US" w:eastAsia="fr-FR"/>
+        </w:rPr>
+        <w:t>data</w:t>
+      </w:r>
+      <w:r>
+        <w:rPr>
+          <w:rFonts w:ascii="Consolas" w:eastAsia="Times New Roman" w:hAnsi="Consolas" w:cs="Times New Roman"/>
+          <w:color w:val="CCCCCC"/>
+          <w:sz w:val="21"/>
+          <w:szCs w:val="21"/>
+          <w:lang w:val="en-US" w:eastAsia="fr-FR"/>
+        </w:rPr>
+        <w:t>(</w:t>
+      </w:r>
+      <w:proofErr w:type="gramEnd"/>
+      <w:r>
+        <w:rPr>
+          <w:rFonts w:ascii="Consolas" w:eastAsia="Times New Roman" w:hAnsi="Consolas" w:cs="Times New Roman"/>
+          <w:color w:val="CCCCCC"/>
+          <w:sz w:val="21"/>
+          <w:szCs w:val="21"/>
+          <w:lang w:val="en-US" w:eastAsia="fr-FR"/>
+        </w:rPr>
+        <w:t>) {</w:t>
+      </w:r>
+    </w:p>
+    <w:p>
+      <w:pPr>
+        <w:shd w:val="clear" w:color="auto" w:fill="1F1F1F"/>
+        <w:spacing w:after="0" w:line="285" w:lineRule="atLeast"/>
+        <w:rPr>
+          <w:rFonts w:ascii="Consolas" w:eastAsia="Times New Roman" w:hAnsi="Consolas" w:cs="Times New Roman"/>
+          <w:color w:val="CCCCCC"/>
+          <w:sz w:val="21"/>
+          <w:szCs w:val="21"/>
+          <w:lang w:val="en-US" w:eastAsia="fr-FR"/>
+        </w:rPr>
+      </w:pPr>
+      <w:r>
+        <w:rPr>
+          <w:rFonts w:ascii="Consolas" w:eastAsia="Times New Roman" w:hAnsi="Consolas" w:cs="Times New Roman"/>
+          <w:color w:val="CCCCCC"/>
+          <w:sz w:val="21"/>
+          <w:szCs w:val="21"/>
+          <w:lang w:val="en-US" w:eastAsia="fr-FR"/>
+        </w:rPr>
+        <w:t xml:space="preserve">    </w:t>
+      </w:r>
+      <w:r>
+        <w:rPr>
+          <w:rFonts w:ascii="Consolas" w:eastAsia="Times New Roman" w:hAnsi="Consolas" w:cs="Times New Roman"/>
+          <w:color w:val="C586C0"/>
+          <w:sz w:val="21"/>
+          <w:szCs w:val="21"/>
+          <w:lang w:val="en-US" w:eastAsia="fr-FR"/>
+        </w:rPr>
+        <w:t>return</w:t>
+      </w:r>
+      <w:r>
+        <w:rPr>
+          <w:rFonts w:ascii="Consolas" w:eastAsia="Times New Roman" w:hAnsi="Consolas" w:cs="Times New Roman"/>
+          <w:color w:val="CCCCCC"/>
+          <w:sz w:val="21"/>
+          <w:szCs w:val="21"/>
+          <w:lang w:val="en-US" w:eastAsia="fr-FR"/>
+        </w:rPr>
+        <w:t xml:space="preserve"> {</w:t>
+      </w:r>
+    </w:p>
+    <w:p>
+      <w:pPr>
+        <w:shd w:val="clear" w:color="auto" w:fill="1F1F1F"/>
+        <w:spacing w:after="0" w:line="285" w:lineRule="atLeast"/>
+        <w:rPr>
+          <w:rFonts w:ascii="Consolas" w:eastAsia="Times New Roman" w:hAnsi="Consolas" w:cs="Times New Roman"/>
+          <w:color w:val="CCCCCC"/>
+          <w:sz w:val="21"/>
+          <w:szCs w:val="21"/>
+          <w:lang w:val="en-US" w:eastAsia="fr-FR"/>
+        </w:rPr>
+      </w:pPr>
+      <w:r>
+        <w:rPr>
+          <w:rFonts w:ascii="Consolas" w:eastAsia="Times New Roman" w:hAnsi="Consolas" w:cs="Times New Roman"/>
+          <w:color w:val="CCCCCC"/>
+          <w:sz w:val="21"/>
+          <w:szCs w:val="21"/>
+          <w:lang w:val="en-US" w:eastAsia="fr-FR"/>
+        </w:rPr>
+        <w:t xml:space="preserve">      </w:t>
+      </w:r>
+      <w:proofErr w:type="spellStart"/>
+      <w:r>
+        <w:rPr>
+          <w:rFonts w:ascii="Consolas" w:eastAsia="Times New Roman" w:hAnsi="Consolas" w:cs="Times New Roman"/>
+          <w:color w:val="9CDCFE"/>
+          <w:sz w:val="21"/>
+          <w:szCs w:val="21"/>
+          <w:lang w:val="en-US" w:eastAsia="fr-FR"/>
+        </w:rPr>
+        <w:t>showBlock</w:t>
+      </w:r>
+      <w:proofErr w:type="spellEnd"/>
+      <w:r>
+        <w:rPr>
+          <w:rFonts w:ascii="Consolas" w:eastAsia="Times New Roman" w:hAnsi="Consolas" w:cs="Times New Roman"/>
+          <w:color w:val="9CDCFE"/>
+          <w:sz w:val="21"/>
+          <w:szCs w:val="21"/>
+          <w:lang w:val="en-US" w:eastAsia="fr-FR"/>
+        </w:rPr>
+        <w:t>:</w:t>
+      </w:r>
+      <w:r>
+        <w:rPr>
+          <w:rFonts w:ascii="Consolas" w:eastAsia="Times New Roman" w:hAnsi="Consolas" w:cs="Times New Roman"/>
+          <w:color w:val="CCCCCC"/>
+          <w:sz w:val="21"/>
+          <w:szCs w:val="21"/>
+          <w:lang w:val="en-US" w:eastAsia="fr-FR"/>
+        </w:rPr>
+        <w:t xml:space="preserve"> </w:t>
+      </w:r>
+      <w:r>
+        <w:rPr>
+          <w:rFonts w:ascii="Consolas" w:eastAsia="Times New Roman" w:hAnsi="Consolas" w:cs="Times New Roman"/>
+          <w:color w:val="569CD6"/>
+          <w:sz w:val="21"/>
+          <w:szCs w:val="21"/>
+          <w:lang w:val="en-US" w:eastAsia="fr-FR"/>
+        </w:rPr>
+        <w:t>false</w:t>
+      </w:r>
+      <w:r>
+        <w:rPr>
+          <w:rFonts w:ascii="Consolas" w:eastAsia="Times New Roman" w:hAnsi="Consolas" w:cs="Times New Roman"/>
+          <w:color w:val="CCCCCC"/>
+          <w:sz w:val="21"/>
+          <w:szCs w:val="21"/>
+          <w:lang w:val="en-US" w:eastAsia="fr-FR"/>
+        </w:rPr>
+        <w:t>,</w:t>
+      </w:r>
+    </w:p>
+    <w:p>
+      <w:pPr>
+        <w:shd w:val="clear" w:color="auto" w:fill="1F1F1F"/>
+        <w:spacing w:after="0" w:line="285" w:lineRule="atLeast"/>
+        <w:rPr>
+          <w:rFonts w:ascii="Consolas" w:eastAsia="Times New Roman" w:hAnsi="Consolas" w:cs="Times New Roman"/>
+          <w:color w:val="CCCCCC"/>
+          <w:sz w:val="21"/>
+          <w:szCs w:val="21"/>
+          <w:lang w:val="en-US" w:eastAsia="fr-FR"/>
+        </w:rPr>
+      </w:pPr>
+      <w:r>
+        <w:rPr>
+          <w:rFonts w:ascii="Consolas" w:eastAsia="Times New Roman" w:hAnsi="Consolas" w:cs="Times New Roman"/>
+          <w:color w:val="CCCCCC"/>
+          <w:sz w:val="21"/>
+          <w:szCs w:val="21"/>
+          <w:lang w:val="en-US" w:eastAsia="fr-FR"/>
+        </w:rPr>
+        <w:t>    };</w:t>
+      </w:r>
+    </w:p>
+    <w:p>
+      <w:pPr>
+        <w:shd w:val="clear" w:color="auto" w:fill="1F1F1F"/>
+        <w:spacing w:after="0" w:line="285" w:lineRule="atLeast"/>
+        <w:rPr>
+          <w:rFonts w:ascii="Consolas" w:eastAsia="Times New Roman" w:hAnsi="Consolas" w:cs="Times New Roman"/>
+          <w:color w:val="CCCCCC"/>
+          <w:sz w:val="21"/>
+          <w:szCs w:val="21"/>
+          <w:lang w:val="en-US" w:eastAsia="fr-FR"/>
+        </w:rPr>
+      </w:pPr>
+      <w:r>
+        <w:rPr>
+          <w:rFonts w:ascii="Consolas" w:eastAsia="Times New Roman" w:hAnsi="Consolas" w:cs="Times New Roman"/>
+          <w:color w:val="CCCCCC"/>
+          <w:sz w:val="21"/>
+          <w:szCs w:val="21"/>
+          <w:lang w:val="en-US" w:eastAsia="fr-FR"/>
+        </w:rPr>
+        <w:t>  },</w:t>
+      </w:r>
+    </w:p>
+    <w:p>
+      <w:pPr>
+        <w:shd w:val="clear" w:color="auto" w:fill="1F1F1F"/>
+        <w:spacing w:after="0" w:line="285" w:lineRule="atLeast"/>
+        <w:rPr>
+          <w:rFonts w:ascii="Consolas" w:eastAsia="Times New Roman" w:hAnsi="Consolas" w:cs="Times New Roman"/>
+          <w:color w:val="CCCCCC"/>
+          <w:sz w:val="21"/>
+          <w:szCs w:val="21"/>
+          <w:lang w:val="en-US" w:eastAsia="fr-FR"/>
+        </w:rPr>
+      </w:pPr>
+      <w:r>
+        <w:rPr>
+          <w:rFonts w:ascii="Consolas" w:eastAsia="Times New Roman" w:hAnsi="Consolas" w:cs="Times New Roman"/>
+          <w:color w:val="CCCCCC"/>
+          <w:sz w:val="21"/>
+          <w:szCs w:val="21"/>
+          <w:lang w:val="en-US" w:eastAsia="fr-FR"/>
+        </w:rPr>
+        <w:t xml:space="preserve">  </w:t>
+      </w:r>
+      <w:proofErr w:type="gramStart"/>
+      <w:r>
+        <w:rPr>
+          <w:rFonts w:ascii="Consolas" w:eastAsia="Times New Roman" w:hAnsi="Consolas" w:cs="Times New Roman"/>
+          <w:color w:val="DCDCAA"/>
+          <w:sz w:val="21"/>
+          <w:szCs w:val="21"/>
+          <w:lang w:val="en-US" w:eastAsia="fr-FR"/>
+        </w:rPr>
+        <w:t>mounted</w:t>
+      </w:r>
+      <w:r>
+        <w:rPr>
+          <w:rFonts w:ascii="Consolas" w:eastAsia="Times New Roman" w:hAnsi="Consolas" w:cs="Times New Roman"/>
+          <w:color w:val="CCCCCC"/>
+          <w:sz w:val="21"/>
+          <w:szCs w:val="21"/>
+          <w:lang w:val="en-US" w:eastAsia="fr-FR"/>
+        </w:rPr>
+        <w:t>(</w:t>
+      </w:r>
+      <w:proofErr w:type="gramEnd"/>
+      <w:r>
+        <w:rPr>
+          <w:rFonts w:ascii="Consolas" w:eastAsia="Times New Roman" w:hAnsi="Consolas" w:cs="Times New Roman"/>
+          <w:color w:val="CCCCCC"/>
+          <w:sz w:val="21"/>
+          <w:szCs w:val="21"/>
+          <w:lang w:val="en-US" w:eastAsia="fr-FR"/>
+        </w:rPr>
+        <w:t>) {</w:t>
+      </w:r>
+    </w:p>
+    <w:p>
+      <w:pPr>
+        <w:shd w:val="clear" w:color="auto" w:fill="1F1F1F"/>
+        <w:spacing w:after="0" w:line="285" w:lineRule="atLeast"/>
+        <w:rPr>
+          <w:rFonts w:ascii="Consolas" w:eastAsia="Times New Roman" w:hAnsi="Consolas" w:cs="Times New Roman"/>
+          <w:color w:val="CCCCCC"/>
+          <w:sz w:val="21"/>
+          <w:szCs w:val="21"/>
+          <w:lang w:val="en-US" w:eastAsia="fr-FR"/>
+        </w:rPr>
+      </w:pPr>
+      <w:r>
+        <w:rPr>
+          <w:rFonts w:ascii="Consolas" w:eastAsia="Times New Roman" w:hAnsi="Consolas" w:cs="Times New Roman"/>
+          <w:color w:val="CCCCCC"/>
+          <w:sz w:val="21"/>
+          <w:szCs w:val="21"/>
+          <w:lang w:val="en-US" w:eastAsia="fr-FR"/>
+        </w:rPr>
+        <w:t xml:space="preserve">    </w:t>
+      </w:r>
+      <w:proofErr w:type="gramStart"/>
+      <w:r>
+        <w:rPr>
+          <w:rFonts w:ascii="Consolas" w:eastAsia="Times New Roman" w:hAnsi="Consolas" w:cs="Times New Roman"/>
+          <w:color w:val="9CDCFE"/>
+          <w:sz w:val="21"/>
+          <w:szCs w:val="21"/>
+          <w:lang w:val="en-US" w:eastAsia="fr-FR"/>
+        </w:rPr>
+        <w:t>console</w:t>
+      </w:r>
+      <w:r>
+        <w:rPr>
+          <w:rFonts w:ascii="Consolas" w:eastAsia="Times New Roman" w:hAnsi="Consolas" w:cs="Times New Roman"/>
+          <w:color w:val="CCCCCC"/>
+          <w:sz w:val="21"/>
+          <w:szCs w:val="21"/>
+          <w:lang w:val="en-US" w:eastAsia="fr-FR"/>
+        </w:rPr>
+        <w:t>.</w:t>
+      </w:r>
+      <w:r>
+        <w:rPr>
+          <w:rFonts w:ascii="Consolas" w:eastAsia="Times New Roman" w:hAnsi="Consolas" w:cs="Times New Roman"/>
+          <w:color w:val="DCDCAA"/>
+          <w:sz w:val="21"/>
+          <w:szCs w:val="21"/>
+          <w:lang w:val="en-US" w:eastAsia="fr-FR"/>
+        </w:rPr>
+        <w:t>log</w:t>
+      </w:r>
+      <w:r>
+        <w:rPr>
+          <w:rFonts w:ascii="Consolas" w:eastAsia="Times New Roman" w:hAnsi="Consolas" w:cs="Times New Roman"/>
+          <w:color w:val="CCCCCC"/>
+          <w:sz w:val="21"/>
+          <w:szCs w:val="21"/>
+          <w:lang w:val="en-US" w:eastAsia="fr-FR"/>
+        </w:rPr>
+        <w:t>(</w:t>
+      </w:r>
+      <w:proofErr w:type="gramEnd"/>
+      <w:r>
+        <w:rPr>
+          <w:rFonts w:ascii="Consolas" w:eastAsia="Times New Roman" w:hAnsi="Consolas" w:cs="Times New Roman"/>
+          <w:color w:val="CE9178"/>
+          <w:sz w:val="21"/>
+          <w:szCs w:val="21"/>
+          <w:lang w:val="en-US" w:eastAsia="fr-FR"/>
+        </w:rPr>
+        <w:t>"component mounted"</w:t>
+      </w:r>
+      <w:r>
+        <w:rPr>
+          <w:rFonts w:ascii="Consolas" w:eastAsia="Times New Roman" w:hAnsi="Consolas" w:cs="Times New Roman"/>
+          <w:color w:val="CCCCCC"/>
+          <w:sz w:val="21"/>
+          <w:szCs w:val="21"/>
+          <w:lang w:val="en-US" w:eastAsia="fr-FR"/>
+        </w:rPr>
+        <w:t>);</w:t>
+      </w:r>
+    </w:p>
+    <w:p>
+      <w:pPr>
+        <w:shd w:val="clear" w:color="auto" w:fill="1F1F1F"/>
+        <w:spacing w:after="0" w:line="285" w:lineRule="atLeast"/>
+        <w:rPr>
+          <w:rFonts w:ascii="Consolas" w:eastAsia="Times New Roman" w:hAnsi="Consolas" w:cs="Times New Roman"/>
+          <w:color w:val="CCCCCC"/>
+          <w:sz w:val="21"/>
+          <w:szCs w:val="21"/>
+          <w:lang w:val="en-US" w:eastAsia="fr-FR"/>
+        </w:rPr>
+      </w:pPr>
+      <w:r>
+        <w:rPr>
+          <w:rFonts w:ascii="Consolas" w:eastAsia="Times New Roman" w:hAnsi="Consolas" w:cs="Times New Roman"/>
+          <w:color w:val="CCCCCC"/>
+          <w:sz w:val="21"/>
+          <w:szCs w:val="21"/>
+          <w:lang w:val="en-US" w:eastAsia="fr-FR"/>
+        </w:rPr>
+        <w:t xml:space="preserve">    </w:t>
+      </w:r>
+      <w:proofErr w:type="spellStart"/>
+      <w:proofErr w:type="gramStart"/>
+      <w:r>
+        <w:rPr>
+          <w:rFonts w:ascii="Consolas" w:eastAsia="Times New Roman" w:hAnsi="Consolas" w:cs="Times New Roman"/>
+          <w:color w:val="DCDCAA"/>
+          <w:sz w:val="21"/>
+          <w:szCs w:val="21"/>
+          <w:lang w:val="en-US" w:eastAsia="fr-FR"/>
+        </w:rPr>
+        <w:t>setTimeout</w:t>
+      </w:r>
+      <w:proofErr w:type="spellEnd"/>
+      <w:r>
+        <w:rPr>
+          <w:rFonts w:ascii="Consolas" w:eastAsia="Times New Roman" w:hAnsi="Consolas" w:cs="Times New Roman"/>
+          <w:color w:val="CCCCCC"/>
+          <w:sz w:val="21"/>
+          <w:szCs w:val="21"/>
+          <w:lang w:val="en-US" w:eastAsia="fr-FR"/>
+        </w:rPr>
+        <w:t>(</w:t>
+      </w:r>
+      <w:proofErr w:type="gramEnd"/>
+      <w:r>
+        <w:rPr>
+          <w:rFonts w:ascii="Consolas" w:eastAsia="Times New Roman" w:hAnsi="Consolas" w:cs="Times New Roman"/>
+          <w:color w:val="CCCCCC"/>
+          <w:sz w:val="21"/>
+          <w:szCs w:val="21"/>
+          <w:lang w:val="en-US" w:eastAsia="fr-FR"/>
+        </w:rPr>
+        <w:t xml:space="preserve">() </w:t>
+      </w:r>
+      <w:r>
+        <w:rPr>
+          <w:rFonts w:ascii="Consolas" w:eastAsia="Times New Roman" w:hAnsi="Consolas" w:cs="Times New Roman"/>
+          <w:color w:val="569CD6"/>
+          <w:sz w:val="21"/>
+          <w:szCs w:val="21"/>
+          <w:lang w:val="en-US" w:eastAsia="fr-FR"/>
+        </w:rPr>
+        <w:t>=&gt;</w:t>
+      </w:r>
+      <w:r>
+        <w:rPr>
+          <w:rFonts w:ascii="Consolas" w:eastAsia="Times New Roman" w:hAnsi="Consolas" w:cs="Times New Roman"/>
+          <w:color w:val="CCCCCC"/>
+          <w:sz w:val="21"/>
+          <w:szCs w:val="21"/>
+          <w:lang w:val="en-US" w:eastAsia="fr-FR"/>
+        </w:rPr>
+        <w:t xml:space="preserve"> {</w:t>
+      </w:r>
+    </w:p>
+    <w:p>
+      <w:pPr>
+        <w:shd w:val="clear" w:color="auto" w:fill="1F1F1F"/>
+        <w:spacing w:after="0" w:line="285" w:lineRule="atLeast"/>
+        <w:rPr>
+          <w:rFonts w:ascii="Consolas" w:eastAsia="Times New Roman" w:hAnsi="Consolas" w:cs="Times New Roman"/>
+          <w:color w:val="CCCCCC"/>
+          <w:sz w:val="21"/>
+          <w:szCs w:val="21"/>
+          <w:lang w:val="en-US" w:eastAsia="fr-FR"/>
+        </w:rPr>
+      </w:pPr>
+      <w:r>
+        <w:rPr>
+          <w:rFonts w:ascii="Consolas" w:eastAsia="Times New Roman" w:hAnsi="Consolas" w:cs="Times New Roman"/>
+          <w:color w:val="CCCCCC"/>
+          <w:sz w:val="21"/>
+          <w:szCs w:val="21"/>
+          <w:lang w:val="en-US" w:eastAsia="fr-FR"/>
+        </w:rPr>
+        <w:t xml:space="preserve">      </w:t>
+      </w:r>
+      <w:proofErr w:type="spellStart"/>
+      <w:proofErr w:type="gramStart"/>
+      <w:r>
+        <w:rPr>
+          <w:rFonts w:ascii="Consolas" w:eastAsia="Times New Roman" w:hAnsi="Consolas" w:cs="Times New Roman"/>
+          <w:color w:val="569CD6"/>
+          <w:sz w:val="21"/>
+          <w:szCs w:val="21"/>
+          <w:lang w:val="en-US" w:eastAsia="fr-FR"/>
+        </w:rPr>
+        <w:t>this</w:t>
+      </w:r>
+      <w:r>
+        <w:rPr>
+          <w:rFonts w:ascii="Consolas" w:eastAsia="Times New Roman" w:hAnsi="Consolas" w:cs="Times New Roman"/>
+          <w:color w:val="CCCCCC"/>
+          <w:sz w:val="21"/>
+          <w:szCs w:val="21"/>
+          <w:lang w:val="en-US" w:eastAsia="fr-FR"/>
+        </w:rPr>
+        <w:t>.</w:t>
+      </w:r>
+      <w:r>
+        <w:rPr>
+          <w:rFonts w:ascii="Consolas" w:eastAsia="Times New Roman" w:hAnsi="Consolas" w:cs="Times New Roman"/>
+          <w:color w:val="9CDCFE"/>
+          <w:sz w:val="21"/>
+          <w:szCs w:val="21"/>
+          <w:lang w:val="en-US" w:eastAsia="fr-FR"/>
+        </w:rPr>
+        <w:t>showBlock</w:t>
+      </w:r>
+      <w:proofErr w:type="spellEnd"/>
+      <w:proofErr w:type="gramEnd"/>
+      <w:r>
+        <w:rPr>
+          <w:rFonts w:ascii="Consolas" w:eastAsia="Times New Roman" w:hAnsi="Consolas" w:cs="Times New Roman"/>
+          <w:color w:val="CCCCCC"/>
+          <w:sz w:val="21"/>
+          <w:szCs w:val="21"/>
+          <w:lang w:val="en-US" w:eastAsia="fr-FR"/>
+        </w:rPr>
+        <w:t xml:space="preserve"> </w:t>
+      </w:r>
+      <w:r>
+        <w:rPr>
+          <w:rFonts w:ascii="Consolas" w:eastAsia="Times New Roman" w:hAnsi="Consolas" w:cs="Times New Roman"/>
+          <w:color w:val="D4D4D4"/>
+          <w:sz w:val="21"/>
+          <w:szCs w:val="21"/>
+          <w:lang w:val="en-US" w:eastAsia="fr-FR"/>
+        </w:rPr>
+        <w:t>=</w:t>
+      </w:r>
+      <w:r>
+        <w:rPr>
+          <w:rFonts w:ascii="Consolas" w:eastAsia="Times New Roman" w:hAnsi="Consolas" w:cs="Times New Roman"/>
+          <w:color w:val="CCCCCC"/>
+          <w:sz w:val="21"/>
+          <w:szCs w:val="21"/>
+          <w:lang w:val="en-US" w:eastAsia="fr-FR"/>
+        </w:rPr>
+        <w:t xml:space="preserve"> </w:t>
+      </w:r>
+      <w:r>
+        <w:rPr>
+          <w:rFonts w:ascii="Consolas" w:eastAsia="Times New Roman" w:hAnsi="Consolas" w:cs="Times New Roman"/>
+          <w:color w:val="569CD6"/>
+          <w:sz w:val="21"/>
+          <w:szCs w:val="21"/>
+          <w:lang w:val="en-US" w:eastAsia="fr-FR"/>
+        </w:rPr>
+        <w:t>true</w:t>
+      </w:r>
+      <w:r>
+        <w:rPr>
+          <w:rFonts w:ascii="Consolas" w:eastAsia="Times New Roman" w:hAnsi="Consolas" w:cs="Times New Roman"/>
+          <w:color w:val="CCCCCC"/>
+          <w:sz w:val="21"/>
+          <w:szCs w:val="21"/>
+          <w:lang w:val="en-US" w:eastAsia="fr-FR"/>
+        </w:rPr>
+        <w:t>;</w:t>
+      </w:r>
+    </w:p>
+    <w:p>
+      <w:pPr>
+        <w:shd w:val="clear" w:color="auto" w:fill="1F1F1F"/>
+        <w:spacing w:after="0" w:line="285" w:lineRule="atLeast"/>
+        <w:rPr>
+          <w:rFonts w:ascii="Consolas" w:eastAsia="Times New Roman" w:hAnsi="Consolas" w:cs="Times New Roman"/>
+          <w:color w:val="CCCCCC"/>
+          <w:sz w:val="21"/>
+          <w:szCs w:val="21"/>
+          <w:lang w:val="en-US" w:eastAsia="fr-FR"/>
+        </w:rPr>
+      </w:pPr>
+      <w:r>
+        <w:rPr>
+          <w:rFonts w:ascii="Consolas" w:eastAsia="Times New Roman" w:hAnsi="Consolas" w:cs="Times New Roman"/>
+          <w:color w:val="CCCCCC"/>
+          <w:sz w:val="21"/>
+          <w:szCs w:val="21"/>
+          <w:lang w:val="en-US" w:eastAsia="fr-FR"/>
+        </w:rPr>
+        <w:t xml:space="preserve">    }, </w:t>
+      </w:r>
+      <w:proofErr w:type="spellStart"/>
+      <w:proofErr w:type="gramStart"/>
+      <w:r>
+        <w:rPr>
+          <w:rFonts w:ascii="Consolas" w:eastAsia="Times New Roman" w:hAnsi="Consolas" w:cs="Times New Roman"/>
+          <w:color w:val="569CD6"/>
+          <w:sz w:val="21"/>
+          <w:szCs w:val="21"/>
+          <w:lang w:val="en-US" w:eastAsia="fr-FR"/>
+        </w:rPr>
+        <w:t>this</w:t>
+      </w:r>
+      <w:r>
+        <w:rPr>
+          <w:rFonts w:ascii="Consolas" w:eastAsia="Times New Roman" w:hAnsi="Consolas" w:cs="Times New Roman"/>
+          <w:color w:val="CCCCCC"/>
+          <w:sz w:val="21"/>
+          <w:szCs w:val="21"/>
+          <w:lang w:val="en-US" w:eastAsia="fr-FR"/>
+        </w:rPr>
+        <w:t>.</w:t>
+      </w:r>
+      <w:r>
+        <w:rPr>
+          <w:rFonts w:ascii="Consolas" w:eastAsia="Times New Roman" w:hAnsi="Consolas" w:cs="Times New Roman"/>
+          <w:color w:val="9CDCFE"/>
+          <w:sz w:val="21"/>
+          <w:szCs w:val="21"/>
+          <w:lang w:val="en-US" w:eastAsia="fr-FR"/>
+        </w:rPr>
+        <w:t>delay</w:t>
+      </w:r>
+      <w:proofErr w:type="spellEnd"/>
+      <w:proofErr w:type="gramEnd"/>
+      <w:r>
+        <w:rPr>
+          <w:rFonts w:ascii="Consolas" w:eastAsia="Times New Roman" w:hAnsi="Consolas" w:cs="Times New Roman"/>
+          <w:color w:val="CCCCCC"/>
+          <w:sz w:val="21"/>
+          <w:szCs w:val="21"/>
+          <w:lang w:val="en-US" w:eastAsia="fr-FR"/>
+        </w:rPr>
+        <w:t>);</w:t>
+      </w:r>
+    </w:p>
+    <w:p>
+      <w:pPr>
+        <w:shd w:val="clear" w:color="auto" w:fill="1F1F1F"/>
+        <w:spacing w:after="0" w:line="285" w:lineRule="atLeast"/>
+        <w:rPr>
+          <w:rFonts w:ascii="Consolas" w:eastAsia="Times New Roman" w:hAnsi="Consolas" w:cs="Times New Roman"/>
+          <w:color w:val="CCCCCC"/>
+          <w:sz w:val="21"/>
+          <w:szCs w:val="21"/>
+          <w:lang w:val="en-US" w:eastAsia="fr-FR"/>
+        </w:rPr>
+      </w:pPr>
+      <w:r>
+        <w:rPr>
+          <w:rFonts w:ascii="Consolas" w:eastAsia="Times New Roman" w:hAnsi="Consolas" w:cs="Times New Roman"/>
+          <w:color w:val="CCCCCC"/>
+          <w:sz w:val="21"/>
+          <w:szCs w:val="21"/>
+          <w:lang w:val="en-US" w:eastAsia="fr-FR"/>
+        </w:rPr>
+        <w:t>  },</w:t>
+      </w:r>
+    </w:p>
+    <w:p>
+      <w:pPr>
+        <w:shd w:val="clear" w:color="auto" w:fill="1F1F1F"/>
+        <w:spacing w:after="0" w:line="285" w:lineRule="atLeast"/>
+        <w:rPr>
+          <w:rFonts w:ascii="Consolas" w:eastAsia="Times New Roman" w:hAnsi="Consolas" w:cs="Times New Roman"/>
+          <w:color w:val="CCCCCC"/>
+          <w:sz w:val="21"/>
+          <w:szCs w:val="21"/>
+          <w:lang w:val="en-US" w:eastAsia="fr-FR"/>
+        </w:rPr>
+      </w:pPr>
+      <w:r>
+        <w:rPr>
+          <w:rFonts w:ascii="Consolas" w:eastAsia="Times New Roman" w:hAnsi="Consolas" w:cs="Times New Roman"/>
+          <w:color w:val="CCCCCC"/>
+          <w:sz w:val="21"/>
+          <w:szCs w:val="21"/>
+          <w:lang w:val="en-US" w:eastAsia="fr-FR"/>
+        </w:rPr>
+        <w:t xml:space="preserve">  </w:t>
+      </w:r>
+      <w:proofErr w:type="gramStart"/>
+      <w:r>
+        <w:rPr>
+          <w:rFonts w:ascii="Consolas" w:eastAsia="Times New Roman" w:hAnsi="Consolas" w:cs="Times New Roman"/>
+          <w:color w:val="DCDCAA"/>
+          <w:sz w:val="21"/>
+          <w:szCs w:val="21"/>
+          <w:lang w:val="en-US" w:eastAsia="fr-FR"/>
+        </w:rPr>
+        <w:t>updated</w:t>
+      </w:r>
+      <w:r>
+        <w:rPr>
+          <w:rFonts w:ascii="Consolas" w:eastAsia="Times New Roman" w:hAnsi="Consolas" w:cs="Times New Roman"/>
+          <w:color w:val="CCCCCC"/>
+          <w:sz w:val="21"/>
+          <w:szCs w:val="21"/>
+          <w:lang w:val="en-US" w:eastAsia="fr-FR"/>
+        </w:rPr>
+        <w:t>(</w:t>
+      </w:r>
+      <w:proofErr w:type="gramEnd"/>
+      <w:r>
+        <w:rPr>
+          <w:rFonts w:ascii="Consolas" w:eastAsia="Times New Roman" w:hAnsi="Consolas" w:cs="Times New Roman"/>
+          <w:color w:val="CCCCCC"/>
+          <w:sz w:val="21"/>
+          <w:szCs w:val="21"/>
+          <w:lang w:val="en-US" w:eastAsia="fr-FR"/>
+        </w:rPr>
+        <w:t>) {</w:t>
+      </w:r>
+    </w:p>
+    <w:p>
+      <w:pPr>
+        <w:shd w:val="clear" w:color="auto" w:fill="1F1F1F"/>
+        <w:spacing w:after="0" w:line="285" w:lineRule="atLeast"/>
+        <w:rPr>
+          <w:rFonts w:ascii="Consolas" w:eastAsia="Times New Roman" w:hAnsi="Consolas" w:cs="Times New Roman"/>
+          <w:color w:val="CCCCCC"/>
+          <w:sz w:val="21"/>
+          <w:szCs w:val="21"/>
+          <w:lang w:val="en-US" w:eastAsia="fr-FR"/>
+        </w:rPr>
+      </w:pPr>
+      <w:r>
+        <w:rPr>
+          <w:rFonts w:ascii="Consolas" w:eastAsia="Times New Roman" w:hAnsi="Consolas" w:cs="Times New Roman"/>
+          <w:color w:val="CCCCCC"/>
+          <w:sz w:val="21"/>
+          <w:szCs w:val="21"/>
+          <w:lang w:val="en-US" w:eastAsia="fr-FR"/>
+        </w:rPr>
+        <w:t xml:space="preserve">    </w:t>
+      </w:r>
+      <w:proofErr w:type="gramStart"/>
+      <w:r>
+        <w:rPr>
+          <w:rFonts w:ascii="Consolas" w:eastAsia="Times New Roman" w:hAnsi="Consolas" w:cs="Times New Roman"/>
+          <w:color w:val="9CDCFE"/>
+          <w:sz w:val="21"/>
+          <w:szCs w:val="21"/>
+          <w:lang w:val="en-US" w:eastAsia="fr-FR"/>
+        </w:rPr>
+        <w:t>console</w:t>
+      </w:r>
+      <w:r>
+        <w:rPr>
+          <w:rFonts w:ascii="Consolas" w:eastAsia="Times New Roman" w:hAnsi="Consolas" w:cs="Times New Roman"/>
+          <w:color w:val="CCCCCC"/>
+          <w:sz w:val="21"/>
+          <w:szCs w:val="21"/>
+          <w:lang w:val="en-US" w:eastAsia="fr-FR"/>
+        </w:rPr>
+        <w:t>.</w:t>
+      </w:r>
+      <w:r>
+        <w:rPr>
+          <w:rFonts w:ascii="Consolas" w:eastAsia="Times New Roman" w:hAnsi="Consolas" w:cs="Times New Roman"/>
+          <w:color w:val="DCDCAA"/>
+          <w:sz w:val="21"/>
+          <w:szCs w:val="21"/>
+          <w:lang w:val="en-US" w:eastAsia="fr-FR"/>
+        </w:rPr>
+        <w:t>log</w:t>
+      </w:r>
+      <w:r>
+        <w:rPr>
+          <w:rFonts w:ascii="Consolas" w:eastAsia="Times New Roman" w:hAnsi="Consolas" w:cs="Times New Roman"/>
+          <w:color w:val="CCCCCC"/>
+          <w:sz w:val="21"/>
+          <w:szCs w:val="21"/>
+          <w:lang w:val="en-US" w:eastAsia="fr-FR"/>
+        </w:rPr>
+        <w:t>(</w:t>
+      </w:r>
+      <w:proofErr w:type="gramEnd"/>
+      <w:r>
+        <w:rPr>
+          <w:rFonts w:ascii="Consolas" w:eastAsia="Times New Roman" w:hAnsi="Consolas" w:cs="Times New Roman"/>
+          <w:color w:val="CE9178"/>
+          <w:sz w:val="21"/>
+          <w:szCs w:val="21"/>
+          <w:lang w:val="en-US" w:eastAsia="fr-FR"/>
+        </w:rPr>
+        <w:t>"Component Updated"</w:t>
+      </w:r>
+      <w:r>
+        <w:rPr>
+          <w:rFonts w:ascii="Consolas" w:eastAsia="Times New Roman" w:hAnsi="Consolas" w:cs="Times New Roman"/>
+          <w:color w:val="CCCCCC"/>
+          <w:sz w:val="21"/>
+          <w:szCs w:val="21"/>
+          <w:lang w:val="en-US" w:eastAsia="fr-FR"/>
+        </w:rPr>
+        <w:t>);</w:t>
+      </w:r>
+    </w:p>
+    <w:p>
+      <w:pPr>
+        <w:shd w:val="clear" w:color="auto" w:fill="1F1F1F"/>
+        <w:spacing w:after="0" w:line="285" w:lineRule="atLeast"/>
+        <w:rPr>
+          <w:rFonts w:ascii="Consolas" w:eastAsia="Times New Roman" w:hAnsi="Consolas" w:cs="Times New Roman"/>
+          <w:color w:val="CCCCCC"/>
+          <w:sz w:val="21"/>
+          <w:szCs w:val="21"/>
+          <w:lang w:val="en-US" w:eastAsia="fr-FR"/>
+        </w:rPr>
+      </w:pPr>
+      <w:r>
+        <w:rPr>
+          <w:rFonts w:ascii="Consolas" w:eastAsia="Times New Roman" w:hAnsi="Consolas" w:cs="Times New Roman"/>
+          <w:color w:val="CCCCCC"/>
+          <w:sz w:val="21"/>
+          <w:szCs w:val="21"/>
+          <w:lang w:val="en-US" w:eastAsia="fr-FR"/>
+        </w:rPr>
+        <w:t>  },</w:t>
+      </w:r>
+    </w:p>
+    <w:p>
+      <w:pPr>
+        <w:shd w:val="clear" w:color="auto" w:fill="1F1F1F"/>
+        <w:spacing w:after="0" w:line="285" w:lineRule="atLeast"/>
+        <w:rPr>
+          <w:rFonts w:ascii="Consolas" w:eastAsia="Times New Roman" w:hAnsi="Consolas" w:cs="Times New Roman"/>
+          <w:color w:val="CCCCCC"/>
+          <w:sz w:val="21"/>
+          <w:szCs w:val="21"/>
+          <w:lang w:val="en-US" w:eastAsia="fr-FR"/>
+        </w:rPr>
+      </w:pPr>
+      <w:r>
+        <w:rPr>
+          <w:rFonts w:ascii="Consolas" w:eastAsia="Times New Roman" w:hAnsi="Consolas" w:cs="Times New Roman"/>
+          <w:color w:val="CCCCCC"/>
+          <w:sz w:val="21"/>
+          <w:szCs w:val="21"/>
+          <w:lang w:val="en-US" w:eastAsia="fr-FR"/>
+        </w:rPr>
+        <w:t xml:space="preserve">  </w:t>
+      </w:r>
+      <w:proofErr w:type="gramStart"/>
+      <w:r>
+        <w:rPr>
+          <w:rFonts w:ascii="Consolas" w:eastAsia="Times New Roman" w:hAnsi="Consolas" w:cs="Times New Roman"/>
+          <w:color w:val="DCDCAA"/>
+          <w:sz w:val="21"/>
+          <w:szCs w:val="21"/>
+          <w:lang w:val="en-US" w:eastAsia="fr-FR"/>
+        </w:rPr>
+        <w:t>unmounted</w:t>
+      </w:r>
+      <w:r>
+        <w:rPr>
+          <w:rFonts w:ascii="Consolas" w:eastAsia="Times New Roman" w:hAnsi="Consolas" w:cs="Times New Roman"/>
+          <w:color w:val="CCCCCC"/>
+          <w:sz w:val="21"/>
+          <w:szCs w:val="21"/>
+          <w:lang w:val="en-US" w:eastAsia="fr-FR"/>
+        </w:rPr>
+        <w:t>(</w:t>
+      </w:r>
+      <w:proofErr w:type="gramEnd"/>
+      <w:r>
+        <w:rPr>
+          <w:rFonts w:ascii="Consolas" w:eastAsia="Times New Roman" w:hAnsi="Consolas" w:cs="Times New Roman"/>
+          <w:color w:val="CCCCCC"/>
+          <w:sz w:val="21"/>
+          <w:szCs w:val="21"/>
+          <w:lang w:val="en-US" w:eastAsia="fr-FR"/>
+        </w:rPr>
+        <w:t>) {</w:t>
+      </w:r>
+    </w:p>
+    <w:p>
+      <w:pPr>
+        <w:shd w:val="clear" w:color="auto" w:fill="1F1F1F"/>
+        <w:spacing w:after="0" w:line="285" w:lineRule="atLeast"/>
+        <w:rPr>
+          <w:rFonts w:ascii="Consolas" w:eastAsia="Times New Roman" w:hAnsi="Consolas" w:cs="Times New Roman"/>
+          <w:color w:val="CCCCCC"/>
+          <w:sz w:val="21"/>
+          <w:szCs w:val="21"/>
+          <w:lang w:val="en-US" w:eastAsia="fr-FR"/>
+        </w:rPr>
+      </w:pPr>
+      <w:r>
+        <w:rPr>
+          <w:rFonts w:ascii="Consolas" w:eastAsia="Times New Roman" w:hAnsi="Consolas" w:cs="Times New Roman"/>
+          <w:color w:val="CCCCCC"/>
+          <w:sz w:val="21"/>
+          <w:szCs w:val="21"/>
+          <w:lang w:val="en-US" w:eastAsia="fr-FR"/>
+        </w:rPr>
+        <w:t xml:space="preserve">    </w:t>
+      </w:r>
+      <w:r>
+        <w:rPr>
+          <w:rFonts w:ascii="Consolas" w:eastAsia="Times New Roman" w:hAnsi="Consolas" w:cs="Times New Roman"/>
+          <w:color w:val="9CDCFE"/>
+          <w:sz w:val="21"/>
+          <w:szCs w:val="21"/>
+          <w:lang w:val="en-US" w:eastAsia="fr-FR"/>
+        </w:rPr>
+        <w:t>console</w:t>
+      </w:r>
+      <w:r>
+        <w:rPr>
+          <w:rFonts w:ascii="Consolas" w:eastAsia="Times New Roman" w:hAnsi="Consolas" w:cs="Times New Roman"/>
+          <w:color w:val="CCCCCC"/>
+          <w:sz w:val="21"/>
+          <w:szCs w:val="21"/>
+          <w:lang w:val="en-US" w:eastAsia="fr-FR"/>
+        </w:rPr>
+        <w:t>.</w:t>
+      </w:r>
+      <w:r>
+        <w:rPr>
+          <w:rFonts w:ascii="Consolas" w:eastAsia="Times New Roman" w:hAnsi="Consolas" w:cs="Times New Roman"/>
+          <w:color w:val="DCDCAA"/>
+          <w:sz w:val="21"/>
+          <w:szCs w:val="21"/>
+          <w:lang w:val="en-US" w:eastAsia="fr-FR"/>
+        </w:rPr>
+        <w:t>log</w:t>
+      </w:r>
+      <w:r>
+        <w:rPr>
+          <w:rFonts w:ascii="Consolas" w:eastAsia="Times New Roman" w:hAnsi="Consolas" w:cs="Times New Roman"/>
+          <w:color w:val="CCCCCC"/>
+          <w:sz w:val="21"/>
+          <w:szCs w:val="21"/>
+          <w:lang w:val="en-US" w:eastAsia="fr-FR"/>
+        </w:rPr>
+        <w:t>(</w:t>
+      </w:r>
+      <w:r>
+        <w:rPr>
+          <w:rFonts w:ascii="Consolas" w:eastAsia="Times New Roman" w:hAnsi="Consolas" w:cs="Times New Roman"/>
+          <w:color w:val="CE9178"/>
+          <w:sz w:val="21"/>
+          <w:szCs w:val="21"/>
+          <w:lang w:val="en-US" w:eastAsia="fr-FR"/>
+        </w:rPr>
+        <w:t>"Unmounted"</w:t>
+      </w:r>
+      <w:proofErr w:type="gramStart"/>
+      <w:r>
+        <w:rPr>
+          <w:rFonts w:ascii="Consolas" w:eastAsia="Times New Roman" w:hAnsi="Consolas" w:cs="Times New Roman"/>
+          <w:color w:val="CCCCCC"/>
+          <w:sz w:val="21"/>
+          <w:szCs w:val="21"/>
+          <w:lang w:val="en-US" w:eastAsia="fr-FR"/>
+        </w:rPr>
+        <w:t>);</w:t>
+      </w:r>
+      <w:proofErr w:type="gramEnd"/>
+    </w:p>
+    <w:p>
+      <w:pPr>
+        <w:shd w:val="clear" w:color="auto" w:fill="1F1F1F"/>
+        <w:spacing w:after="0" w:line="285" w:lineRule="atLeast"/>
+        <w:rPr>
+          <w:rFonts w:ascii="Consolas" w:eastAsia="Times New Roman" w:hAnsi="Consolas" w:cs="Times New Roman"/>
+          <w:color w:val="CCCCCC"/>
+          <w:sz w:val="21"/>
+          <w:szCs w:val="21"/>
+          <w:lang w:val="en-US" w:eastAsia="fr-FR"/>
+        </w:rPr>
+      </w:pPr>
+      <w:r>
+        <w:rPr>
+          <w:rFonts w:ascii="Consolas" w:eastAsia="Times New Roman" w:hAnsi="Consolas" w:cs="Times New Roman"/>
+          <w:color w:val="CCCCCC"/>
+          <w:sz w:val="21"/>
+          <w:szCs w:val="21"/>
+          <w:lang w:val="en-US" w:eastAsia="fr-FR"/>
+        </w:rPr>
+        <w:t>  },</w:t>
+      </w:r>
+    </w:p>
+    <w:p>
+      <w:pPr>
+        <w:shd w:val="clear" w:color="auto" w:fill="1F1F1F"/>
+        <w:spacing w:after="0" w:line="285" w:lineRule="atLeast"/>
+        <w:rPr>
+          <w:rFonts w:ascii="Consolas" w:eastAsia="Times New Roman" w:hAnsi="Consolas" w:cs="Times New Roman"/>
+          <w:color w:val="CCCCCC"/>
+          <w:sz w:val="21"/>
+          <w:szCs w:val="21"/>
+          <w:lang w:val="en-US" w:eastAsia="fr-FR"/>
+        </w:rPr>
+      </w:pPr>
+      <w:r>
+        <w:rPr>
+          <w:rFonts w:ascii="Consolas" w:eastAsia="Times New Roman" w:hAnsi="Consolas" w:cs="Times New Roman"/>
+          <w:color w:val="CCCCCC"/>
+          <w:sz w:val="21"/>
+          <w:szCs w:val="21"/>
+          <w:lang w:val="en-US" w:eastAsia="fr-FR"/>
+        </w:rPr>
+        <w:t>};</w:t>
+      </w:r>
+    </w:p>
+    <w:p>
+      <w:pPr>
+        <w:shd w:val="clear" w:color="auto" w:fill="1F1F1F"/>
+        <w:spacing w:after="0" w:line="285" w:lineRule="atLeast"/>
+        <w:rPr>
+          <w:rFonts w:ascii="Consolas" w:eastAsia="Times New Roman" w:hAnsi="Consolas" w:cs="Times New Roman"/>
+          <w:color w:val="CCCCCC"/>
+          <w:sz w:val="21"/>
+          <w:szCs w:val="21"/>
+          <w:lang w:val="en-US" w:eastAsia="fr-FR"/>
+        </w:rPr>
+      </w:pPr>
+      <w:r>
+        <w:rPr>
+          <w:rFonts w:ascii="Consolas" w:eastAsia="Times New Roman" w:hAnsi="Consolas" w:cs="Times New Roman"/>
+          <w:color w:val="808080"/>
+          <w:sz w:val="21"/>
+          <w:szCs w:val="21"/>
+          <w:lang w:val="en-US" w:eastAsia="fr-FR"/>
+        </w:rPr>
+        <w:t>&lt;/</w:t>
+      </w:r>
+      <w:r>
+        <w:rPr>
+          <w:rFonts w:ascii="Consolas" w:eastAsia="Times New Roman" w:hAnsi="Consolas" w:cs="Times New Roman"/>
+          <w:color w:val="569CD6"/>
+          <w:sz w:val="21"/>
+          <w:szCs w:val="21"/>
+          <w:lang w:val="en-US" w:eastAsia="fr-FR"/>
+        </w:rPr>
+        <w:t>script</w:t>
+      </w:r>
+      <w:r>
+        <w:rPr>
+          <w:rFonts w:ascii="Consolas" w:eastAsia="Times New Roman" w:hAnsi="Consolas" w:cs="Times New Roman"/>
+          <w:color w:val="808080"/>
+          <w:sz w:val="21"/>
+          <w:szCs w:val="21"/>
+          <w:lang w:val="en-US" w:eastAsia="fr-FR"/>
+        </w:rPr>
+        <w:t>&gt;</w:t>
+      </w:r>
+    </w:p>
+    <w:p>
+      <w:pPr>
+        <w:rPr>
+          <w:color w:val="FF0000"/>
+          <w:sz w:val="32"/>
+          <w:szCs w:val="32"/>
+          <w:lang w:val="en-US"/>
+        </w:rPr>
+      </w:pPr>
+      <w:r>
+        <w:rPr>
+          <w:color w:val="FF0000"/>
+          <w:sz w:val="32"/>
+          <w:szCs w:val="32"/>
+          <w:lang w:val="en-US"/>
+        </w:rPr>
+        <w:t xml:space="preserve"> </w:t>
+      </w:r>
+    </w:p>
+    <w:p>
+      <w:pPr>
+        <w:rPr>
+          <w:color w:val="FF0000"/>
+          <w:sz w:val="32"/>
+          <w:szCs w:val="32"/>
+          <w:lang w:val="en-US"/>
+        </w:rPr>
+      </w:pPr>
+    </w:p>
+    <w:p>
+      <w:pPr>
+        <w:pStyle w:val="Paragraphedeliste"/>
+        <w:numPr>
+          <w:ilvl w:val="1"/>
+          <w:numId w:val="28"/>
+        </w:numPr>
+        <w:rPr>
+          <w:color w:val="FF0000"/>
+          <w:sz w:val="32"/>
+          <w:szCs w:val="32"/>
+          <w:lang w:val="en-US"/>
+        </w:rPr>
+      </w:pPr>
+      <w:r>
+        <w:rPr>
+          <w:color w:val="FF0000"/>
+          <w:sz w:val="32"/>
+          <w:szCs w:val="32"/>
+          <w:lang w:val="en-US"/>
+        </w:rPr>
+        <w:t>Custom events</w:t>
+      </w:r>
+    </w:p>
+    <w:p>
+      <w:pPr>
+        <w:pStyle w:val="NormalWeb"/>
+        <w:pBdr>
+          <w:top w:val="single" w:sz="2" w:space="0" w:color="D9D9E3"/>
+          <w:left w:val="single" w:sz="2" w:space="0" w:color="D9D9E3"/>
+          <w:bottom w:val="single" w:sz="2" w:space="0" w:color="D9D9E3"/>
+          <w:right w:val="single" w:sz="2" w:space="0" w:color="D9D9E3"/>
+        </w:pBdr>
+        <w:shd w:val="clear" w:color="auto" w:fill="F7F7F8"/>
+        <w:spacing w:before="0" w:beforeAutospacing="0" w:after="300" w:afterAutospacing="0"/>
+        <w:rPr>
+          <w:rFonts w:ascii="Segoe UI" w:hAnsi="Segoe UI" w:cs="Segoe UI"/>
+          <w:color w:val="374151"/>
+        </w:rPr>
+      </w:pPr>
+      <w:r>
+        <w:rPr>
+          <w:rFonts w:ascii="Segoe UI" w:hAnsi="Segoe UI" w:cs="Segoe UI"/>
+          <w:color w:val="374151"/>
+        </w:rPr>
+        <w:t xml:space="preserve">En Vue.js, la directive </w:t>
+      </w:r>
+      <w:proofErr w:type="spellStart"/>
+      <w:r>
+        <w:rPr>
+          <w:rStyle w:val="CodeHTML"/>
+          <w:rFonts w:ascii="Ubuntu Mono" w:hAnsi="Ubuntu Mono"/>
+          <w:b/>
+          <w:bCs/>
+          <w:color w:val="374151"/>
+          <w:sz w:val="21"/>
+          <w:szCs w:val="21"/>
+          <w:bdr w:val="single" w:sz="2" w:space="0" w:color="D9D9E3" w:frame="1"/>
+        </w:rPr>
+        <w:t>v-on</w:t>
+      </w:r>
+      <w:proofErr w:type="spellEnd"/>
+      <w:r>
+        <w:rPr>
+          <w:rFonts w:ascii="Segoe UI" w:hAnsi="Segoe UI" w:cs="Segoe UI"/>
+          <w:color w:val="374151"/>
+        </w:rPr>
+        <w:t xml:space="preserve"> avec l'argument </w:t>
+      </w:r>
+      <w:r>
+        <w:rPr>
+          <w:rStyle w:val="CodeHTML"/>
+          <w:rFonts w:ascii="Ubuntu Mono" w:hAnsi="Ubuntu Mono"/>
+          <w:b/>
+          <w:bCs/>
+          <w:color w:val="374151"/>
+          <w:sz w:val="21"/>
+          <w:szCs w:val="21"/>
+          <w:bdr w:val="single" w:sz="2" w:space="0" w:color="D9D9E3" w:frame="1"/>
+        </w:rPr>
+        <w:t>@</w:t>
+      </w:r>
+      <w:r>
+        <w:rPr>
+          <w:rFonts w:ascii="Segoe UI" w:hAnsi="Segoe UI" w:cs="Segoe UI"/>
+          <w:color w:val="374151"/>
+        </w:rPr>
+        <w:t xml:space="preserve"> est utilisée pour écouter et répondre aux événements déclenchés par un composant enfant. Pour communiquer de l'enfant vers le parent, vous pouvez utiliser la fonction </w:t>
+      </w:r>
+      <w:proofErr w:type="spellStart"/>
+      <w:proofErr w:type="gramStart"/>
+      <w:r>
+        <w:rPr>
+          <w:rStyle w:val="CodeHTML"/>
+          <w:rFonts w:ascii="Ubuntu Mono" w:hAnsi="Ubuntu Mono"/>
+          <w:b/>
+          <w:bCs/>
+          <w:color w:val="374151"/>
+          <w:sz w:val="21"/>
+          <w:szCs w:val="21"/>
+          <w:bdr w:val="single" w:sz="2" w:space="0" w:color="D9D9E3" w:frame="1"/>
+        </w:rPr>
+        <w:t>this</w:t>
+      </w:r>
+      <w:proofErr w:type="spellEnd"/>
+      <w:r>
+        <w:rPr>
+          <w:rStyle w:val="CodeHTML"/>
+          <w:rFonts w:ascii="Ubuntu Mono" w:hAnsi="Ubuntu Mono"/>
+          <w:b/>
+          <w:bCs/>
+          <w:color w:val="374151"/>
+          <w:sz w:val="21"/>
+          <w:szCs w:val="21"/>
+          <w:bdr w:val="single" w:sz="2" w:space="0" w:color="D9D9E3" w:frame="1"/>
+        </w:rPr>
+        <w:t>.$</w:t>
+      </w:r>
+      <w:proofErr w:type="spellStart"/>
+      <w:proofErr w:type="gramEnd"/>
+      <w:r>
+        <w:rPr>
+          <w:rStyle w:val="CodeHTML"/>
+          <w:rFonts w:ascii="Ubuntu Mono" w:hAnsi="Ubuntu Mono"/>
+          <w:b/>
+          <w:bCs/>
+          <w:color w:val="374151"/>
+          <w:sz w:val="21"/>
+          <w:szCs w:val="21"/>
+          <w:bdr w:val="single" w:sz="2" w:space="0" w:color="D9D9E3" w:frame="1"/>
+        </w:rPr>
+        <w:t>emit</w:t>
+      </w:r>
+      <w:proofErr w:type="spellEnd"/>
+      <w:r>
+        <w:rPr>
+          <w:rStyle w:val="CodeHTML"/>
+          <w:rFonts w:ascii="Ubuntu Mono" w:hAnsi="Ubuntu Mono"/>
+          <w:b/>
+          <w:bCs/>
+          <w:color w:val="374151"/>
+          <w:sz w:val="21"/>
+          <w:szCs w:val="21"/>
+          <w:bdr w:val="single" w:sz="2" w:space="0" w:color="D9D9E3" w:frame="1"/>
+        </w:rPr>
+        <w:t>()</w:t>
+      </w:r>
+      <w:r>
+        <w:rPr>
+          <w:rFonts w:ascii="Segoe UI" w:hAnsi="Segoe UI" w:cs="Segoe UI"/>
+          <w:color w:val="374151"/>
+        </w:rPr>
+        <w:t xml:space="preserve"> dans le composant enfant pour déclencher un événement personnalisé. Voici comment utiliser </w:t>
+      </w:r>
+      <w:proofErr w:type="spellStart"/>
+      <w:r>
+        <w:rPr>
+          <w:rStyle w:val="CodeHTML"/>
+          <w:rFonts w:ascii="Ubuntu Mono" w:hAnsi="Ubuntu Mono"/>
+          <w:b/>
+          <w:bCs/>
+          <w:color w:val="374151"/>
+          <w:sz w:val="21"/>
+          <w:szCs w:val="21"/>
+          <w:bdr w:val="single" w:sz="2" w:space="0" w:color="D9D9E3" w:frame="1"/>
+        </w:rPr>
+        <w:t>emit</w:t>
+      </w:r>
+      <w:proofErr w:type="spellEnd"/>
+      <w:r>
+        <w:rPr>
+          <w:rFonts w:ascii="Segoe UI" w:hAnsi="Segoe UI" w:cs="Segoe UI"/>
+          <w:color w:val="374151"/>
+        </w:rPr>
+        <w:t xml:space="preserve"> en Vue.js :</w:t>
+      </w:r>
+    </w:p>
+    <w:p>
+      <w:pPr>
+        <w:pStyle w:val="NormalWeb"/>
+        <w:numPr>
+          <w:ilvl w:val="0"/>
+          <w:numId w:val="41"/>
+        </w:numPr>
+        <w:pBdr>
+          <w:top w:val="single" w:sz="2" w:space="0" w:color="D9D9E3"/>
+          <w:left w:val="single" w:sz="2" w:space="5" w:color="D9D9E3"/>
+          <w:bottom w:val="single" w:sz="2" w:space="0" w:color="D9D9E3"/>
+          <w:right w:val="single" w:sz="2" w:space="0" w:color="D9D9E3"/>
+        </w:pBdr>
+        <w:shd w:val="clear" w:color="auto" w:fill="F7F7F8"/>
+        <w:spacing w:before="0" w:beforeAutospacing="0" w:after="0" w:afterAutospacing="0"/>
+        <w:rPr>
+          <w:rFonts w:ascii="Segoe UI" w:hAnsi="Segoe UI" w:cs="Segoe UI"/>
+          <w:color w:val="374151"/>
+        </w:rPr>
+      </w:pPr>
+      <w:r>
+        <w:rPr>
+          <w:rStyle w:val="lev"/>
+          <w:rFonts w:ascii="Segoe UI" w:hAnsi="Segoe UI" w:cs="Segoe UI"/>
+          <w:color w:val="374151"/>
+          <w:bdr w:val="single" w:sz="2" w:space="0" w:color="D9D9E3" w:frame="1"/>
+        </w:rPr>
+        <w:t>Définition de l'événement personnalisé dans le composant enfant :</w:t>
+      </w:r>
+      <w:r>
+        <w:rPr>
+          <w:rFonts w:ascii="Segoe UI" w:hAnsi="Segoe UI" w:cs="Segoe UI"/>
+          <w:color w:val="374151"/>
+        </w:rPr>
+        <w:t xml:space="preserve"> Dans le composant enfant, vous pouvez définir un événement personnalisé en utilisant la fonction </w:t>
+      </w:r>
+      <w:proofErr w:type="spellStart"/>
+      <w:proofErr w:type="gramStart"/>
+      <w:r>
+        <w:rPr>
+          <w:rStyle w:val="CodeHTML"/>
+          <w:rFonts w:ascii="Ubuntu Mono" w:hAnsi="Ubuntu Mono"/>
+          <w:b/>
+          <w:bCs/>
+          <w:color w:val="374151"/>
+          <w:sz w:val="21"/>
+          <w:szCs w:val="21"/>
+          <w:bdr w:val="single" w:sz="2" w:space="0" w:color="D9D9E3" w:frame="1"/>
+        </w:rPr>
+        <w:t>this</w:t>
+      </w:r>
+      <w:proofErr w:type="spellEnd"/>
+      <w:r>
+        <w:rPr>
+          <w:rStyle w:val="CodeHTML"/>
+          <w:rFonts w:ascii="Ubuntu Mono" w:hAnsi="Ubuntu Mono"/>
+          <w:b/>
+          <w:bCs/>
+          <w:color w:val="374151"/>
+          <w:sz w:val="21"/>
+          <w:szCs w:val="21"/>
+          <w:bdr w:val="single" w:sz="2" w:space="0" w:color="D9D9E3" w:frame="1"/>
+        </w:rPr>
+        <w:t>.$</w:t>
+      </w:r>
+      <w:proofErr w:type="spellStart"/>
+      <w:proofErr w:type="gramEnd"/>
+      <w:r>
+        <w:rPr>
+          <w:rStyle w:val="CodeHTML"/>
+          <w:rFonts w:ascii="Ubuntu Mono" w:hAnsi="Ubuntu Mono"/>
+          <w:b/>
+          <w:bCs/>
+          <w:color w:val="374151"/>
+          <w:sz w:val="21"/>
+          <w:szCs w:val="21"/>
+          <w:bdr w:val="single" w:sz="2" w:space="0" w:color="D9D9E3" w:frame="1"/>
+        </w:rPr>
+        <w:t>emit</w:t>
+      </w:r>
+      <w:proofErr w:type="spellEnd"/>
+      <w:r>
+        <w:rPr>
+          <w:rStyle w:val="CodeHTML"/>
+          <w:rFonts w:ascii="Ubuntu Mono" w:hAnsi="Ubuntu Mono"/>
+          <w:b/>
+          <w:bCs/>
+          <w:color w:val="374151"/>
+          <w:sz w:val="21"/>
+          <w:szCs w:val="21"/>
+          <w:bdr w:val="single" w:sz="2" w:space="0" w:color="D9D9E3" w:frame="1"/>
+        </w:rPr>
+        <w:t>()</w:t>
+      </w:r>
+      <w:r>
+        <w:rPr>
+          <w:rFonts w:ascii="Segoe UI" w:hAnsi="Segoe UI" w:cs="Segoe UI"/>
+          <w:color w:val="374151"/>
+        </w:rPr>
+        <w:t xml:space="preserve"> au moment approprié. Cette fonction prend le nom de l'événement en premier argument, suivi des données que vous souhaitez passer au parent.</w:t>
+      </w:r>
+    </w:p>
+    <w:p>
+      <w:pPr>
+        <w:rPr>
+          <w:color w:val="FF0000"/>
+          <w:sz w:val="32"/>
+          <w:szCs w:val="32"/>
+        </w:rPr>
+      </w:pPr>
+      <w:r>
+        <w:rPr>
+          <w:color w:val="FF0000"/>
+          <w:sz w:val="32"/>
+          <w:szCs w:val="32"/>
+        </w:rPr>
+        <w:lastRenderedPageBreak/>
+        <w:drawing>
+          <wp:inline distT="0" distB="0" distL="0" distR="0" wp14:anchorId="417506DD" wp14:editId="68391980">
+            <wp:extent cx="3693226" cy="3547760"/>
+            <wp:effectExtent l="0" t="0" r="0" b="0"/>
+            <wp:docPr id="991364019" name="Image 1" descr="Une image contenant texte, Appareils électroniques, capture d’écran, logiciel&#10;&#10;Description générée automatiquement"/>
+            <wp:cNvGraphicFramePr>
+              <a:graphicFrameLocks xmlns:a="http://schemas.openxmlformats.org/drawingml/2006/main" noChangeAspect="1"/>
+            </wp:cNvGraphicFramePr>
+            <a:graphic xmlns:a="http://schemas.openxmlformats.org/drawingml/2006/main">
+              <a:graphicData uri="http://schemas.openxmlformats.org/drawingml/2006/picture">
+                <pic:pic xmlns:pic="http://schemas.openxmlformats.org/drawingml/2006/picture">
+                  <pic:nvPicPr>
+                    <pic:cNvPr id="991364019" name="Image 1" descr="Une image contenant texte, Appareils électroniques, capture d’écran, logiciel&#10;&#10;Description générée automatiquement"/>
+                    <pic:cNvPicPr/>
+                  </pic:nvPicPr>
+                  <pic:blipFill>
+                    <a:blip r:embed="rId29"/>
+                    <a:stretch>
+                      <a:fillRect/>
+                    </a:stretch>
+                  </pic:blipFill>
+                  <pic:spPr>
+                    <a:xfrm>
+                      <a:off x="0" y="0"/>
+                      <a:ext cx="3696634" cy="3551034"/>
+                    </a:xfrm>
+                    <a:prstGeom prst="rect">
+                      <a:avLst/>
+                    </a:prstGeom>
+                  </pic:spPr>
+                </pic:pic>
+              </a:graphicData>
+            </a:graphic>
+          </wp:inline>
+        </w:drawing>
+      </w:r>
+    </w:p>
+    <w:p>
+      <w:pPr>
+        <w:pStyle w:val="NormalWeb"/>
+        <w:numPr>
+          <w:ilvl w:val="0"/>
+          <w:numId w:val="42"/>
+        </w:numPr>
+        <w:pBdr>
+          <w:top w:val="single" w:sz="2" w:space="0" w:color="D9D9E3"/>
+          <w:left w:val="single" w:sz="2" w:space="5" w:color="D9D9E3"/>
+          <w:bottom w:val="single" w:sz="2" w:space="0" w:color="D9D9E3"/>
+          <w:right w:val="single" w:sz="2" w:space="0" w:color="D9D9E3"/>
+        </w:pBdr>
+        <w:shd w:val="clear" w:color="auto" w:fill="F7F7F8"/>
+        <w:spacing w:before="0" w:beforeAutospacing="0" w:after="0" w:afterAutospacing="0"/>
+        <w:rPr>
+          <w:rFonts w:ascii="Segoe UI" w:hAnsi="Segoe UI" w:cs="Segoe UI"/>
+          <w:color w:val="374151"/>
+        </w:rPr>
+      </w:pPr>
+      <w:r>
+        <w:rPr>
+          <w:rFonts w:ascii="Segoe UI" w:hAnsi="Segoe UI" w:cs="Segoe UI"/>
+          <w:color w:val="374151"/>
+        </w:rPr>
+        <w:t xml:space="preserve">Dans cet exemple, lorsque le bouton est cliqué, la méthode </w:t>
+      </w:r>
+      <w:proofErr w:type="spellStart"/>
+      <w:proofErr w:type="gramStart"/>
+      <w:r>
+        <w:rPr>
+          <w:rStyle w:val="CodeHTML"/>
+          <w:rFonts w:ascii="Ubuntu Mono" w:hAnsi="Ubuntu Mono"/>
+          <w:b/>
+          <w:bCs/>
+          <w:color w:val="374151"/>
+          <w:sz w:val="21"/>
+          <w:szCs w:val="21"/>
+          <w:bdr w:val="single" w:sz="2" w:space="0" w:color="D9D9E3" w:frame="1"/>
+        </w:rPr>
+        <w:t>sendData</w:t>
+      </w:r>
+      <w:proofErr w:type="spellEnd"/>
+      <w:r>
+        <w:rPr>
+          <w:rStyle w:val="CodeHTML"/>
+          <w:rFonts w:ascii="Ubuntu Mono" w:hAnsi="Ubuntu Mono"/>
+          <w:b/>
+          <w:bCs/>
+          <w:color w:val="374151"/>
+          <w:sz w:val="21"/>
+          <w:szCs w:val="21"/>
+          <w:bdr w:val="single" w:sz="2" w:space="0" w:color="D9D9E3" w:frame="1"/>
+        </w:rPr>
+        <w:t>(</w:t>
+      </w:r>
+      <w:proofErr w:type="gramEnd"/>
+      <w:r>
+        <w:rPr>
+          <w:rStyle w:val="CodeHTML"/>
+          <w:rFonts w:ascii="Ubuntu Mono" w:hAnsi="Ubuntu Mono"/>
+          <w:b/>
+          <w:bCs/>
+          <w:color w:val="374151"/>
+          <w:sz w:val="21"/>
+          <w:szCs w:val="21"/>
+          <w:bdr w:val="single" w:sz="2" w:space="0" w:color="D9D9E3" w:frame="1"/>
+        </w:rPr>
+        <w:t>)</w:t>
+      </w:r>
+      <w:r>
+        <w:rPr>
+          <w:rFonts w:ascii="Segoe UI" w:hAnsi="Segoe UI" w:cs="Segoe UI"/>
+          <w:color w:val="374151"/>
+        </w:rPr>
+        <w:t xml:space="preserve"> est appelée. Elle utilise </w:t>
+      </w:r>
+      <w:proofErr w:type="spellStart"/>
+      <w:proofErr w:type="gramStart"/>
+      <w:r>
+        <w:rPr>
+          <w:rStyle w:val="CodeHTML"/>
+          <w:rFonts w:ascii="Ubuntu Mono" w:hAnsi="Ubuntu Mono"/>
+          <w:b/>
+          <w:bCs/>
+          <w:color w:val="374151"/>
+          <w:sz w:val="21"/>
+          <w:szCs w:val="21"/>
+          <w:bdr w:val="single" w:sz="2" w:space="0" w:color="D9D9E3" w:frame="1"/>
+        </w:rPr>
+        <w:t>this</w:t>
+      </w:r>
+      <w:proofErr w:type="spellEnd"/>
+      <w:r>
+        <w:rPr>
+          <w:rStyle w:val="CodeHTML"/>
+          <w:rFonts w:ascii="Ubuntu Mono" w:hAnsi="Ubuntu Mono"/>
+          <w:b/>
+          <w:bCs/>
+          <w:color w:val="374151"/>
+          <w:sz w:val="21"/>
+          <w:szCs w:val="21"/>
+          <w:bdr w:val="single" w:sz="2" w:space="0" w:color="D9D9E3" w:frame="1"/>
+        </w:rPr>
+        <w:t>.$</w:t>
+      </w:r>
+      <w:proofErr w:type="spellStart"/>
+      <w:proofErr w:type="gramEnd"/>
+      <w:r>
+        <w:rPr>
+          <w:rStyle w:val="CodeHTML"/>
+          <w:rFonts w:ascii="Ubuntu Mono" w:hAnsi="Ubuntu Mono"/>
+          <w:b/>
+          <w:bCs/>
+          <w:color w:val="374151"/>
+          <w:sz w:val="21"/>
+          <w:szCs w:val="21"/>
+          <w:bdr w:val="single" w:sz="2" w:space="0" w:color="D9D9E3" w:frame="1"/>
+        </w:rPr>
+        <w:t>emit</w:t>
+      </w:r>
+      <w:proofErr w:type="spellEnd"/>
+      <w:r>
+        <w:rPr>
+          <w:rStyle w:val="CodeHTML"/>
+          <w:rFonts w:ascii="Ubuntu Mono" w:hAnsi="Ubuntu Mono"/>
+          <w:b/>
+          <w:bCs/>
+          <w:color w:val="374151"/>
+          <w:sz w:val="21"/>
+          <w:szCs w:val="21"/>
+          <w:bdr w:val="single" w:sz="2" w:space="0" w:color="D9D9E3" w:frame="1"/>
+        </w:rPr>
+        <w:t>()</w:t>
+      </w:r>
+      <w:r>
+        <w:rPr>
+          <w:rFonts w:ascii="Segoe UI" w:hAnsi="Segoe UI" w:cs="Segoe UI"/>
+          <w:color w:val="374151"/>
+        </w:rPr>
+        <w:t xml:space="preserve"> pour déclencher l'événement personnalisé nommé </w:t>
+      </w:r>
+      <w:r>
+        <w:rPr>
+          <w:rStyle w:val="CodeHTML"/>
+          <w:rFonts w:ascii="Ubuntu Mono" w:hAnsi="Ubuntu Mono"/>
+          <w:b/>
+          <w:bCs/>
+          <w:color w:val="374151"/>
+          <w:sz w:val="21"/>
+          <w:szCs w:val="21"/>
+          <w:bdr w:val="single" w:sz="2" w:space="0" w:color="D9D9E3" w:frame="1"/>
+        </w:rPr>
+        <w:t>'custom-</w:t>
+      </w:r>
+      <w:proofErr w:type="spellStart"/>
+      <w:r>
+        <w:rPr>
+          <w:rStyle w:val="CodeHTML"/>
+          <w:rFonts w:ascii="Ubuntu Mono" w:hAnsi="Ubuntu Mono"/>
+          <w:b/>
+          <w:bCs/>
+          <w:color w:val="374151"/>
+          <w:sz w:val="21"/>
+          <w:szCs w:val="21"/>
+          <w:bdr w:val="single" w:sz="2" w:space="0" w:color="D9D9E3" w:frame="1"/>
+        </w:rPr>
+        <w:t>event</w:t>
+      </w:r>
+      <w:proofErr w:type="spellEnd"/>
+      <w:r>
+        <w:rPr>
+          <w:rStyle w:val="CodeHTML"/>
+          <w:rFonts w:ascii="Ubuntu Mono" w:hAnsi="Ubuntu Mono"/>
+          <w:b/>
+          <w:bCs/>
+          <w:color w:val="374151"/>
+          <w:sz w:val="21"/>
+          <w:szCs w:val="21"/>
+          <w:bdr w:val="single" w:sz="2" w:space="0" w:color="D9D9E3" w:frame="1"/>
+        </w:rPr>
+        <w:t>'</w:t>
+      </w:r>
+      <w:r>
+        <w:rPr>
+          <w:rFonts w:ascii="Segoe UI" w:hAnsi="Segoe UI" w:cs="Segoe UI"/>
+          <w:color w:val="374151"/>
+        </w:rPr>
+        <w:t xml:space="preserve"> et passe les données </w:t>
+      </w:r>
+      <w:r>
+        <w:rPr>
+          <w:rStyle w:val="CodeHTML"/>
+          <w:rFonts w:ascii="Ubuntu Mono" w:hAnsi="Ubuntu Mono"/>
+          <w:b/>
+          <w:bCs/>
+          <w:color w:val="374151"/>
+          <w:sz w:val="21"/>
+          <w:szCs w:val="21"/>
+          <w:bdr w:val="single" w:sz="2" w:space="0" w:color="D9D9E3" w:frame="1"/>
+        </w:rPr>
+        <w:t>'Données à envoyer'</w:t>
+      </w:r>
+      <w:r>
+        <w:rPr>
+          <w:rFonts w:ascii="Segoe UI" w:hAnsi="Segoe UI" w:cs="Segoe UI"/>
+          <w:color w:val="374151"/>
+        </w:rPr>
+        <w:t xml:space="preserve"> au parent.</w:t>
+      </w:r>
+    </w:p>
+    <w:p>
+      <w:pPr>
+        <w:pStyle w:val="NormalWeb"/>
+        <w:numPr>
+          <w:ilvl w:val="0"/>
+          <w:numId w:val="42"/>
+        </w:numPr>
+        <w:pBdr>
+          <w:top w:val="single" w:sz="2" w:space="0" w:color="D9D9E3"/>
+          <w:left w:val="single" w:sz="2" w:space="5" w:color="D9D9E3"/>
+          <w:bottom w:val="single" w:sz="2" w:space="0" w:color="D9D9E3"/>
+          <w:right w:val="single" w:sz="2" w:space="0" w:color="D9D9E3"/>
+        </w:pBdr>
+        <w:shd w:val="clear" w:color="auto" w:fill="F7F7F8"/>
+        <w:spacing w:before="0" w:beforeAutospacing="0" w:after="0" w:afterAutospacing="0"/>
+        <w:rPr>
+          <w:rFonts w:ascii="Segoe UI" w:hAnsi="Segoe UI" w:cs="Segoe UI"/>
+          <w:color w:val="374151"/>
+        </w:rPr>
+      </w:pPr>
+      <w:r>
+        <w:rPr>
+          <w:rStyle w:val="lev"/>
+          <w:rFonts w:ascii="Segoe UI" w:hAnsi="Segoe UI" w:cs="Segoe UI"/>
+          <w:color w:val="374151"/>
+          <w:bdr w:val="single" w:sz="2" w:space="0" w:color="D9D9E3" w:frame="1"/>
+        </w:rPr>
+        <w:t>Écoute de l'événement dans le composant parent :</w:t>
+      </w:r>
+      <w:r>
+        <w:rPr>
+          <w:rFonts w:ascii="Segoe UI" w:hAnsi="Segoe UI" w:cs="Segoe UI"/>
+          <w:color w:val="374151"/>
+        </w:rPr>
+        <w:t xml:space="preserve"> Dans le composant parent, vous pouvez utiliser la directive </w:t>
+      </w:r>
+      <w:proofErr w:type="spellStart"/>
+      <w:r>
+        <w:rPr>
+          <w:rStyle w:val="CodeHTML"/>
+          <w:rFonts w:ascii="Ubuntu Mono" w:hAnsi="Ubuntu Mono"/>
+          <w:b/>
+          <w:bCs/>
+          <w:color w:val="374151"/>
+          <w:sz w:val="21"/>
+          <w:szCs w:val="21"/>
+          <w:bdr w:val="single" w:sz="2" w:space="0" w:color="D9D9E3" w:frame="1"/>
+        </w:rPr>
+        <w:t>v-on</w:t>
+      </w:r>
+      <w:proofErr w:type="spellEnd"/>
+      <w:r>
+        <w:rPr>
+          <w:rFonts w:ascii="Segoe UI" w:hAnsi="Segoe UI" w:cs="Segoe UI"/>
+          <w:color w:val="374151"/>
+        </w:rPr>
+        <w:t xml:space="preserve"> (ou son raccourci </w:t>
+      </w:r>
+      <w:r>
+        <w:rPr>
+          <w:rStyle w:val="CodeHTML"/>
+          <w:rFonts w:ascii="Ubuntu Mono" w:hAnsi="Ubuntu Mono"/>
+          <w:b/>
+          <w:bCs/>
+          <w:color w:val="374151"/>
+          <w:sz w:val="21"/>
+          <w:szCs w:val="21"/>
+          <w:bdr w:val="single" w:sz="2" w:space="0" w:color="D9D9E3" w:frame="1"/>
+        </w:rPr>
+        <w:t>@</w:t>
+      </w:r>
+      <w:r>
+        <w:rPr>
+          <w:rFonts w:ascii="Segoe UI" w:hAnsi="Segoe UI" w:cs="Segoe UI"/>
+          <w:color w:val="374151"/>
+        </w:rPr>
+        <w:t>) pour écouter l'événement personnalisé déclenché par le composant enfant. Lorsque l'événement est déclenché, vous pouvez exécuter une méthode du composant parent pour y répondre.</w:t>
+      </w:r>
+    </w:p>
+    <w:p>
+      <w:pPr>
+        <w:rPr>
+          <w:color w:val="FF0000"/>
+          <w:sz w:val="32"/>
+          <w:szCs w:val="32"/>
+        </w:rPr>
+      </w:pPr>
+      <w:r>
+        <w:rPr>
+          <w:color w:val="FF0000"/>
+          <w:sz w:val="32"/>
+          <w:szCs w:val="32"/>
+        </w:rPr>
+        <w:lastRenderedPageBreak/>
+        <w:drawing>
+          <wp:inline distT="0" distB="0" distL="0" distR="0" wp14:anchorId="753AEC0B" wp14:editId="707E687D">
+            <wp:extent cx="4239217" cy="5439534"/>
+            <wp:effectExtent l="0" t="0" r="9525" b="0"/>
+            <wp:docPr id="98459922" name="Image 1" descr="Une image contenant texte, Appareils électroniques, capture d’écran, affichage&#10;&#10;Description générée automatiquement"/>
+            <wp:cNvGraphicFramePr>
+              <a:graphicFrameLocks xmlns:a="http://schemas.openxmlformats.org/drawingml/2006/main" noChangeAspect="1"/>
+            </wp:cNvGraphicFramePr>
+            <a:graphic xmlns:a="http://schemas.openxmlformats.org/drawingml/2006/main">
+              <a:graphicData uri="http://schemas.openxmlformats.org/drawingml/2006/picture">
+                <pic:pic xmlns:pic="http://schemas.openxmlformats.org/drawingml/2006/picture">
+                  <pic:nvPicPr>
+                    <pic:cNvPr id="98459922" name="Image 1" descr="Une image contenant texte, Appareils électroniques, capture d’écran, affichage&#10;&#10;Description générée automatiquement"/>
+                    <pic:cNvPicPr/>
+                  </pic:nvPicPr>
+                  <pic:blipFill>
+                    <a:blip r:embed="rId30"/>
+                    <a:stretch>
+                      <a:fillRect/>
+                    </a:stretch>
+                  </pic:blipFill>
+                  <pic:spPr>
+                    <a:xfrm>
+                      <a:off x="0" y="0"/>
+                      <a:ext cx="4239217" cy="5439534"/>
+                    </a:xfrm>
+                    <a:prstGeom prst="rect">
+                      <a:avLst/>
+                    </a:prstGeom>
+                  </pic:spPr>
+                </pic:pic>
+              </a:graphicData>
+            </a:graphic>
+          </wp:inline>
+        </w:drawing>
+      </w:r>
+    </w:p>
+    <w:p>
+      <w:pPr>
+        <w:pStyle w:val="NormalWeb"/>
+        <w:numPr>
+          <w:ilvl w:val="0"/>
+          <w:numId w:val="43"/>
+        </w:numPr>
+        <w:pBdr>
+          <w:top w:val="single" w:sz="2" w:space="0" w:color="D9D9E3"/>
+          <w:left w:val="single" w:sz="2" w:space="5" w:color="D9D9E3"/>
+          <w:bottom w:val="single" w:sz="2" w:space="0" w:color="D9D9E3"/>
+          <w:right w:val="single" w:sz="2" w:space="0" w:color="D9D9E3"/>
+        </w:pBdr>
+        <w:shd w:val="clear" w:color="auto" w:fill="F7F7F8"/>
+        <w:spacing w:before="0" w:beforeAutospacing="0" w:after="0" w:afterAutospacing="0"/>
+        <w:rPr>
+          <w:rFonts w:ascii="Segoe UI" w:hAnsi="Segoe UI" w:cs="Segoe UI"/>
+          <w:color w:val="374151"/>
+        </w:rPr>
+      </w:pPr>
+      <w:r>
+        <w:rPr>
+          <w:rFonts w:ascii="Segoe UI" w:hAnsi="Segoe UI" w:cs="Segoe UI"/>
+          <w:color w:val="374151"/>
+        </w:rPr>
+        <w:t xml:space="preserve">Dans cet exemple, le composant parent utilise le composant enfant </w:t>
+      </w:r>
+      <w:proofErr w:type="spellStart"/>
+      <w:r>
+        <w:rPr>
+          <w:rStyle w:val="CodeHTML"/>
+          <w:rFonts w:ascii="Ubuntu Mono" w:hAnsi="Ubuntu Mono"/>
+          <w:b/>
+          <w:bCs/>
+          <w:color w:val="374151"/>
+          <w:sz w:val="21"/>
+          <w:szCs w:val="21"/>
+          <w:bdr w:val="single" w:sz="2" w:space="0" w:color="D9D9E3" w:frame="1"/>
+        </w:rPr>
+        <w:t>child</w:t>
+      </w:r>
+      <w:proofErr w:type="spellEnd"/>
+      <w:r>
+        <w:rPr>
+          <w:rStyle w:val="CodeHTML"/>
+          <w:rFonts w:ascii="Ubuntu Mono" w:hAnsi="Ubuntu Mono"/>
+          <w:b/>
+          <w:bCs/>
+          <w:color w:val="374151"/>
+          <w:sz w:val="21"/>
+          <w:szCs w:val="21"/>
+          <w:bdr w:val="single" w:sz="2" w:space="0" w:color="D9D9E3" w:frame="1"/>
+        </w:rPr>
+        <w:t>-component</w:t>
+      </w:r>
+      <w:r>
+        <w:rPr>
+          <w:rFonts w:ascii="Segoe UI" w:hAnsi="Segoe UI" w:cs="Segoe UI"/>
+          <w:color w:val="374151"/>
+        </w:rPr>
+        <w:t xml:space="preserve"> et utilise la directive </w:t>
+      </w:r>
+      <w:r>
+        <w:rPr>
+          <w:rStyle w:val="CodeHTML"/>
+          <w:rFonts w:ascii="Ubuntu Mono" w:hAnsi="Ubuntu Mono"/>
+          <w:b/>
+          <w:bCs/>
+          <w:color w:val="374151"/>
+          <w:sz w:val="21"/>
+          <w:szCs w:val="21"/>
+          <w:bdr w:val="single" w:sz="2" w:space="0" w:color="D9D9E3" w:frame="1"/>
+        </w:rPr>
+        <w:t>@custom-event</w:t>
+      </w:r>
+      <w:r>
+        <w:rPr>
+          <w:rFonts w:ascii="Segoe UI" w:hAnsi="Segoe UI" w:cs="Segoe UI"/>
+          <w:color w:val="374151"/>
+        </w:rPr>
+        <w:t xml:space="preserve"> pour écouter l'événement personnalisé. Lorsque l'événement est déclenché, la méthode </w:t>
+      </w:r>
+      <w:proofErr w:type="spellStart"/>
+      <w:proofErr w:type="gramStart"/>
+      <w:r>
+        <w:rPr>
+          <w:rStyle w:val="CodeHTML"/>
+          <w:rFonts w:ascii="Ubuntu Mono" w:hAnsi="Ubuntu Mono"/>
+          <w:b/>
+          <w:bCs/>
+          <w:color w:val="374151"/>
+          <w:sz w:val="21"/>
+          <w:szCs w:val="21"/>
+          <w:bdr w:val="single" w:sz="2" w:space="0" w:color="D9D9E3" w:frame="1"/>
+        </w:rPr>
+        <w:t>handleEvent</w:t>
+      </w:r>
+      <w:proofErr w:type="spellEnd"/>
+      <w:r>
+        <w:rPr>
+          <w:rStyle w:val="CodeHTML"/>
+          <w:rFonts w:ascii="Ubuntu Mono" w:hAnsi="Ubuntu Mono"/>
+          <w:b/>
+          <w:bCs/>
+          <w:color w:val="374151"/>
+          <w:sz w:val="21"/>
+          <w:szCs w:val="21"/>
+          <w:bdr w:val="single" w:sz="2" w:space="0" w:color="D9D9E3" w:frame="1"/>
+        </w:rPr>
+        <w:t>(</w:t>
+      </w:r>
+      <w:proofErr w:type="gramEnd"/>
+      <w:r>
+        <w:rPr>
+          <w:rStyle w:val="CodeHTML"/>
+          <w:rFonts w:ascii="Ubuntu Mono" w:hAnsi="Ubuntu Mono"/>
+          <w:b/>
+          <w:bCs/>
+          <w:color w:val="374151"/>
+          <w:sz w:val="21"/>
+          <w:szCs w:val="21"/>
+          <w:bdr w:val="single" w:sz="2" w:space="0" w:color="D9D9E3" w:frame="1"/>
+        </w:rPr>
+        <w:t>)</w:t>
+      </w:r>
+      <w:r>
+        <w:rPr>
+          <w:rFonts w:ascii="Segoe UI" w:hAnsi="Segoe UI" w:cs="Segoe UI"/>
+          <w:color w:val="374151"/>
+        </w:rPr>
+        <w:t xml:space="preserve"> du composant parent est appelée et reçoit les données transmises par le composant enfant.</w:t>
+      </w:r>
+    </w:p>
+    <w:p>
+      <w:pPr>
+        <w:pStyle w:val="NormalWeb"/>
+        <w:pBdr>
+          <w:top w:val="single" w:sz="2" w:space="0" w:color="D9D9E3"/>
+          <w:left w:val="single" w:sz="2" w:space="0" w:color="D9D9E3"/>
+          <w:bottom w:val="single" w:sz="2" w:space="0" w:color="D9D9E3"/>
+          <w:right w:val="single" w:sz="2" w:space="0" w:color="D9D9E3"/>
+        </w:pBdr>
+        <w:shd w:val="clear" w:color="auto" w:fill="F7F7F8"/>
+        <w:spacing w:before="300" w:beforeAutospacing="0" w:after="0" w:afterAutospacing="0"/>
+        <w:rPr>
+          <w:rFonts w:ascii="Segoe UI" w:hAnsi="Segoe UI" w:cs="Segoe UI"/>
+          <w:color w:val="374151"/>
+        </w:rPr>
+      </w:pPr>
+      <w:r>
+        <w:rPr>
+          <w:rFonts w:ascii="Segoe UI" w:hAnsi="Segoe UI" w:cs="Segoe UI"/>
+          <w:color w:val="374151"/>
+        </w:rPr>
+        <w:t xml:space="preserve">En utilisant </w:t>
+      </w:r>
+      <w:proofErr w:type="spellStart"/>
+      <w:proofErr w:type="gramStart"/>
+      <w:r>
+        <w:rPr>
+          <w:rStyle w:val="CodeHTML"/>
+          <w:rFonts w:ascii="Ubuntu Mono" w:hAnsi="Ubuntu Mono"/>
+          <w:b/>
+          <w:bCs/>
+          <w:color w:val="374151"/>
+          <w:sz w:val="21"/>
+          <w:szCs w:val="21"/>
+          <w:bdr w:val="single" w:sz="2" w:space="0" w:color="D9D9E3" w:frame="1"/>
+        </w:rPr>
+        <w:t>this</w:t>
+      </w:r>
+      <w:proofErr w:type="spellEnd"/>
+      <w:r>
+        <w:rPr>
+          <w:rStyle w:val="CodeHTML"/>
+          <w:rFonts w:ascii="Ubuntu Mono" w:hAnsi="Ubuntu Mono"/>
+          <w:b/>
+          <w:bCs/>
+          <w:color w:val="374151"/>
+          <w:sz w:val="21"/>
+          <w:szCs w:val="21"/>
+          <w:bdr w:val="single" w:sz="2" w:space="0" w:color="D9D9E3" w:frame="1"/>
+        </w:rPr>
+        <w:t>.$</w:t>
+      </w:r>
+      <w:proofErr w:type="spellStart"/>
+      <w:proofErr w:type="gramEnd"/>
+      <w:r>
+        <w:rPr>
+          <w:rStyle w:val="CodeHTML"/>
+          <w:rFonts w:ascii="Ubuntu Mono" w:hAnsi="Ubuntu Mono"/>
+          <w:b/>
+          <w:bCs/>
+          <w:color w:val="374151"/>
+          <w:sz w:val="21"/>
+          <w:szCs w:val="21"/>
+          <w:bdr w:val="single" w:sz="2" w:space="0" w:color="D9D9E3" w:frame="1"/>
+        </w:rPr>
+        <w:t>emit</w:t>
+      </w:r>
+      <w:proofErr w:type="spellEnd"/>
+      <w:r>
+        <w:rPr>
+          <w:rStyle w:val="CodeHTML"/>
+          <w:rFonts w:ascii="Ubuntu Mono" w:hAnsi="Ubuntu Mono"/>
+          <w:b/>
+          <w:bCs/>
+          <w:color w:val="374151"/>
+          <w:sz w:val="21"/>
+          <w:szCs w:val="21"/>
+          <w:bdr w:val="single" w:sz="2" w:space="0" w:color="D9D9E3" w:frame="1"/>
+        </w:rPr>
+        <w:t>()</w:t>
+      </w:r>
+      <w:r>
+        <w:rPr>
+          <w:rFonts w:ascii="Segoe UI" w:hAnsi="Segoe UI" w:cs="Segoe UI"/>
+          <w:color w:val="374151"/>
+        </w:rPr>
+        <w:t xml:space="preserve"> dans le composant enfant et en écoutant l'événement avec </w:t>
+      </w:r>
+      <w:proofErr w:type="spellStart"/>
+      <w:r>
+        <w:rPr>
+          <w:rStyle w:val="CodeHTML"/>
+          <w:rFonts w:ascii="Ubuntu Mono" w:hAnsi="Ubuntu Mono"/>
+          <w:b/>
+          <w:bCs/>
+          <w:color w:val="374151"/>
+          <w:sz w:val="21"/>
+          <w:szCs w:val="21"/>
+          <w:bdr w:val="single" w:sz="2" w:space="0" w:color="D9D9E3" w:frame="1"/>
+        </w:rPr>
+        <w:t>v-on</w:t>
+      </w:r>
+      <w:proofErr w:type="spellEnd"/>
+      <w:r>
+        <w:rPr>
+          <w:rFonts w:ascii="Segoe UI" w:hAnsi="Segoe UI" w:cs="Segoe UI"/>
+          <w:color w:val="374151"/>
+        </w:rPr>
+        <w:t xml:space="preserve"> dans le composant parent, vous pouvez établir une communication entre les composants et transmettre des données du composant enfant vers le composant parent. Cela vous permet de mettre à jour l'état du composant parent en fonction des actions effectuées dans le composant enfant.</w:t>
+      </w:r>
+    </w:p>
+    <w:p>
+      <w:pPr>
+        <w:rPr>
+          <w:color w:val="FF0000"/>
+          <w:sz w:val="32"/>
+          <w:szCs w:val="32"/>
+        </w:rPr>
+      </w:pPr>
+    </w:p>
     <w:sectPr>
       <w:pgSz w:w="11906" w:h="16838"/>
       <w:pgMar w:top="1417" w:right="1417" w:bottom="1417" w:left="1417" w:header="708" w:footer="708" w:gutter="0"/>
@@ -27032,6 +30624,146 @@
     </w:lvl>
   </w:abstractNum>
   <w:abstractNum w:abstractNumId="5" w15:restartNumberingAfterBreak="0">
+    <w:nsid w:val="0B920608"/>
+    <w:multiLevelType w:val="multilevel"/>
+    <w:tmpl w:val="D5C0DAE0"/>
+    <w:lvl w:ilvl="0">
+      <w:start w:val="3"/>
+      <w:numFmt w:val="upperRoman"/>
+      <w:lvlText w:val="%1."/>
+      <w:lvlJc w:val="right"/>
+      <w:pPr>
+        <w:tabs>
+          <w:tab w:val="num" w:pos="720"/>
+        </w:tabs>
+        <w:ind w:left="720" w:hanging="360"/>
+      </w:pPr>
+      <w:rPr>
+        <w:rFonts w:hint="default"/>
+      </w:rPr>
+    </w:lvl>
+    <w:lvl w:ilvl="1">
+      <w:start w:val="1"/>
+      <w:numFmt w:val="decimal"/>
+      <w:lvlText w:val="%2."/>
+      <w:lvlJc w:val="left"/>
+      <w:pPr>
+        <w:tabs>
+          <w:tab w:val="num" w:pos="1440"/>
+        </w:tabs>
+        <w:ind w:left="1440" w:hanging="360"/>
+      </w:pPr>
+      <w:rPr>
+        <w:rFonts w:hint="default"/>
+      </w:rPr>
+    </w:lvl>
+    <w:lvl w:ilvl="2">
+      <w:start w:val="1"/>
+      <w:numFmt w:val="decimal"/>
+      <w:lvlText w:val="%3."/>
+      <w:lvlJc w:val="left"/>
+      <w:pPr>
+        <w:tabs>
+          <w:tab w:val="num" w:pos="2160"/>
+        </w:tabs>
+        <w:ind w:left="2160" w:hanging="360"/>
+      </w:pPr>
+      <w:rPr>
+        <w:rFonts w:hint="default"/>
+      </w:rPr>
+    </w:lvl>
+    <w:lvl w:ilvl="3">
+      <w:start w:val="1"/>
+      <w:numFmt w:val="decimal"/>
+      <w:lvlText w:val="%4."/>
+      <w:lvlJc w:val="left"/>
+      <w:pPr>
+        <w:tabs>
+          <w:tab w:val="num" w:pos="2880"/>
+        </w:tabs>
+        <w:ind w:left="2880" w:hanging="360"/>
+      </w:pPr>
+      <w:rPr>
+        <w:rFonts w:hint="default"/>
+      </w:rPr>
+    </w:lvl>
+    <w:lvl w:ilvl="4">
+      <w:start w:val="1"/>
+      <w:numFmt w:val="decimal"/>
+      <w:lvlText w:val="%5."/>
+      <w:lvlJc w:val="left"/>
+      <w:pPr>
+        <w:tabs>
+          <w:tab w:val="num" w:pos="3600"/>
+        </w:tabs>
+        <w:ind w:left="3600" w:hanging="360"/>
+      </w:pPr>
+      <w:rPr>
+        <w:rFonts w:hint="default"/>
+      </w:rPr>
+    </w:lvl>
+    <w:lvl w:ilvl="5">
+      <w:start w:val="1"/>
+      <w:numFmt w:val="decimal"/>
+      <w:lvlText w:val="%6."/>
+      <w:lvlJc w:val="left"/>
+      <w:pPr>
+        <w:tabs>
+          <w:tab w:val="num" w:pos="4320"/>
+        </w:tabs>
+        <w:ind w:left="4320" w:hanging="360"/>
+      </w:pPr>
+      <w:rPr>
+        <w:rFonts w:hint="default"/>
+      </w:rPr>
+    </w:lvl>
+    <w:lvl w:ilvl="6">
+      <w:start w:val="1"/>
+      <w:numFmt w:val="decimal"/>
+      <w:lvlText w:val="%7."/>
+      <w:lvlJc w:val="left"/>
+      <w:pPr>
+        <w:tabs>
+          <w:tab w:val="num" w:pos="5040"/>
+        </w:tabs>
+        <w:ind w:left="5040" w:hanging="360"/>
+      </w:pPr>
+      <w:rPr>
+        <w:rFonts w:hint="default"/>
+      </w:rPr>
+    </w:lvl>
+    <w:lvl w:ilvl="7">
+      <w:start w:val="1"/>
+      <w:numFmt w:val="decimal"/>
+      <w:lvlText w:val="%8."/>
+      <w:lvlJc w:val="left"/>
+      <w:pPr>
+        <w:tabs>
+          <w:tab w:val="num" w:pos="5760"/>
+        </w:tabs>
+        <w:ind w:left="5760" w:hanging="360"/>
+      </w:pPr>
+      <w:rPr>
+        <w:rFonts w:hint="default"/>
+      </w:rPr>
+    </w:lvl>
+    <w:lvl w:ilvl="8">
+      <w:start w:val="1"/>
+      <w:numFmt w:val="decimal"/>
+      <w:lvlText w:val="%9."/>
+      <w:lvlJc w:val="left"/>
+      <w:pPr>
+        <w:tabs>
+          <w:tab w:val="num" w:pos="6480"/>
+        </w:tabs>
+        <w:ind w:left="6480" w:hanging="360"/>
+      </w:pPr>
+      <w:rPr>
+        <w:rFonts w:hint="default"/>
+      </w:rPr>
+    </w:lvl>
+  </w:abstractNum>
+  <w:abstractNum w:abstractNumId="6" w15:restartNumberingAfterBreak="0">
     <w:nsid w:val="0EFD2F04"/>
     <w:multiLevelType w:val="multilevel"/>
     <w:tmpl w:val="C6A2DC38"/>
@@ -27144,7 +30876,7 @@
       </w:pPr>
     </w:lvl>
   </w:abstractNum>
-  <w:abstractNum w:abstractNumId="6" w15:restartNumberingAfterBreak="0">
+  <w:abstractNum w:abstractNumId="7" w15:restartNumberingAfterBreak="0">
     <w:nsid w:val="12EF0F96"/>
     <w:multiLevelType w:val="multilevel"/>
     <w:tmpl w:val="4BEC05B4"/>
@@ -27257,7 +30989,120 @@
       </w:pPr>
     </w:lvl>
   </w:abstractNum>
-  <w:abstractNum w:abstractNumId="7" w15:restartNumberingAfterBreak="0">
+  <w:abstractNum w:abstractNumId="8" w15:restartNumberingAfterBreak="0">
+    <w:nsid w:val="13CD45BA"/>
+    <w:multiLevelType w:val="multilevel"/>
+    <w:tmpl w:val="61FEBEF4"/>
+    <w:lvl w:ilvl="0">
+      <w:start w:val="1"/>
+      <w:numFmt w:val="decimal"/>
+      <w:lvlText w:val="%1."/>
+      <w:lvlJc w:val="left"/>
+      <w:pPr>
+        <w:tabs>
+          <w:tab w:val="num" w:pos="720"/>
+        </w:tabs>
+        <w:ind w:left="720" w:hanging="360"/>
+      </w:pPr>
+    </w:lvl>
+    <w:lvl w:ilvl="1" w:tentative="1">
+      <w:start w:val="1"/>
+      <w:numFmt w:val="decimal"/>
+      <w:lvlText w:val="%2."/>
+      <w:lvlJc w:val="left"/>
+      <w:pPr>
+        <w:tabs>
+          <w:tab w:val="num" w:pos="1440"/>
+        </w:tabs>
+        <w:ind w:left="1440" w:hanging="360"/>
+      </w:pPr>
+    </w:lvl>
+    <w:lvl w:ilvl="2" w:tentative="1">
+      <w:start w:val="1"/>
+      <w:numFmt w:val="decimal"/>
+      <w:lvlText w:val="%3."/>
+      <w:lvlJc w:val="left"/>
+      <w:pPr>
+        <w:tabs>
+          <w:tab w:val="num" w:pos="2160"/>
+        </w:tabs>
+        <w:ind w:left="2160" w:hanging="360"/>
+      </w:pPr>
+    </w:lvl>
+    <w:lvl w:ilvl="3" w:tentative="1">
+      <w:start w:val="1"/>
+      <w:numFmt w:val="decimal"/>
+      <w:lvlText w:val="%4."/>
+      <w:lvlJc w:val="left"/>
+      <w:pPr>
+        <w:tabs>
+          <w:tab w:val="num" w:pos="2880"/>
+        </w:tabs>
+        <w:ind w:left="2880" w:hanging="360"/>
+      </w:pPr>
+    </w:lvl>
+    <w:lvl w:ilvl="4" w:tentative="1">
+      <w:start w:val="1"/>
+      <w:numFmt w:val="decimal"/>
+      <w:lvlText w:val="%5."/>
+      <w:lvlJc w:val="left"/>
+      <w:pPr>
+        <w:tabs>
+          <w:tab w:val="num" w:pos="3600"/>
+        </w:tabs>
+        <w:ind w:left="3600" w:hanging="360"/>
+      </w:pPr>
+    </w:lvl>
+    <w:lvl w:ilvl="5" w:tentative="1">
+      <w:start w:val="1"/>
+      <w:numFmt w:val="decimal"/>
+      <w:lvlText w:val="%6."/>
+      <w:lvlJc w:val="left"/>
+      <w:pPr>
+        <w:tabs>
+          <w:tab w:val="num" w:pos="4320"/>
+        </w:tabs>
+        <w:ind w:left="4320" w:hanging="360"/>
+      </w:pPr>
+    </w:lvl>
+    <w:lvl w:ilvl="6" w:tentative="1">
+      <w:start w:val="1"/>
+      <w:numFmt w:val="decimal"/>
+      <w:lvlText w:val="%7."/>
+      <w:lvlJc w:val="left"/>
+      <w:pPr>
+        <w:tabs>
+          <w:tab w:val="num" w:pos="5040"/>
+        </w:tabs>
+        <w:ind w:left="5040" w:hanging="360"/>
+      </w:pPr>
+    </w:lvl>
+    <w:lvl w:ilvl="7" w:tentative="1">
+      <w:start w:val="1"/>
+      <w:numFmt w:val="decimal"/>
+      <w:lvlText w:val="%8."/>
+      <w:lvlJc w:val="left"/>
+      <w:pPr>
+        <w:tabs>
+          <w:tab w:val="num" w:pos="5760"/>
+        </w:tabs>
+        <w:ind w:left="5760" w:hanging="360"/>
+      </w:pPr>
+    </w:lvl>
+    <w:lvl w:ilvl="8" w:tentative="1">
+      <w:start w:val="1"/>
+      <w:numFmt w:val="decimal"/>
+      <w:lvlText w:val="%9."/>
+      <w:lvlJc w:val="left"/>
+      <w:pPr>
+        <w:tabs>
+          <w:tab w:val="num" w:pos="6480"/>
+        </w:tabs>
+        <w:ind w:left="6480" w:hanging="360"/>
+      </w:pPr>
+    </w:lvl>
+  </w:abstractNum>
+  <w:abstractNum w:abstractNumId="9" w15:restartNumberingAfterBreak="0">
     <w:nsid w:val="153B2C79"/>
     <w:multiLevelType w:val="multilevel"/>
     <w:tmpl w:val="B254D484"/>
@@ -27370,7 +31215,7 @@
       </w:pPr>
     </w:lvl>
   </w:abstractNum>
-  <w:abstractNum w:abstractNumId="8" w15:restartNumberingAfterBreak="0">
+  <w:abstractNum w:abstractNumId="10" w15:restartNumberingAfterBreak="0">
     <w:nsid w:val="15EE71E8"/>
     <w:multiLevelType w:val="multilevel"/>
     <w:tmpl w:val="5E1CB536"/>
@@ -27519,7 +31364,7 @@
       </w:rPr>
     </w:lvl>
   </w:abstractNum>
-  <w:abstractNum w:abstractNumId="9" w15:restartNumberingAfterBreak="0">
+  <w:abstractNum w:abstractNumId="11" w15:restartNumberingAfterBreak="0">
     <w:nsid w:val="17096094"/>
     <w:multiLevelType w:val="multilevel"/>
     <w:tmpl w:val="9A6A6314"/>
@@ -27632,7 +31477,7 @@
       </w:pPr>
     </w:lvl>
   </w:abstractNum>
-  <w:abstractNum w:abstractNumId="10" w15:restartNumberingAfterBreak="0">
+  <w:abstractNum w:abstractNumId="12" w15:restartNumberingAfterBreak="0">
     <w:nsid w:val="17250CA1"/>
     <w:multiLevelType w:val="multilevel"/>
     <w:tmpl w:val="41A0F430"/>
@@ -27745,7 +31590,7 @@
       </w:pPr>
     </w:lvl>
   </w:abstractNum>
-  <w:abstractNum w:abstractNumId="11" w15:restartNumberingAfterBreak="0">
+  <w:abstractNum w:abstractNumId="13" w15:restartNumberingAfterBreak="0">
     <w:nsid w:val="1A393E81"/>
     <w:multiLevelType w:val="multilevel"/>
     <w:tmpl w:val="4B4E6426"/>
@@ -27858,7 +31703,7 @@
       </w:pPr>
     </w:lvl>
   </w:abstractNum>
-  <w:abstractNum w:abstractNumId="12" w15:restartNumberingAfterBreak="0">
+  <w:abstractNum w:abstractNumId="14" w15:restartNumberingAfterBreak="0">
     <w:nsid w:val="1A5A26C9"/>
     <w:multiLevelType w:val="multilevel"/>
     <w:tmpl w:val="53F2F0AA"/>
@@ -27971,7 +31816,7 @@
       </w:pPr>
     </w:lvl>
   </w:abstractNum>
-  <w:abstractNum w:abstractNumId="13" w15:restartNumberingAfterBreak="0">
+  <w:abstractNum w:abstractNumId="15" w15:restartNumberingAfterBreak="0">
     <w:nsid w:val="27BA57BE"/>
     <w:multiLevelType w:val="multilevel"/>
     <w:tmpl w:val="AB50C5B2"/>
@@ -28084,7 +31929,7 @@
       </w:pPr>
     </w:lvl>
   </w:abstractNum>
-  <w:abstractNum w:abstractNumId="14" w15:restartNumberingAfterBreak="0">
+  <w:abstractNum w:abstractNumId="16" w15:restartNumberingAfterBreak="0">
     <w:nsid w:val="2B286164"/>
     <w:multiLevelType w:val="multilevel"/>
     <w:tmpl w:val="1A1647BE"/>
@@ -28197,7 +32042,7 @@
       </w:pPr>
     </w:lvl>
   </w:abstractNum>
-  <w:abstractNum w:abstractNumId="15" w15:restartNumberingAfterBreak="0">
+  <w:abstractNum w:abstractNumId="17" w15:restartNumberingAfterBreak="0">
     <w:nsid w:val="2F702420"/>
     <w:multiLevelType w:val="multilevel"/>
     <w:tmpl w:val="2508E966"/>
@@ -28310,7 +32155,7 @@
       </w:pPr>
     </w:lvl>
   </w:abstractNum>
-  <w:abstractNum w:abstractNumId="16" w15:restartNumberingAfterBreak="0">
+  <w:abstractNum w:abstractNumId="18" w15:restartNumberingAfterBreak="0">
     <w:nsid w:val="30241347"/>
     <w:multiLevelType w:val="multilevel"/>
     <w:tmpl w:val="D5C0DAE0"/>
@@ -28450,7 +32295,7 @@
       </w:rPr>
     </w:lvl>
   </w:abstractNum>
-  <w:abstractNum w:abstractNumId="17" w15:restartNumberingAfterBreak="0">
+  <w:abstractNum w:abstractNumId="19" w15:restartNumberingAfterBreak="0">
     <w:nsid w:val="32483093"/>
     <w:multiLevelType w:val="hybridMultilevel"/>
     <w:tmpl w:val="50B4A0FC"/>
@@ -28539,7 +32384,7 @@
       </w:pPr>
     </w:lvl>
   </w:abstractNum>
-  <w:abstractNum w:abstractNumId="18" w15:restartNumberingAfterBreak="0">
+  <w:abstractNum w:abstractNumId="20" w15:restartNumberingAfterBreak="0">
     <w:nsid w:val="32F926F8"/>
     <w:multiLevelType w:val="multilevel"/>
     <w:tmpl w:val="43EE6746"/>
@@ -28652,7 +32497,7 @@
       </w:pPr>
     </w:lvl>
   </w:abstractNum>
-  <w:abstractNum w:abstractNumId="19" w15:restartNumberingAfterBreak="0">
+  <w:abstractNum w:abstractNumId="21" w15:restartNumberingAfterBreak="0">
     <w:nsid w:val="35AB13E3"/>
     <w:multiLevelType w:val="multilevel"/>
     <w:tmpl w:val="24FC551A"/>
@@ -28765,7 +32610,233 @@
       </w:pPr>
     </w:lvl>
   </w:abstractNum>
-  <w:abstractNum w:abstractNumId="20" w15:restartNumberingAfterBreak="0">
+  <w:abstractNum w:abstractNumId="22" w15:restartNumberingAfterBreak="0">
+    <w:nsid w:val="38281B7A"/>
+    <w:multiLevelType w:val="multilevel"/>
+    <w:tmpl w:val="BE509328"/>
+    <w:lvl w:ilvl="0">
+      <w:start w:val="1"/>
+      <w:numFmt w:val="decimal"/>
+      <w:lvlText w:val="%1."/>
+      <w:lvlJc w:val="left"/>
+      <w:pPr>
+        <w:tabs>
+          <w:tab w:val="num" w:pos="720"/>
+        </w:tabs>
+        <w:ind w:left="720" w:hanging="360"/>
+      </w:pPr>
+    </w:lvl>
+    <w:lvl w:ilvl="1" w:tentative="1">
+      <w:start w:val="1"/>
+      <w:numFmt w:val="decimal"/>
+      <w:lvlText w:val="%2."/>
+      <w:lvlJc w:val="left"/>
+      <w:pPr>
+        <w:tabs>
+          <w:tab w:val="num" w:pos="1440"/>
+        </w:tabs>
+        <w:ind w:left="1440" w:hanging="360"/>
+      </w:pPr>
+    </w:lvl>
+    <w:lvl w:ilvl="2" w:tentative="1">
+      <w:start w:val="1"/>
+      <w:numFmt w:val="decimal"/>
+      <w:lvlText w:val="%3."/>
+      <w:lvlJc w:val="left"/>
+      <w:pPr>
+        <w:tabs>
+          <w:tab w:val="num" w:pos="2160"/>
+        </w:tabs>
+        <w:ind w:left="2160" w:hanging="360"/>
+      </w:pPr>
+    </w:lvl>
+    <w:lvl w:ilvl="3" w:tentative="1">
+      <w:start w:val="1"/>
+      <w:numFmt w:val="decimal"/>
+      <w:lvlText w:val="%4."/>
+      <w:lvlJc w:val="left"/>
+      <w:pPr>
+        <w:tabs>
+          <w:tab w:val="num" w:pos="2880"/>
+        </w:tabs>
+        <w:ind w:left="2880" w:hanging="360"/>
+      </w:pPr>
+    </w:lvl>
+    <w:lvl w:ilvl="4" w:tentative="1">
+      <w:start w:val="1"/>
+      <w:numFmt w:val="decimal"/>
+      <w:lvlText w:val="%5."/>
+      <w:lvlJc w:val="left"/>
+      <w:pPr>
+        <w:tabs>
+          <w:tab w:val="num" w:pos="3600"/>
+        </w:tabs>
+        <w:ind w:left="3600" w:hanging="360"/>
+      </w:pPr>
+    </w:lvl>
+    <w:lvl w:ilvl="5" w:tentative="1">
+      <w:start w:val="1"/>
+      <w:numFmt w:val="decimal"/>
+      <w:lvlText w:val="%6."/>
+      <w:lvlJc w:val="left"/>
+      <w:pPr>
+        <w:tabs>
+          <w:tab w:val="num" w:pos="4320"/>
+        </w:tabs>
+        <w:ind w:left="4320" w:hanging="360"/>
+      </w:pPr>
+    </w:lvl>
+    <w:lvl w:ilvl="6" w:tentative="1">
+      <w:start w:val="1"/>
+      <w:numFmt w:val="decimal"/>
+      <w:lvlText w:val="%7."/>
+      <w:lvlJc w:val="left"/>
+      <w:pPr>
+        <w:tabs>
+          <w:tab w:val="num" w:pos="5040"/>
+        </w:tabs>
+        <w:ind w:left="5040" w:hanging="360"/>
+      </w:pPr>
+    </w:lvl>
+    <w:lvl w:ilvl="7" w:tentative="1">
+      <w:start w:val="1"/>
+      <w:numFmt w:val="decimal"/>
+      <w:lvlText w:val="%8."/>
+      <w:lvlJc w:val="left"/>
+      <w:pPr>
+        <w:tabs>
+          <w:tab w:val="num" w:pos="5760"/>
+        </w:tabs>
+        <w:ind w:left="5760" w:hanging="360"/>
+      </w:pPr>
+    </w:lvl>
+    <w:lvl w:ilvl="8" w:tentative="1">
+      <w:start w:val="1"/>
+      <w:numFmt w:val="decimal"/>
+      <w:lvlText w:val="%9."/>
+      <w:lvlJc w:val="left"/>
+      <w:pPr>
+        <w:tabs>
+          <w:tab w:val="num" w:pos="6480"/>
+        </w:tabs>
+        <w:ind w:left="6480" w:hanging="360"/>
+      </w:pPr>
+    </w:lvl>
+  </w:abstractNum>
+  <w:abstractNum w:abstractNumId="23" w15:restartNumberingAfterBreak="0">
+    <w:nsid w:val="3C3B5B60"/>
+    <w:multiLevelType w:val="multilevel"/>
+    <w:tmpl w:val="50F2B338"/>
+    <w:lvl w:ilvl="0">
+      <w:start w:val="1"/>
+      <w:numFmt w:val="decimal"/>
+      <w:lvlText w:val="%1."/>
+      <w:lvlJc w:val="left"/>
+      <w:pPr>
+        <w:tabs>
+          <w:tab w:val="num" w:pos="720"/>
+        </w:tabs>
+        <w:ind w:left="720" w:hanging="360"/>
+      </w:pPr>
+    </w:lvl>
+    <w:lvl w:ilvl="1" w:tentative="1">
+      <w:start w:val="1"/>
+      <w:numFmt w:val="decimal"/>
+      <w:lvlText w:val="%2."/>
+      <w:lvlJc w:val="left"/>
+      <w:pPr>
+        <w:tabs>
+          <w:tab w:val="num" w:pos="1440"/>
+        </w:tabs>
+        <w:ind w:left="1440" w:hanging="360"/>
+      </w:pPr>
+    </w:lvl>
+    <w:lvl w:ilvl="2" w:tentative="1">
+      <w:start w:val="1"/>
+      <w:numFmt w:val="decimal"/>
+      <w:lvlText w:val="%3."/>
+      <w:lvlJc w:val="left"/>
+      <w:pPr>
+        <w:tabs>
+          <w:tab w:val="num" w:pos="2160"/>
+        </w:tabs>
+        <w:ind w:left="2160" w:hanging="360"/>
+      </w:pPr>
+    </w:lvl>
+    <w:lvl w:ilvl="3" w:tentative="1">
+      <w:start w:val="1"/>
+      <w:numFmt w:val="decimal"/>
+      <w:lvlText w:val="%4."/>
+      <w:lvlJc w:val="left"/>
+      <w:pPr>
+        <w:tabs>
+          <w:tab w:val="num" w:pos="2880"/>
+        </w:tabs>
+        <w:ind w:left="2880" w:hanging="360"/>
+      </w:pPr>
+    </w:lvl>
+    <w:lvl w:ilvl="4" w:tentative="1">
+      <w:start w:val="1"/>
+      <w:numFmt w:val="decimal"/>
+      <w:lvlText w:val="%5."/>
+      <w:lvlJc w:val="left"/>
+      <w:pPr>
+        <w:tabs>
+          <w:tab w:val="num" w:pos="3600"/>
+        </w:tabs>
+        <w:ind w:left="3600" w:hanging="360"/>
+      </w:pPr>
+    </w:lvl>
+    <w:lvl w:ilvl="5" w:tentative="1">
+      <w:start w:val="1"/>
+      <w:numFmt w:val="decimal"/>
+      <w:lvlText w:val="%6."/>
+      <w:lvlJc w:val="left"/>
+      <w:pPr>
+        <w:tabs>
+          <w:tab w:val="num" w:pos="4320"/>
+        </w:tabs>
+        <w:ind w:left="4320" w:hanging="360"/>
+      </w:pPr>
+    </w:lvl>
+    <w:lvl w:ilvl="6" w:tentative="1">
+      <w:start w:val="1"/>
+      <w:numFmt w:val="decimal"/>
+      <w:lvlText w:val="%7."/>
+      <w:lvlJc w:val="left"/>
+      <w:pPr>
+        <w:tabs>
+          <w:tab w:val="num" w:pos="5040"/>
+        </w:tabs>
+        <w:ind w:left="5040" w:hanging="360"/>
+      </w:pPr>
+    </w:lvl>
+    <w:lvl w:ilvl="7" w:tentative="1">
+      <w:start w:val="1"/>
+      <w:numFmt w:val="decimal"/>
+      <w:lvlText w:val="%8."/>
+      <w:lvlJc w:val="left"/>
+      <w:pPr>
+        <w:tabs>
+          <w:tab w:val="num" w:pos="5760"/>
+        </w:tabs>
+        <w:ind w:left="5760" w:hanging="360"/>
+      </w:pPr>
+    </w:lvl>
+    <w:lvl w:ilvl="8" w:tentative="1">
+      <w:start w:val="1"/>
+      <w:numFmt w:val="decimal"/>
+      <w:lvlText w:val="%9."/>
+      <w:lvlJc w:val="left"/>
+      <w:pPr>
+        <w:tabs>
+          <w:tab w:val="num" w:pos="6480"/>
+        </w:tabs>
+        <w:ind w:left="6480" w:hanging="360"/>
+      </w:pPr>
+    </w:lvl>
+  </w:abstractNum>
+  <w:abstractNum w:abstractNumId="24" w15:restartNumberingAfterBreak="0">
     <w:nsid w:val="3DEE177C"/>
     <w:multiLevelType w:val="multilevel"/>
     <w:tmpl w:val="5CC422B6"/>
@@ -28878,7 +32949,7 @@
       </w:pPr>
     </w:lvl>
   </w:abstractNum>
-  <w:abstractNum w:abstractNumId="21" w15:restartNumberingAfterBreak="0">
+  <w:abstractNum w:abstractNumId="25" w15:restartNumberingAfterBreak="0">
     <w:nsid w:val="419C3344"/>
     <w:multiLevelType w:val="multilevel"/>
     <w:tmpl w:val="D2B04652"/>
@@ -28991,7 +33062,7 @@
       </w:pPr>
     </w:lvl>
   </w:abstractNum>
-  <w:abstractNum w:abstractNumId="22" w15:restartNumberingAfterBreak="0">
+  <w:abstractNum w:abstractNumId="26" w15:restartNumberingAfterBreak="0">
     <w:nsid w:val="41E9377C"/>
     <w:multiLevelType w:val="multilevel"/>
     <w:tmpl w:val="80E4398E"/>
@@ -29104,7 +33175,7 @@
       </w:pPr>
     </w:lvl>
   </w:abstractNum>
-  <w:abstractNum w:abstractNumId="23" w15:restartNumberingAfterBreak="0">
+  <w:abstractNum w:abstractNumId="27" w15:restartNumberingAfterBreak="0">
     <w:nsid w:val="43C812E6"/>
     <w:multiLevelType w:val="multilevel"/>
     <w:tmpl w:val="8ACE8488"/>
@@ -29217,7 +33288,7 @@
       </w:pPr>
     </w:lvl>
   </w:abstractNum>
-  <w:abstractNum w:abstractNumId="24" w15:restartNumberingAfterBreak="0">
+  <w:abstractNum w:abstractNumId="28" w15:restartNumberingAfterBreak="0">
     <w:nsid w:val="43C94707"/>
     <w:multiLevelType w:val="hybridMultilevel"/>
     <w:tmpl w:val="50B4A0FC"/>
@@ -29306,7 +33377,7 @@
       </w:pPr>
     </w:lvl>
   </w:abstractNum>
-  <w:abstractNum w:abstractNumId="25" w15:restartNumberingAfterBreak="0">
+  <w:abstractNum w:abstractNumId="29" w15:restartNumberingAfterBreak="0">
     <w:nsid w:val="44D02595"/>
     <w:multiLevelType w:val="multilevel"/>
     <w:tmpl w:val="0352AC9A"/>
@@ -29419,7 +33490,7 @@
       </w:pPr>
     </w:lvl>
   </w:abstractNum>
-  <w:abstractNum w:abstractNumId="26" w15:restartNumberingAfterBreak="0">
+  <w:abstractNum w:abstractNumId="30" w15:restartNumberingAfterBreak="0">
     <w:nsid w:val="488F4C31"/>
     <w:multiLevelType w:val="multilevel"/>
     <w:tmpl w:val="6FDCC066"/>
@@ -29532,7 +33603,120 @@
       </w:pPr>
     </w:lvl>
   </w:abstractNum>
-  <w:abstractNum w:abstractNumId="27" w15:restartNumberingAfterBreak="0">
+  <w:abstractNum w:abstractNumId="31" w15:restartNumberingAfterBreak="0">
+    <w:nsid w:val="4F9E3248"/>
+    <w:multiLevelType w:val="multilevel"/>
+    <w:tmpl w:val="7B76CB76"/>
+    <w:lvl w:ilvl="0">
+      <w:start w:val="1"/>
+      <w:numFmt w:val="decimal"/>
+      <w:lvlText w:val="%1."/>
+      <w:lvlJc w:val="left"/>
+      <w:pPr>
+        <w:tabs>
+          <w:tab w:val="num" w:pos="720"/>
+        </w:tabs>
+        <w:ind w:left="720" w:hanging="360"/>
+      </w:pPr>
+    </w:lvl>
+    <w:lvl w:ilvl="1" w:tentative="1">
+      <w:start w:val="1"/>
+      <w:numFmt w:val="decimal"/>
+      <w:lvlText w:val="%2."/>
+      <w:lvlJc w:val="left"/>
+      <w:pPr>
+        <w:tabs>
+          <w:tab w:val="num" w:pos="1440"/>
+        </w:tabs>
+        <w:ind w:left="1440" w:hanging="360"/>
+      </w:pPr>
+    </w:lvl>
+    <w:lvl w:ilvl="2" w:tentative="1">
+      <w:start w:val="1"/>
+      <w:numFmt w:val="decimal"/>
+      <w:lvlText w:val="%3."/>
+      <w:lvlJc w:val="left"/>
+      <w:pPr>
+        <w:tabs>
+          <w:tab w:val="num" w:pos="2160"/>
+        </w:tabs>
+        <w:ind w:left="2160" w:hanging="360"/>
+      </w:pPr>
+    </w:lvl>
+    <w:lvl w:ilvl="3" w:tentative="1">
+      <w:start w:val="1"/>
+      <w:numFmt w:val="decimal"/>
+      <w:lvlText w:val="%4."/>
+      <w:lvlJc w:val="left"/>
+      <w:pPr>
+        <w:tabs>
+          <w:tab w:val="num" w:pos="2880"/>
+        </w:tabs>
+        <w:ind w:left="2880" w:hanging="360"/>
+      </w:pPr>
+    </w:lvl>
+    <w:lvl w:ilvl="4" w:tentative="1">
+      <w:start w:val="1"/>
+      <w:numFmt w:val="decimal"/>
+      <w:lvlText w:val="%5."/>
+      <w:lvlJc w:val="left"/>
+      <w:pPr>
+        <w:tabs>
+          <w:tab w:val="num" w:pos="3600"/>
+        </w:tabs>
+        <w:ind w:left="3600" w:hanging="360"/>
+      </w:pPr>
+    </w:lvl>
+    <w:lvl w:ilvl="5" w:tentative="1">
+      <w:start w:val="1"/>
+      <w:numFmt w:val="decimal"/>
+      <w:lvlText w:val="%6."/>
+      <w:lvlJc w:val="left"/>
+      <w:pPr>
+        <w:tabs>
+          <w:tab w:val="num" w:pos="4320"/>
+        </w:tabs>
+        <w:ind w:left="4320" w:hanging="360"/>
+      </w:pPr>
+    </w:lvl>
+    <w:lvl w:ilvl="6" w:tentative="1">
+      <w:start w:val="1"/>
+      <w:numFmt w:val="decimal"/>
+      <w:lvlText w:val="%7."/>
+      <w:lvlJc w:val="left"/>
+      <w:pPr>
+        <w:tabs>
+          <w:tab w:val="num" w:pos="5040"/>
+        </w:tabs>
+        <w:ind w:left="5040" w:hanging="360"/>
+      </w:pPr>
+    </w:lvl>
+    <w:lvl w:ilvl="7" w:tentative="1">
+      <w:start w:val="1"/>
+      <w:numFmt w:val="decimal"/>
+      <w:lvlText w:val="%8."/>
+      <w:lvlJc w:val="left"/>
+      <w:pPr>
+        <w:tabs>
+          <w:tab w:val="num" w:pos="5760"/>
+        </w:tabs>
+        <w:ind w:left="5760" w:hanging="360"/>
+      </w:pPr>
+    </w:lvl>
+    <w:lvl w:ilvl="8" w:tentative="1">
+      <w:start w:val="1"/>
+      <w:numFmt w:val="decimal"/>
+      <w:lvlText w:val="%9."/>
+      <w:lvlJc w:val="left"/>
+      <w:pPr>
+        <w:tabs>
+          <w:tab w:val="num" w:pos="6480"/>
+        </w:tabs>
+        <w:ind w:left="6480" w:hanging="360"/>
+      </w:pPr>
+    </w:lvl>
+  </w:abstractNum>
+  <w:abstractNum w:abstractNumId="32" w15:restartNumberingAfterBreak="0">
     <w:nsid w:val="515334DD"/>
     <w:multiLevelType w:val="multilevel"/>
     <w:tmpl w:val="75746A80"/>
@@ -29645,7 +33829,7 @@
       </w:pPr>
     </w:lvl>
   </w:abstractNum>
-  <w:abstractNum w:abstractNumId="28" w15:restartNumberingAfterBreak="0">
+  <w:abstractNum w:abstractNumId="33" w15:restartNumberingAfterBreak="0">
     <w:nsid w:val="557828EE"/>
     <w:multiLevelType w:val="multilevel"/>
     <w:tmpl w:val="D5C0DAE0"/>
@@ -29785,7 +33969,7 @@
       </w:rPr>
     </w:lvl>
   </w:abstractNum>
-  <w:abstractNum w:abstractNumId="29" w15:restartNumberingAfterBreak="0">
+  <w:abstractNum w:abstractNumId="34" w15:restartNumberingAfterBreak="0">
     <w:nsid w:val="576221B9"/>
     <w:multiLevelType w:val="multilevel"/>
     <w:tmpl w:val="D22C72FA"/>
@@ -29898,7 +34082,7 @@
       </w:pPr>
     </w:lvl>
   </w:abstractNum>
-  <w:abstractNum w:abstractNumId="30" w15:restartNumberingAfterBreak="0">
+  <w:abstractNum w:abstractNumId="35" w15:restartNumberingAfterBreak="0">
     <w:nsid w:val="58BE2E51"/>
     <w:multiLevelType w:val="multilevel"/>
     <w:tmpl w:val="419680EA"/>
@@ -30011,7 +34195,7 @@
       </w:pPr>
     </w:lvl>
   </w:abstractNum>
-  <w:abstractNum w:abstractNumId="31" w15:restartNumberingAfterBreak="0">
+  <w:abstractNum w:abstractNumId="36" w15:restartNumberingAfterBreak="0">
     <w:nsid w:val="5FD530CB"/>
     <w:multiLevelType w:val="multilevel"/>
     <w:tmpl w:val="506C9E5C"/>
@@ -30124,7 +34308,7 @@
       </w:pPr>
     </w:lvl>
   </w:abstractNum>
-  <w:abstractNum w:abstractNumId="32" w15:restartNumberingAfterBreak="0">
+  <w:abstractNum w:abstractNumId="37" w15:restartNumberingAfterBreak="0">
     <w:nsid w:val="6B0B5973"/>
     <w:multiLevelType w:val="multilevel"/>
     <w:tmpl w:val="D046B86E"/>
@@ -30237,7 +34421,7 @@
       </w:pPr>
     </w:lvl>
   </w:abstractNum>
-  <w:abstractNum w:abstractNumId="33" w15:restartNumberingAfterBreak="0">
+  <w:abstractNum w:abstractNumId="38" w15:restartNumberingAfterBreak="0">
     <w:nsid w:val="6B5D248E"/>
     <w:multiLevelType w:val="multilevel"/>
     <w:tmpl w:val="0F465B36"/>
@@ -30350,7 +34534,7 @@
       </w:pPr>
     </w:lvl>
   </w:abstractNum>
-  <w:abstractNum w:abstractNumId="34" w15:restartNumberingAfterBreak="0">
+  <w:abstractNum w:abstractNumId="39" w15:restartNumberingAfterBreak="0">
     <w:nsid w:val="6CBD673A"/>
     <w:multiLevelType w:val="multilevel"/>
     <w:tmpl w:val="CE38F524"/>
@@ -30463,7 +34647,7 @@
       </w:pPr>
     </w:lvl>
   </w:abstractNum>
-  <w:abstractNum w:abstractNumId="35" w15:restartNumberingAfterBreak="0">
+  <w:abstractNum w:abstractNumId="40" w15:restartNumberingAfterBreak="0">
     <w:nsid w:val="791578BD"/>
     <w:multiLevelType w:val="hybridMultilevel"/>
     <w:tmpl w:val="DF7AE136"/>
@@ -30552,7 +34736,7 @@
       </w:pPr>
     </w:lvl>
   </w:abstractNum>
-  <w:abstractNum w:abstractNumId="36" w15:restartNumberingAfterBreak="0">
+  <w:abstractNum w:abstractNumId="41" w15:restartNumberingAfterBreak="0">
     <w:nsid w:val="7BD85774"/>
     <w:multiLevelType w:val="multilevel"/>
     <w:tmpl w:val="859C3D18"/>
@@ -30665,7 +34849,7 @@
       </w:pPr>
     </w:lvl>
   </w:abstractNum>
-  <w:abstractNum w:abstractNumId="37" w15:restartNumberingAfterBreak="0">
+  <w:abstractNum w:abstractNumId="42" w15:restartNumberingAfterBreak="0">
     <w:nsid w:val="7D823413"/>
     <w:multiLevelType w:val="multilevel"/>
     <w:tmpl w:val="DA0EF340"/>
@@ -30779,118 +34963,133 @@
     </w:lvl>
   </w:abstractNum>
   <w:num w:numId="1" w16cid:durableId="1614484026">
-    <w:abstractNumId w:val="35"/>
+    <w:abstractNumId w:val="40"/>
   </w:num>
   <w:num w:numId="2" w16cid:durableId="1462570674">
     <w:abstractNumId w:val="4"/>
   </w:num>
   <w:num w:numId="3" w16cid:durableId="925189387">
-    <w:abstractNumId w:val="33"/>
+    <w:abstractNumId w:val="38"/>
   </w:num>
   <w:num w:numId="4" w16cid:durableId="777799520">
     <w:abstractNumId w:val="3"/>
   </w:num>
   <w:num w:numId="5" w16cid:durableId="1689403100">
-    <w:abstractNumId w:val="24"/>
+    <w:abstractNumId w:val="28"/>
   </w:num>
   <w:num w:numId="6" w16cid:durableId="1277106228">
     <w:abstractNumId w:val="2"/>
   </w:num>
   <w:num w:numId="7" w16cid:durableId="63840896">
-    <w:abstractNumId w:val="21"/>
+    <w:abstractNumId w:val="25"/>
   </w:num>
   <w:num w:numId="8" w16cid:durableId="1183474447">
-    <w:abstractNumId w:val="29"/>
+    <w:abstractNumId w:val="34"/>
   </w:num>
   <w:num w:numId="9" w16cid:durableId="1152136231">
-    <w:abstractNumId w:val="23"/>
+    <w:abstractNumId w:val="27"/>
   </w:num>
   <w:num w:numId="10" w16cid:durableId="451478042">
-    <w:abstractNumId w:val="7"/>
+    <w:abstractNumId w:val="9"/>
   </w:num>
   <w:num w:numId="11" w16cid:durableId="1433818047">
     <w:abstractNumId w:val="0"/>
   </w:num>
   <w:num w:numId="12" w16cid:durableId="1920018804">
-    <w:abstractNumId w:val="11"/>
+    <w:abstractNumId w:val="13"/>
   </w:num>
   <w:num w:numId="13" w16cid:durableId="348459258">
-    <w:abstractNumId w:val="10"/>
+    <w:abstractNumId w:val="12"/>
   </w:num>
   <w:num w:numId="14" w16cid:durableId="396167542">
-    <w:abstractNumId w:val="18"/>
+    <w:abstractNumId w:val="20"/>
   </w:num>
   <w:num w:numId="15" w16cid:durableId="765267680">
-    <w:abstractNumId w:val="14"/>
+    <w:abstractNumId w:val="16"/>
   </w:num>
   <w:num w:numId="16" w16cid:durableId="81486427">
     <w:abstractNumId w:val="1"/>
   </w:num>
   <w:num w:numId="17" w16cid:durableId="1089279079">
+    <w:abstractNumId w:val="35"/>
+  </w:num>
+  <w:num w:numId="18" w16cid:durableId="2065324511">
+    <w:abstractNumId w:val="36"/>
+  </w:num>
+  <w:num w:numId="19" w16cid:durableId="1595547963">
     <w:abstractNumId w:val="30"/>
   </w:num>
-  <w:num w:numId="18" w16cid:durableId="2065324511">
-    <w:abstractNumId w:val="31"/>
+  <w:num w:numId="20" w16cid:durableId="116609993">
+    <w:abstractNumId w:val="15"/>
   </w:num>
-  <w:num w:numId="19" w16cid:durableId="1595547963">
+  <w:num w:numId="21" w16cid:durableId="591084800">
+    <w:abstractNumId w:val="24"/>
+  </w:num>
+  <w:num w:numId="22" w16cid:durableId="787816000">
+    <w:abstractNumId w:val="32"/>
+  </w:num>
+  <w:num w:numId="23" w16cid:durableId="76440120">
+    <w:abstractNumId w:val="21"/>
+  </w:num>
+  <w:num w:numId="24" w16cid:durableId="2042628338">
+    <w:abstractNumId w:val="39"/>
+  </w:num>
+  <w:num w:numId="25" w16cid:durableId="1127775401">
+    <w:abstractNumId w:val="41"/>
+  </w:num>
+  <w:num w:numId="26" w16cid:durableId="12390006">
+    <w:abstractNumId w:val="10"/>
+  </w:num>
+  <w:num w:numId="27" w16cid:durableId="947539107">
+    <w:abstractNumId w:val="19"/>
+  </w:num>
+  <w:num w:numId="28" w16cid:durableId="1552039406">
+    <w:abstractNumId w:val="33"/>
+  </w:num>
+  <w:num w:numId="29" w16cid:durableId="1109013082">
+    <w:abstractNumId w:val="17"/>
+  </w:num>
+  <w:num w:numId="30" w16cid:durableId="39596234">
+    <w:abstractNumId w:val="11"/>
+  </w:num>
+  <w:num w:numId="31" w16cid:durableId="2028368021">
+    <w:abstractNumId w:val="7"/>
+  </w:num>
+  <w:num w:numId="32" w16cid:durableId="1270235856">
+    <w:abstractNumId w:val="18"/>
+  </w:num>
+  <w:num w:numId="33" w16cid:durableId="462116366">
+    <w:abstractNumId w:val="29"/>
+  </w:num>
+  <w:num w:numId="34" w16cid:durableId="1793354121">
     <w:abstractNumId w:val="26"/>
   </w:num>
-  <w:num w:numId="20" w16cid:durableId="116609993">
-    <w:abstractNumId w:val="13"/>
+  <w:num w:numId="35" w16cid:durableId="289821155">
+    <w:abstractNumId w:val="6"/>
   </w:num>
-  <w:num w:numId="21" w16cid:durableId="591084800">
-    <w:abstractNumId w:val="20"/>
+  <w:num w:numId="36" w16cid:durableId="433596114">
+    <w:abstractNumId w:val="42"/>
   </w:num>
-  <w:num w:numId="22" w16cid:durableId="787816000">
-    <w:abstractNumId w:val="27"/>
+  <w:num w:numId="37" w16cid:durableId="1882008928">
+    <w:abstractNumId w:val="37"/>
   </w:num>
-  <w:num w:numId="23" w16cid:durableId="76440120">
-    <w:abstractNumId w:val="19"/>
+  <w:num w:numId="38" w16cid:durableId="311906540">
+    <w:abstractNumId w:val="14"/>
   </w:num>
-  <w:num w:numId="24" w16cid:durableId="2042628338">
-    <w:abstractNumId w:val="34"/>
+  <w:num w:numId="39" w16cid:durableId="132987619">
+    <w:abstractNumId w:val="5"/>
   </w:num>
-  <w:num w:numId="25" w16cid:durableId="1127775401">
-    <w:abstractNumId w:val="36"/>
-  </w:num>
-  <w:num w:numId="26" w16cid:durableId="12390006">
+  <w:num w:numId="40" w16cid:durableId="1862544114">
     <w:abstractNumId w:val="8"/>
   </w:num>
-  <w:num w:numId="27" w16cid:durableId="947539107">
-    <w:abstractNumId w:val="17"/>
+  <w:num w:numId="41" w16cid:durableId="1318147799">
+    <w:abstractNumId w:val="23"/>
   </w:num>
-  <w:num w:numId="28" w16cid:durableId="1552039406">
-    <w:abstractNumId w:val="28"/>
-  </w:num>
-  <w:num w:numId="29" w16cid:durableId="1109013082">
-    <w:abstractNumId w:val="15"/>
-  </w:num>
-  <w:num w:numId="30" w16cid:durableId="39596234">
-    <w:abstractNumId w:val="9"/>
-  </w:num>
-  <w:num w:numId="31" w16cid:durableId="2028368021">
-    <w:abstractNumId w:val="6"/>
-  </w:num>
-  <w:num w:numId="32" w16cid:durableId="1270235856">
-    <w:abstractNumId w:val="16"/>
-  </w:num>
-  <w:num w:numId="33" w16cid:durableId="462116366">
-    <w:abstractNumId w:val="25"/>
-  </w:num>
-  <w:num w:numId="34" w16cid:durableId="1793354121">
+  <w:num w:numId="42" w16cid:durableId="1387487381">
     <w:abstractNumId w:val="22"/>
   </w:num>
-  <w:num w:numId="35" w16cid:durableId="289821155">
-    <w:abstractNumId w:val="5"/>
-  </w:num>
-  <w:num w:numId="36" w16cid:durableId="433596114">
-    <w:abstractNumId w:val="37"/>
-  </w:num>
-  <w:num w:numId="37" w16cid:durableId="1882008928">
-    <w:abstractNumId w:val="32"/>
-  </w:num>
-  <w:num w:numId="38" w16cid:durableId="311906540">
-    <w:abstractNumId w:val="12"/>
+  <w:num w:numId="43" w16cid:durableId="2031451819">
+    <w:abstractNumId w:val="31"/>
   </w:num>
 </w:numbering>
 </file>

</xml_diff>